<commit_message>
Generador Plantillas - Mejora
This fixed victorhu33/ProyectoLosCremoleros#5
</commit_message>
<xml_diff>
--- a/UTPPrototipo/Plantillas/template.docx
+++ b/UTPPrototipo/Plantillas/template.docx
@@ -653,6 +653,8 @@
             </w:r>
           </w:p>
         </w:tc>
+        <w:bookmarkStart w:id="0" w:name="_GoBack"/>
+        <w:bookmarkEnd w:id="0"/>
       </w:tr>
     </w:tbl>
     <w:p>
@@ -1139,7 +1141,7 @@
                       <w:rFonts w:ascii="Arial" w:eastAsia="SimSun" w:hAnsi="Arial" w:cs="Arial"/>
                       <w:sz w:val="18"/>
                       <w:szCs w:val="18"/>
-                      <w:lang w:val="es-PE" w:eastAsia="zh-CN"/>
+                      <w:lang w:val="en-US" w:eastAsia="zh-CN"/>
                     </w:rPr>
                   </w:pPr>
                   <w:r>
@@ -1148,7 +1150,7 @@
                       <w:b/>
                       <w:sz w:val="18"/>
                       <w:szCs w:val="18"/>
-                      <w:lang w:val="es-PE" w:eastAsia="zh-CN"/>
+                      <w:lang w:val="en-US" w:eastAsia="zh-CN"/>
                     </w:rPr>
                     <w:t>{{</w:t>
                   </w:r>
@@ -1159,7 +1161,7 @@
                       <w:b/>
                       <w:sz w:val="18"/>
                       <w:szCs w:val="18"/>
-                      <w:lang w:val="es-PE" w:eastAsia="zh-CN"/>
+                      <w:lang w:val="en-US" w:eastAsia="zh-CN"/>
                     </w:rPr>
                     <w:t>experience</w:t>
                   </w:r>
@@ -1169,7 +1171,7 @@
                       <w:b/>
                       <w:sz w:val="18"/>
                       <w:szCs w:val="18"/>
-                      <w:lang w:val="es-PE" w:eastAsia="zh-CN"/>
+                      <w:lang w:val="en-US" w:eastAsia="zh-CN"/>
                     </w:rPr>
                     <w:t>.</w:t>
                   </w:r>
@@ -1179,7 +1181,7 @@
                       <w:b/>
                       <w:sz w:val="18"/>
                       <w:szCs w:val="18"/>
-                      <w:lang w:val="es-PE" w:eastAsia="zh-CN"/>
+                      <w:lang w:val="en-US" w:eastAsia="zh-CN"/>
                     </w:rPr>
                     <w:t>enterprise</w:t>
                   </w:r>
@@ -1190,7 +1192,7 @@
                       <w:b/>
                       <w:sz w:val="18"/>
                       <w:szCs w:val="18"/>
-                      <w:lang w:val="es-PE" w:eastAsia="zh-CN"/>
+                      <w:lang w:val="en-US" w:eastAsia="zh-CN"/>
                     </w:rPr>
                     <w:t>}}</w:t>
                   </w:r>
@@ -1200,7 +1202,7 @@
                       <w:b/>
                       <w:sz w:val="18"/>
                       <w:szCs w:val="18"/>
-                      <w:lang w:val="es-PE" w:eastAsia="zh-CN"/>
+                      <w:lang w:val="en-US" w:eastAsia="zh-CN"/>
                     </w:rPr>
                     <w:t xml:space="preserve"> </w:t>
                   </w:r>
@@ -1209,7 +1211,7 @@
                       <w:rFonts w:ascii="Arial" w:eastAsia="SimSun" w:hAnsi="Arial" w:cs="Arial"/>
                       <w:sz w:val="18"/>
                       <w:szCs w:val="18"/>
-                      <w:lang w:val="es-PE" w:eastAsia="zh-CN"/>
+                      <w:lang w:val="en-US" w:eastAsia="zh-CN"/>
                     </w:rPr>
                     <w:t>{{</w:t>
                   </w:r>
@@ -1219,7 +1221,7 @@
                       <w:rFonts w:ascii="Arial" w:eastAsia="SimSun" w:hAnsi="Arial" w:cs="Arial"/>
                       <w:sz w:val="18"/>
                       <w:szCs w:val="18"/>
-                      <w:lang w:val="es-PE" w:eastAsia="zh-CN"/>
+                      <w:lang w:val="en-US" w:eastAsia="zh-CN"/>
                     </w:rPr>
                     <w:t>experience.enterpriseDescription</w:t>
                   </w:r>
@@ -1228,7 +1230,7 @@
                       <w:rFonts w:ascii="Arial" w:eastAsia="SimSun" w:hAnsi="Arial" w:cs="Arial"/>
                       <w:sz w:val="18"/>
                       <w:szCs w:val="18"/>
-                      <w:lang w:val="es-PE" w:eastAsia="zh-CN"/>
+                      <w:lang w:val="en-US" w:eastAsia="zh-CN"/>
                     </w:rPr>
                     <w:t>|prefix</w:t>
                   </w:r>
@@ -1238,16 +1240,25 @@
                       <w:rFonts w:ascii="Arial" w:eastAsia="SimSun" w:hAnsi="Arial" w:cs="Arial"/>
                       <w:sz w:val="18"/>
                       <w:szCs w:val="18"/>
-                      <w:lang w:val="es-PE" w:eastAsia="zh-CN"/>
+                      <w:lang w:val="en-US" w:eastAsia="zh-CN"/>
                     </w:rPr>
-                    <w:t>:\n</w:t>
+                    <w:t>:</w:t>
                   </w:r>
                   <w:r>
                     <w:rPr>
                       <w:rFonts w:ascii="Arial" w:eastAsia="SimSun" w:hAnsi="Arial" w:cs="Arial"/>
                       <w:sz w:val="18"/>
                       <w:szCs w:val="18"/>
-                      <w:lang w:val="es-PE" w:eastAsia="zh-CN"/>
+                      <w:lang w:val="en-US" w:eastAsia="zh-CN"/>
+                    </w:rPr>
+                    <w:t>\n</w:t>
+                  </w:r>
+                  <w:r>
+                    <w:rPr>
+                      <w:rFonts w:ascii="Arial" w:eastAsia="SimSun" w:hAnsi="Arial" w:cs="Arial"/>
+                      <w:sz w:val="18"/>
+                      <w:szCs w:val="18"/>
+                      <w:lang w:val="en-US" w:eastAsia="zh-CN"/>
                     </w:rPr>
                     <w:t>}}</w:t>
                   </w:r>
@@ -1419,10 +1430,17 @@
                             <w:szCs w:val="18"/>
                             <w:lang w:val="en-US" w:eastAsia="zh-CN"/>
                           </w:rPr>
-                          <w:t>:\n</w:t>
+                          <w:t>:</w:t>
                         </w:r>
-                        <w:bookmarkStart w:id="0" w:name="_GoBack"/>
-                        <w:bookmarkEnd w:id="0"/>
+                        <w:r>
+                          <w:rPr>
+                            <w:rFonts w:ascii="Arial" w:eastAsia="SimSun" w:hAnsi="Arial" w:cs="Arial"/>
+                            <w:sz w:val="18"/>
+                            <w:szCs w:val="18"/>
+                            <w:lang w:val="en-US" w:eastAsia="zh-CN"/>
+                          </w:rPr>
+                          <w:t>\n</w:t>
+                        </w:r>
                         <w:r>
                           <w:rPr>
                             <w:rFonts w:ascii="Arial" w:eastAsia="SimSun" w:hAnsi="Arial" w:cs="Arial"/>
@@ -4696,7 +4714,7 @@
 </file>
 
 <file path=customXml/itemProps1.xml><?xml version="1.0" encoding="utf-8"?>
-<ds:datastoreItem xmlns:ds="http://schemas.openxmlformats.org/officeDocument/2006/customXml" ds:itemID="{2FF71F7B-8B3D-4253-AC3B-DD8D55A3D152}">
+<ds:datastoreItem xmlns:ds="http://schemas.openxmlformats.org/officeDocument/2006/customXml" ds:itemID="{88E33AD5-D2A8-4CC3-9692-65F0F04FFE0C}">
   <ds:schemaRefs>
     <ds:schemaRef ds:uri="http://schemas.openxmlformats.org/officeDocument/2006/bibliography"/>
   </ds:schemaRefs>

</xml_diff>

<commit_message>
Generador de plantillas - Mejoras
This update victorhu33/ProyectoLosCremoleros#5 and resolve configs
</commit_message>
<xml_diff>
--- a/UTPPrototipo/Plantillas/template.docx
+++ b/UTPPrototipo/Plantillas/template.docx
@@ -142,143 +142,6 @@
     <w:p>
       <w:pPr>
         <w:jc w:val="center"/>
-        <w:rPr>
-          <w:rFonts w:ascii="Arial" w:hAnsi="Arial" w:cs="Arial"/>
-          <w:color w:val="595959" w:themeColor="text1" w:themeTint="A6"/>
-          <w:sz w:val="22"/>
-          <w:szCs w:val="18"/>
-          <w:lang w:val="es-PE"/>
-        </w:rPr>
-      </w:pPr>
-      <w:r>
-        <w:rPr>
-          <w:rFonts w:ascii="Arial" w:hAnsi="Arial" w:cs="Arial"/>
-          <w:color w:val="595959" w:themeColor="text1" w:themeTint="A6"/>
-          <w:sz w:val="22"/>
-          <w:szCs w:val="18"/>
-          <w:lang w:val="es-PE"/>
-        </w:rPr>
-        <w:t>{{</w:t>
-      </w:r>
-      <w:proofErr w:type="spellStart"/>
-      <w:r>
-        <w:rPr>
-          <w:rFonts w:ascii="Arial" w:hAnsi="Arial" w:cs="Arial"/>
-          <w:color w:val="595959" w:themeColor="text1" w:themeTint="A6"/>
-          <w:sz w:val="22"/>
-          <w:szCs w:val="18"/>
-          <w:lang w:val="es-PE"/>
-        </w:rPr>
-        <w:t>person.a</w:t>
-      </w:r>
-      <w:r>
-        <w:rPr>
-          <w:rFonts w:ascii="Arial" w:hAnsi="Arial" w:cs="Arial"/>
-          <w:color w:val="595959" w:themeColor="text1" w:themeTint="A6"/>
-          <w:sz w:val="22"/>
-          <w:szCs w:val="18"/>
-          <w:lang w:val="es-PE"/>
-        </w:rPr>
-        <w:t>ddress</w:t>
-      </w:r>
-      <w:proofErr w:type="spellEnd"/>
-      <w:r>
-        <w:rPr>
-          <w:rFonts w:ascii="Arial" w:hAnsi="Arial" w:cs="Arial"/>
-          <w:color w:val="595959" w:themeColor="text1" w:themeTint="A6"/>
-          <w:sz w:val="22"/>
-          <w:szCs w:val="18"/>
-          <w:lang w:val="es-PE"/>
-        </w:rPr>
-        <w:t>}} {{</w:t>
-      </w:r>
-      <w:proofErr w:type="spellStart"/>
-      <w:r>
-        <w:rPr>
-          <w:rFonts w:ascii="Arial" w:hAnsi="Arial" w:cs="Arial"/>
-          <w:color w:val="595959" w:themeColor="text1" w:themeTint="A6"/>
-          <w:sz w:val="22"/>
-          <w:szCs w:val="18"/>
-          <w:lang w:val="es-PE"/>
-        </w:rPr>
-        <w:t>person.district|</w:t>
-      </w:r>
-      <w:r>
-        <w:rPr>
-          <w:rFonts w:ascii="Arial" w:hAnsi="Arial" w:cs="Arial"/>
-          <w:color w:val="595959" w:themeColor="text1" w:themeTint="A6"/>
-          <w:sz w:val="22"/>
-          <w:szCs w:val="18"/>
-          <w:lang w:val="es-PE"/>
-        </w:rPr>
-        <w:t>prefix</w:t>
-      </w:r>
-      <w:proofErr w:type="spellEnd"/>
-      <w:proofErr w:type="gramStart"/>
-      <w:r>
-        <w:rPr>
-          <w:rFonts w:ascii="Arial" w:hAnsi="Arial" w:cs="Arial"/>
-          <w:color w:val="595959" w:themeColor="text1" w:themeTint="A6"/>
-          <w:sz w:val="22"/>
-          <w:szCs w:val="18"/>
-          <w:lang w:val="es-PE"/>
-        </w:rPr>
-        <w:t>:</w:t>
-      </w:r>
-      <w:r>
-        <w:rPr>
-          <w:rFonts w:ascii="Arial" w:hAnsi="Arial" w:cs="Arial"/>
-          <w:color w:val="595959" w:themeColor="text1" w:themeTint="A6"/>
-          <w:sz w:val="22"/>
-          <w:szCs w:val="18"/>
-          <w:lang w:val="es-PE"/>
-        </w:rPr>
-        <w:t>,</w:t>
-      </w:r>
-      <w:proofErr w:type="gramEnd"/>
-      <w:r>
-        <w:rPr>
-          <w:rFonts w:ascii="Arial" w:hAnsi="Arial" w:cs="Arial"/>
-          <w:color w:val="595959" w:themeColor="text1" w:themeTint="A6"/>
-          <w:sz w:val="22"/>
-          <w:szCs w:val="18"/>
-          <w:lang w:val="es-PE"/>
-        </w:rPr>
-        <w:t xml:space="preserve"> </w:t>
-      </w:r>
-      <w:r>
-        <w:rPr>
-          <w:rFonts w:ascii="Arial" w:hAnsi="Arial" w:cs="Arial"/>
-          <w:color w:val="595959" w:themeColor="text1" w:themeTint="A6"/>
-          <w:sz w:val="22"/>
-          <w:szCs w:val="18"/>
-          <w:lang w:val="es-PE"/>
-        </w:rPr>
-        <w:t>}} {{</w:t>
-      </w:r>
-      <w:proofErr w:type="spellStart"/>
-      <w:r>
-        <w:rPr>
-          <w:rFonts w:ascii="Arial" w:hAnsi="Arial" w:cs="Arial"/>
-          <w:color w:val="595959" w:themeColor="text1" w:themeTint="A6"/>
-          <w:sz w:val="22"/>
-          <w:szCs w:val="18"/>
-          <w:lang w:val="es-PE"/>
-        </w:rPr>
-        <w:t>person.celphone</w:t>
-      </w:r>
-      <w:proofErr w:type="spellEnd"/>
-      <w:r>
-        <w:rPr>
-          <w:rFonts w:ascii="Arial" w:hAnsi="Arial" w:cs="Arial"/>
-          <w:color w:val="595959" w:themeColor="text1" w:themeTint="A6"/>
-          <w:sz w:val="22"/>
-          <w:szCs w:val="18"/>
-          <w:lang w:val="es-PE"/>
-        </w:rPr>
-        <w:t>}}</w:t>
-      </w:r>
-      <w:r>
         <w:rPr>
           <w:rFonts w:ascii="Arial" w:hAnsi="Arial" w:cs="Arial"/>
           <w:color w:val="000000"/>
@@ -293,9 +156,135 @@
             </w14:solidFill>
           </w14:textFill>
         </w:rPr>
-        <w:t xml:space="preserve"> {{</w:t>
+      </w:pPr>
+      <w:r>
+        <w:rPr>
+          <w:rFonts w:ascii="Arial" w:hAnsi="Arial" w:cs="Arial"/>
+          <w:color w:val="595959" w:themeColor="text1" w:themeTint="A6"/>
+          <w:sz w:val="22"/>
+          <w:szCs w:val="18"/>
+          <w:lang w:val="es-PE"/>
+        </w:rPr>
+        <w:t>{{</w:t>
       </w:r>
       <w:proofErr w:type="spellStart"/>
+      <w:r>
+        <w:rPr>
+          <w:rFonts w:ascii="Arial" w:hAnsi="Arial" w:cs="Arial"/>
+          <w:color w:val="595959" w:themeColor="text1" w:themeTint="A6"/>
+          <w:sz w:val="22"/>
+          <w:szCs w:val="18"/>
+          <w:lang w:val="es-PE"/>
+        </w:rPr>
+        <w:t>person.a</w:t>
+      </w:r>
+      <w:r>
+        <w:rPr>
+          <w:rFonts w:ascii="Arial" w:hAnsi="Arial" w:cs="Arial"/>
+          <w:color w:val="595959" w:themeColor="text1" w:themeTint="A6"/>
+          <w:sz w:val="22"/>
+          <w:szCs w:val="18"/>
+          <w:lang w:val="es-PE"/>
+        </w:rPr>
+        <w:t>ddress</w:t>
+      </w:r>
+      <w:proofErr w:type="spellEnd"/>
+      <w:r>
+        <w:rPr>
+          <w:rFonts w:ascii="Arial" w:hAnsi="Arial" w:cs="Arial"/>
+          <w:color w:val="595959" w:themeColor="text1" w:themeTint="A6"/>
+          <w:sz w:val="22"/>
+          <w:szCs w:val="18"/>
+          <w:lang w:val="es-PE"/>
+        </w:rPr>
+        <w:t>}} {{</w:t>
+      </w:r>
+      <w:proofErr w:type="spellStart"/>
+      <w:r>
+        <w:rPr>
+          <w:rFonts w:ascii="Arial" w:hAnsi="Arial" w:cs="Arial"/>
+          <w:color w:val="595959" w:themeColor="text1" w:themeTint="A6"/>
+          <w:sz w:val="22"/>
+          <w:szCs w:val="18"/>
+          <w:lang w:val="es-PE"/>
+        </w:rPr>
+        <w:t>person.district|</w:t>
+      </w:r>
+      <w:r>
+        <w:rPr>
+          <w:rFonts w:ascii="Arial" w:hAnsi="Arial" w:cs="Arial"/>
+          <w:color w:val="595959" w:themeColor="text1" w:themeTint="A6"/>
+          <w:sz w:val="22"/>
+          <w:szCs w:val="18"/>
+          <w:lang w:val="es-PE"/>
+        </w:rPr>
+        <w:t>prefix</w:t>
+      </w:r>
+      <w:proofErr w:type="spellEnd"/>
+      <w:proofErr w:type="gramStart"/>
+      <w:r>
+        <w:rPr>
+          <w:rFonts w:ascii="Arial" w:hAnsi="Arial" w:cs="Arial"/>
+          <w:color w:val="595959" w:themeColor="text1" w:themeTint="A6"/>
+          <w:sz w:val="22"/>
+          <w:szCs w:val="18"/>
+          <w:lang w:val="es-PE"/>
+        </w:rPr>
+        <w:t>:</w:t>
+      </w:r>
+      <w:r>
+        <w:rPr>
+          <w:rFonts w:ascii="Arial" w:hAnsi="Arial" w:cs="Arial"/>
+          <w:color w:val="595959" w:themeColor="text1" w:themeTint="A6"/>
+          <w:sz w:val="22"/>
+          <w:szCs w:val="18"/>
+          <w:lang w:val="es-PE"/>
+        </w:rPr>
+        <w:t>,</w:t>
+      </w:r>
+      <w:proofErr w:type="gramEnd"/>
+      <w:r>
+        <w:rPr>
+          <w:rFonts w:ascii="Arial" w:hAnsi="Arial" w:cs="Arial"/>
+          <w:color w:val="595959" w:themeColor="text1" w:themeTint="A6"/>
+          <w:sz w:val="22"/>
+          <w:szCs w:val="18"/>
+          <w:lang w:val="es-PE"/>
+        </w:rPr>
+        <w:t xml:space="preserve"> </w:t>
+      </w:r>
+      <w:r>
+        <w:rPr>
+          <w:rFonts w:ascii="Arial" w:hAnsi="Arial" w:cs="Arial"/>
+          <w:color w:val="595959" w:themeColor="text1" w:themeTint="A6"/>
+          <w:sz w:val="22"/>
+          <w:szCs w:val="18"/>
+          <w:lang w:val="es-PE"/>
+        </w:rPr>
+        <w:t>}} {{</w:t>
+      </w:r>
+      <w:proofErr w:type="spellStart"/>
+      <w:r>
+        <w:rPr>
+          <w:rFonts w:ascii="Arial" w:hAnsi="Arial" w:cs="Arial"/>
+          <w:color w:val="595959" w:themeColor="text1" w:themeTint="A6"/>
+          <w:sz w:val="22"/>
+          <w:szCs w:val="18"/>
+          <w:lang w:val="es-PE"/>
+        </w:rPr>
+        <w:t>person.celphone</w:t>
+      </w:r>
+      <w:proofErr w:type="spellEnd"/>
+      <w:r>
+        <w:rPr>
+          <w:rFonts w:ascii="Arial" w:hAnsi="Arial" w:cs="Arial"/>
+          <w:color w:val="595959" w:themeColor="text1" w:themeTint="A6"/>
+          <w:sz w:val="22"/>
+          <w:szCs w:val="18"/>
+          <w:lang w:val="es-PE"/>
+        </w:rPr>
+        <w:t>}}</w:t>
+      </w:r>
       <w:r>
         <w:rPr>
           <w:rFonts w:ascii="Arial" w:hAnsi="Arial" w:cs="Arial"/>
@@ -311,8 +300,9 @@
             </w14:solidFill>
           </w14:textFill>
         </w:rPr>
-        <w:t>person.email|</w:t>
+        <w:t xml:space="preserve"> {{</w:t>
       </w:r>
+      <w:proofErr w:type="spellStart"/>
       <w:r>
         <w:rPr>
           <w:rFonts w:ascii="Arial" w:hAnsi="Arial" w:cs="Arial"/>
@@ -328,9 +318,8 @@
             </w14:solidFill>
           </w14:textFill>
         </w:rPr>
-        <w:t>prefix</w:t>
+        <w:t>person.email|</w:t>
       </w:r>
-      <w:proofErr w:type="spellEnd"/>
       <w:r>
         <w:rPr>
           <w:rFonts w:ascii="Arial" w:hAnsi="Arial" w:cs="Arial"/>
@@ -346,8 +335,9 @@
             </w14:solidFill>
           </w14:textFill>
         </w:rPr>
-        <w:t>:</w:t>
+        <w:t>prefix</w:t>
       </w:r>
+      <w:proofErr w:type="spellEnd"/>
       <w:r>
         <w:rPr>
           <w:rFonts w:ascii="Arial" w:hAnsi="Arial" w:cs="Arial"/>
@@ -363,7 +353,7 @@
             </w14:solidFill>
           </w14:textFill>
         </w:rPr>
-        <w:t xml:space="preserve"> </w:t>
+        <w:t>:</w:t>
       </w:r>
       <w:r>
         <w:rPr>
@@ -380,7 +370,7 @@
             </w14:solidFill>
           </w14:textFill>
         </w:rPr>
-        <w:t>-</w:t>
+        <w:t xml:space="preserve"> </w:t>
       </w:r>
       <w:r>
         <w:rPr>
@@ -397,7 +387,7 @@
             </w14:solidFill>
           </w14:textFill>
         </w:rPr>
-        <w:t xml:space="preserve"> </w:t>
+        <w:t>-</w:t>
       </w:r>
       <w:r>
         <w:rPr>
@@ -414,9 +404,8 @@
             </w14:solidFill>
           </w14:textFill>
         </w:rPr>
-        <w:t>}} {{</w:t>
+        <w:t xml:space="preserve"> </w:t>
       </w:r>
-      <w:proofErr w:type="spellStart"/>
       <w:r>
         <w:rPr>
           <w:rFonts w:ascii="Arial" w:hAnsi="Arial" w:cs="Arial"/>
@@ -432,8 +421,9 @@
             </w14:solidFill>
           </w14:textFill>
         </w:rPr>
-        <w:t>person.emailAlternative</w:t>
+        <w:t>}} {{</w:t>
       </w:r>
+      <w:proofErr w:type="spellStart"/>
       <w:r>
         <w:rPr>
           <w:rFonts w:ascii="Arial" w:hAnsi="Arial" w:cs="Arial"/>
@@ -449,9 +439,8 @@
             </w14:solidFill>
           </w14:textFill>
         </w:rPr>
-        <w:t>|prefix</w:t>
+        <w:t>person.emailAlternative</w:t>
       </w:r>
-      <w:proofErr w:type="spellEnd"/>
       <w:r>
         <w:rPr>
           <w:rFonts w:ascii="Arial" w:hAnsi="Arial" w:cs="Arial"/>
@@ -467,8 +456,9 @@
             </w14:solidFill>
           </w14:textFill>
         </w:rPr>
-        <w:t xml:space="preserve">: - </w:t>
+        <w:t>|prefix</w:t>
       </w:r>
+      <w:proofErr w:type="spellEnd"/>
       <w:r>
         <w:rPr>
           <w:rFonts w:ascii="Arial" w:hAnsi="Arial" w:cs="Arial"/>
@@ -484,7 +474,161 @@
             </w14:solidFill>
           </w14:textFill>
         </w:rPr>
+        <w:t xml:space="preserve">: - </w:t>
+      </w:r>
+      <w:r>
+        <w:rPr>
+          <w:rFonts w:ascii="Arial" w:hAnsi="Arial" w:cs="Arial"/>
+          <w:color w:val="000000"/>
+          <w:sz w:val="22"/>
+          <w:lang w:val="es-PE"/>
+          <w14:textFill>
+            <w14:solidFill>
+              <w14:srgbClr w14:val="000000">
+                <w14:lumMod w14:val="65000"/>
+                <w14:lumOff w14:val="35000"/>
+              </w14:srgbClr>
+            </w14:solidFill>
+          </w14:textFill>
+        </w:rPr>
         <w:t>}}</w:t>
+      </w:r>
+    </w:p>
+    <w:p>
+      <w:pPr>
+        <w:jc w:val="center"/>
+        <w:rPr>
+          <w:rFonts w:ascii="Arial" w:hAnsi="Arial" w:cs="Arial"/>
+          <w:color w:val="595959" w:themeColor="text1" w:themeTint="A6"/>
+          <w:sz w:val="22"/>
+          <w:szCs w:val="18"/>
+          <w:lang w:val="es-PE"/>
+        </w:rPr>
+      </w:pPr>
+      <w:r>
+        <w:rPr>
+          <w:rFonts w:ascii="Arial" w:hAnsi="Arial" w:cs="Arial"/>
+          <w:color w:val="000000"/>
+          <w:sz w:val="22"/>
+          <w:lang w:val="es-PE"/>
+          <w14:textFill>
+            <w14:solidFill>
+              <w14:srgbClr w14:val="000000">
+                <w14:lumMod w14:val="65000"/>
+                <w14:lumOff w14:val="35000"/>
+              </w14:srgbClr>
+            </w14:solidFill>
+          </w14:textFill>
+        </w:rPr>
+        <w:t>{{</w:t>
+      </w:r>
+      <w:proofErr w:type="spellStart"/>
+      <w:r>
+        <w:rPr>
+          <w:rFonts w:ascii="Arial" w:hAnsi="Arial" w:cs="Arial"/>
+          <w:color w:val="000000"/>
+          <w:sz w:val="22"/>
+          <w:lang w:val="es-PE"/>
+          <w14:textFill>
+            <w14:solidFill>
+              <w14:srgbClr w14:val="000000">
+                <w14:lumMod w14:val="65000"/>
+                <w14:lumOff w14:val="35000"/>
+              </w14:srgbClr>
+            </w14:solidFill>
+          </w14:textFill>
+        </w:rPr>
+        <w:t>person.document</w:t>
+      </w:r>
+      <w:proofErr w:type="spellEnd"/>
+      <w:r>
+        <w:rPr>
+          <w:rFonts w:ascii="Arial" w:hAnsi="Arial" w:cs="Arial"/>
+          <w:color w:val="000000"/>
+          <w:sz w:val="22"/>
+          <w:lang w:val="es-PE"/>
+          <w14:textFill>
+            <w14:solidFill>
+              <w14:srgbClr w14:val="000000">
+                <w14:lumMod w14:val="65000"/>
+                <w14:lumOff w14:val="35000"/>
+              </w14:srgbClr>
+            </w14:solidFill>
+          </w14:textFill>
+        </w:rPr>
+        <w:t>}} {{</w:t>
+      </w:r>
+      <w:proofErr w:type="spellStart"/>
+      <w:r>
+        <w:rPr>
+          <w:rFonts w:ascii="Arial" w:hAnsi="Arial" w:cs="Arial"/>
+          <w:color w:val="000000"/>
+          <w:sz w:val="22"/>
+          <w:lang w:val="es-PE"/>
+          <w14:textFill>
+            <w14:solidFill>
+              <w14:srgbClr w14:val="000000">
+                <w14:lumMod w14:val="65000"/>
+                <w14:lumOff w14:val="35000"/>
+              </w14:srgbClr>
+            </w14:solidFill>
+          </w14:textFill>
+        </w:rPr>
+        <w:t>person.documentType|prefix</w:t>
+      </w:r>
+      <w:proofErr w:type="spellEnd"/>
+      <w:r>
+        <w:rPr>
+          <w:rFonts w:ascii="Arial" w:hAnsi="Arial" w:cs="Arial"/>
+          <w:color w:val="000000"/>
+          <w:sz w:val="22"/>
+          <w:lang w:val="es-PE"/>
+          <w14:textFill>
+            <w14:solidFill>
+              <w14:srgbClr w14:val="000000">
+                <w14:lumMod w14:val="65000"/>
+                <w14:lumOff w14:val="35000"/>
+              </w14:srgbClr>
+            </w14:solidFill>
+          </w14:textFill>
+        </w:rPr>
+        <w:t xml:space="preserve">: </w:t>
+      </w:r>
+      <w:proofErr w:type="gramStart"/>
+      <w:r>
+        <w:rPr>
+          <w:rFonts w:ascii="Arial" w:hAnsi="Arial" w:cs="Arial"/>
+          <w:color w:val="000000"/>
+          <w:sz w:val="22"/>
+          <w:lang w:val="es-PE"/>
+          <w14:textFill>
+            <w14:solidFill>
+              <w14:srgbClr w14:val="000000">
+                <w14:lumMod w14:val="65000"/>
+                <w14:lumOff w14:val="35000"/>
+              </w14:srgbClr>
+            </w14:solidFill>
+          </w14:textFill>
+        </w:rPr>
+        <w:t>- }</w:t>
+      </w:r>
+      <w:proofErr w:type="gramEnd"/>
+      <w:r>
+        <w:rPr>
+          <w:rFonts w:ascii="Arial" w:hAnsi="Arial" w:cs="Arial"/>
+          <w:color w:val="000000"/>
+          <w:sz w:val="22"/>
+          <w:lang w:val="es-PE"/>
+          <w14:textFill>
+            <w14:solidFill>
+              <w14:srgbClr w14:val="000000">
+                <w14:lumMod w14:val="65000"/>
+                <w14:lumOff w14:val="35000"/>
+              </w14:srgbClr>
+            </w14:solidFill>
+          </w14:textFill>
+        </w:rPr>
+        <w:t>}</w:t>
       </w:r>
     </w:p>
     <w:p>
@@ -541,6 +685,8 @@
           <w:lang w:val="es-PE" w:eastAsia="zh-CN"/>
         </w:rPr>
       </w:pPr>
+      <w:bookmarkStart w:id="0" w:name="_GoBack"/>
+      <w:bookmarkEnd w:id="0"/>
     </w:p>
     <w:p>
       <w:pPr>
@@ -578,7 +724,7 @@
     </w:p>
     <w:tbl>
       <w:tblPr>
-        <w:tblW w:w="5000" w:type="pct"/>
+        <w:tblW w:w="4663" w:type="pct"/>
         <w:jc w:val="center"/>
         <w:tblCellMar>
           <w:top w:w="85" w:type="dxa"/>
@@ -587,7 +733,7 @@
         <w:tblLook w:val="01E0" w:firstRow="1" w:lastRow="1" w:firstColumn="1" w:lastColumn="1" w:noHBand="0" w:noVBand="0"/>
       </w:tblPr>
       <w:tblGrid>
-        <w:gridCol w:w="1950"/>
+        <w:gridCol w:w="1314"/>
         <w:gridCol w:w="7480"/>
       </w:tblGrid>
       <w:tr>
@@ -596,7 +742,7 @@
         </w:trPr>
         <w:tc>
           <w:tcPr>
-            <w:tcW w:w="1034" w:type="pct"/>
+            <w:tcW w:w="747" w:type="pct"/>
           </w:tcPr>
           <w:p>
             <w:pPr>
@@ -611,7 +757,7 @@
         </w:tc>
         <w:tc>
           <w:tcPr>
-            <w:tcW w:w="3966" w:type="pct"/>
+            <w:tcW w:w="4253" w:type="pct"/>
           </w:tcPr>
           <w:p>
             <w:pPr>
@@ -653,8 +799,6 @@
             </w:r>
           </w:p>
         </w:tc>
-        <w:bookmarkStart w:id="0" w:name="_GoBack"/>
-        <w:bookmarkEnd w:id="0"/>
       </w:tr>
     </w:tbl>
     <w:p>
@@ -777,7 +921,7 @@
           <w:tbl>
             <w:tblPr>
               <w:tblStyle w:val="Tablaconcuadrcula"/>
-              <w:tblW w:w="5000" w:type="pct"/>
+              <w:tblW w:w="9356" w:type="dxa"/>
               <w:tblBorders>
                 <w:top w:val="none" w:sz="0" w:space="0" w:color="auto"/>
                 <w:left w:val="none" w:sz="0" w:space="0" w:color="auto"/>
@@ -792,13 +936,13 @@
               <w:tblLook w:val="04A0" w:firstRow="1" w:lastRow="0" w:firstColumn="1" w:lastColumn="0" w:noHBand="0" w:noVBand="1"/>
             </w:tblPr>
             <w:tblGrid>
-              <w:gridCol w:w="1843"/>
+              <w:gridCol w:w="1985"/>
               <w:gridCol w:w="7371"/>
             </w:tblGrid>
             <w:tr>
               <w:tc>
                 <w:tcPr>
-                  <w:tcW w:w="1000" w:type="pct"/>
+                  <w:tcW w:w="1061" w:type="pct"/>
                 </w:tcPr>
                 <w:p>
                   <w:pPr>
@@ -842,7 +986,7 @@
               </w:tc>
               <w:tc>
                 <w:tcPr>
-                  <w:tcW w:w="4000" w:type="pct"/>
+                  <w:tcW w:w="3939" w:type="pct"/>
                 </w:tcPr>
                 <w:p>
                   <w:pPr>
@@ -892,7 +1036,7 @@
             <w:tr>
               <w:tc>
                 <w:tcPr>
-                  <w:tcW w:w="1000" w:type="pct"/>
+                  <w:tcW w:w="1061" w:type="pct"/>
                 </w:tcPr>
                 <w:p>
                   <w:pPr>
@@ -907,7 +1051,7 @@
               </w:tc>
               <w:tc>
                 <w:tcPr>
-                  <w:tcW w:w="4000" w:type="pct"/>
+                  <w:tcW w:w="3939" w:type="pct"/>
                 </w:tcPr>
                 <w:p>
                   <w:pPr>
@@ -1359,6 +1503,7 @@
                         <w:r>
                           <w:rPr>
                             <w:rFonts w:ascii="Arial" w:eastAsia="SimSun" w:hAnsi="Arial" w:cs="Arial"/>
+                            <w:i/>
                             <w:sz w:val="18"/>
                             <w:szCs w:val="18"/>
                             <w:lang w:val="en-US" w:eastAsia="zh-CN"/>
@@ -1369,6 +1514,7 @@
                         <w:r>
                           <w:rPr>
                             <w:rFonts w:ascii="Arial" w:eastAsia="SimSun" w:hAnsi="Arial" w:cs="Arial"/>
+                            <w:i/>
                             <w:sz w:val="18"/>
                             <w:szCs w:val="18"/>
                             <w:lang w:val="en-US" w:eastAsia="zh-CN"/>
@@ -1379,6 +1525,7 @@
                         <w:r>
                           <w:rPr>
                             <w:rFonts w:ascii="Arial" w:eastAsia="SimSun" w:hAnsi="Arial" w:cs="Arial"/>
+                            <w:i/>
                             <w:sz w:val="18"/>
                             <w:szCs w:val="18"/>
                             <w:lang w:val="en-US" w:eastAsia="zh-CN"/>
@@ -1451,6 +1598,16 @@
                           <w:t>}}</w:t>
                         </w:r>
                       </w:p>
+                      <w:p>
+                        <w:pPr>
+                          <w:rPr>
+                            <w:rFonts w:ascii="Arial" w:eastAsia="SimSun" w:hAnsi="Arial" w:cs="Arial"/>
+                            <w:sz w:val="18"/>
+                            <w:szCs w:val="18"/>
+                            <w:lang w:val="en-US" w:eastAsia="zh-CN"/>
+                          </w:rPr>
+                        </w:pPr>
+                      </w:p>
                     </w:tc>
                   </w:tr>
                 </w:tbl>
@@ -1496,27 +1653,6 @@
           <w:bCs/>
           <w:color w:val="595959" w:themeColor="text1" w:themeTint="A6"/>
           <w:sz w:val="18"/>
-          <w:szCs w:val="18"/>
-          <w:lang w:val="it-IT" w:eastAsia="it-IT"/>
-        </w:rPr>
-      </w:pPr>
-    </w:p>
-    <w:p>
-      <w:pPr>
-        <w:pStyle w:val="Sangradetextonormal"/>
-        <w:pBdr>
-          <w:bottom w:val="single" w:sz="4" w:space="0" w:color="000080"/>
-        </w:pBdr>
-        <w:tabs>
-          <w:tab w:val="clear" w:pos="1230"/>
-        </w:tabs>
-        <w:ind w:left="0" w:firstLine="0"/>
-        <w:jc w:val="left"/>
-        <w:rPr>
-          <w:b/>
-          <w:bCs/>
-          <w:color w:val="595959" w:themeColor="text1" w:themeTint="A6"/>
-          <w:sz w:val="24"/>
           <w:szCs w:val="18"/>
           <w:lang w:val="it-IT" w:eastAsia="it-IT"/>
         </w:rPr>
@@ -4714,7 +4850,7 @@
 </file>
 
 <file path=customXml/itemProps1.xml><?xml version="1.0" encoding="utf-8"?>
-<ds:datastoreItem xmlns:ds="http://schemas.openxmlformats.org/officeDocument/2006/customXml" ds:itemID="{88E33AD5-D2A8-4CC3-9692-65F0F04FFE0C}">
+<ds:datastoreItem xmlns:ds="http://schemas.openxmlformats.org/officeDocument/2006/customXml" ds:itemID="{4BC5EDE9-7134-441B-9B9A-1B135E484B3E}">
   <ds:schemaRefs>
     <ds:schemaRef ds:uri="http://schemas.openxmlformats.org/officeDocument/2006/bibliography"/>
   </ds:schemaRefs>

</xml_diff>

<commit_message>
Mejora de plantilla de CV y Página empleadores
Página para empleadores se cambio el orden como aparecen los items. En
la plantilla se modifico el carácter para el split y se agregó la fecha
de nacimiento
</commit_message>
<xml_diff>
--- a/UTPPrototipo/Plantillas/template.docx
+++ b/UTPPrototipo/Plantillas/template.docx
@@ -1,6 +1,6 @@
 
 <file path=word/document.xml><?xml version="1.0" encoding="utf-8"?>
-<w:document xmlns:wpc="http://schemas.microsoft.com/office/word/2010/wordprocessingCanvas" xmlns:mc="http://schemas.openxmlformats.org/markup-compatibility/2006" xmlns:o="urn:schemas-microsoft-com:office:office" xmlns:r="http://schemas.openxmlformats.org/officeDocument/2006/relationships" xmlns:m="http://schemas.openxmlformats.org/officeDocument/2006/math" xmlns:v="urn:schemas-microsoft-com:vml" xmlns:wp14="http://schemas.microsoft.com/office/word/2010/wordprocessingDrawing" xmlns:wp="http://schemas.openxmlformats.org/drawingml/2006/wordprocessingDrawing" xmlns:w10="urn:schemas-microsoft-com:office:word" xmlns:w="http://schemas.openxmlformats.org/wordprocessingml/2006/main" xmlns:w14="http://schemas.microsoft.com/office/word/2010/wordml" xmlns:w15="http://schemas.microsoft.com/office/word/2012/wordml" xmlns:wpg="http://schemas.microsoft.com/office/word/2010/wordprocessingGroup" xmlns:wpi="http://schemas.microsoft.com/office/word/2010/wordprocessingInk" xmlns:wne="http://schemas.microsoft.com/office/word/2006/wordml" xmlns:wps="http://schemas.microsoft.com/office/word/2010/wordprocessingShape" mc:Ignorable="w14 w15 wp14">
+<w:document xmlns:wpc="http://schemas.microsoft.com/office/word/2010/wordprocessingCanvas" xmlns:mc="http://schemas.openxmlformats.org/markup-compatibility/2006" xmlns:o="urn:schemas-microsoft-com:office:office" xmlns:r="http://schemas.openxmlformats.org/officeDocument/2006/relationships" xmlns:m="http://schemas.openxmlformats.org/officeDocument/2006/math" xmlns:v="urn:schemas-microsoft-com:vml" xmlns:wp14="http://schemas.microsoft.com/office/word/2010/wordprocessingDrawing" xmlns:wp="http://schemas.openxmlformats.org/drawingml/2006/wordprocessingDrawing" xmlns:w10="urn:schemas-microsoft-com:office:word" xmlns:w="http://schemas.openxmlformats.org/wordprocessingml/2006/main" xmlns:w14="http://schemas.microsoft.com/office/word/2010/wordml" xmlns:wpg="http://schemas.microsoft.com/office/word/2010/wordprocessingGroup" xmlns:wpi="http://schemas.microsoft.com/office/word/2010/wordprocessingInk" xmlns:wne="http://schemas.microsoft.com/office/word/2006/wordml" xmlns:wps="http://schemas.microsoft.com/office/word/2010/wordprocessingShape" mc:Ignorable="w14 wp14">
   <w:body>
     <w:p>
       <w:pPr>
@@ -145,7 +145,8 @@
         <w:rPr>
           <w:rFonts w:ascii="Arial" w:hAnsi="Arial" w:cs="Arial"/>
           <w:color w:val="000000"/>
-          <w:sz w:val="22"/>
+          <w:sz w:val="20"/>
+          <w:szCs w:val="20"/>
           <w:lang w:val="es-PE"/>
           <w14:textFill>
             <w14:solidFill>
@@ -161,135 +162,70 @@
         <w:rPr>
           <w:rFonts w:ascii="Arial" w:hAnsi="Arial" w:cs="Arial"/>
           <w:color w:val="595959" w:themeColor="text1" w:themeTint="A6"/>
-          <w:sz w:val="22"/>
-          <w:szCs w:val="18"/>
-          <w:lang w:val="es-PE"/>
-        </w:rPr>
-        <w:t>{{</w:t>
+          <w:sz w:val="20"/>
+          <w:szCs w:val="20"/>
+          <w:lang w:val="es-PE"/>
+        </w:rPr>
+        <w:t>Fecha de nacimiento: {{</w:t>
       </w:r>
       <w:proofErr w:type="spellStart"/>
       <w:r>
         <w:rPr>
           <w:rFonts w:ascii="Arial" w:hAnsi="Arial" w:cs="Arial"/>
           <w:color w:val="595959" w:themeColor="text1" w:themeTint="A6"/>
-          <w:sz w:val="22"/>
-          <w:szCs w:val="18"/>
-          <w:lang w:val="es-PE"/>
-        </w:rPr>
-        <w:t>person.a</w:t>
+          <w:sz w:val="20"/>
+          <w:szCs w:val="20"/>
+          <w:lang w:val="es-PE"/>
+        </w:rPr>
+        <w:t>person.</w:t>
       </w:r>
       <w:r>
         <w:rPr>
           <w:rFonts w:ascii="Arial" w:hAnsi="Arial" w:cs="Arial"/>
           <w:color w:val="595959" w:themeColor="text1" w:themeTint="A6"/>
-          <w:sz w:val="22"/>
-          <w:szCs w:val="18"/>
-          <w:lang w:val="es-PE"/>
-        </w:rPr>
-        <w:t>ddress</w:t>
+          <w:sz w:val="20"/>
+          <w:szCs w:val="20"/>
+          <w:lang w:val="es-PE"/>
+        </w:rPr>
+        <w:t>b</w:t>
+      </w:r>
+      <w:r>
+        <w:rPr>
+          <w:rFonts w:ascii="Arial" w:hAnsi="Arial" w:cs="Arial"/>
+          <w:color w:val="595959" w:themeColor="text1" w:themeTint="A6"/>
+          <w:sz w:val="20"/>
+          <w:szCs w:val="20"/>
+          <w:lang w:val="es-PE"/>
+        </w:rPr>
+        <w:t>irthda</w:t>
+      </w:r>
+      <w:r>
+        <w:rPr>
+          <w:rFonts w:ascii="Arial" w:hAnsi="Arial" w:cs="Arial"/>
+          <w:color w:val="595959" w:themeColor="text1" w:themeTint="A6"/>
+          <w:sz w:val="20"/>
+          <w:szCs w:val="20"/>
+          <w:lang w:val="es-PE"/>
+        </w:rPr>
+        <w:t>te</w:t>
       </w:r>
       <w:proofErr w:type="spellEnd"/>
       <w:r>
         <w:rPr>
           <w:rFonts w:ascii="Arial" w:hAnsi="Arial" w:cs="Arial"/>
           <w:color w:val="595959" w:themeColor="text1" w:themeTint="A6"/>
-          <w:sz w:val="22"/>
-          <w:szCs w:val="18"/>
-          <w:lang w:val="es-PE"/>
-        </w:rPr>
-        <w:t>}} {{</w:t>
-      </w:r>
-      <w:proofErr w:type="spellStart"/>
-      <w:r>
-        <w:rPr>
-          <w:rFonts w:ascii="Arial" w:hAnsi="Arial" w:cs="Arial"/>
-          <w:color w:val="595959" w:themeColor="text1" w:themeTint="A6"/>
-          <w:sz w:val="22"/>
-          <w:szCs w:val="18"/>
-          <w:lang w:val="es-PE"/>
-        </w:rPr>
-        <w:t>person.district|</w:t>
-      </w:r>
-      <w:r>
-        <w:rPr>
-          <w:rFonts w:ascii="Arial" w:hAnsi="Arial" w:cs="Arial"/>
-          <w:color w:val="595959" w:themeColor="text1" w:themeTint="A6"/>
-          <w:sz w:val="22"/>
-          <w:szCs w:val="18"/>
-          <w:lang w:val="es-PE"/>
-        </w:rPr>
-        <w:t>prefix</w:t>
-      </w:r>
-      <w:proofErr w:type="spellEnd"/>
-      <w:proofErr w:type="gramStart"/>
-      <w:r>
-        <w:rPr>
-          <w:rFonts w:ascii="Arial" w:hAnsi="Arial" w:cs="Arial"/>
-          <w:color w:val="595959" w:themeColor="text1" w:themeTint="A6"/>
-          <w:sz w:val="22"/>
-          <w:szCs w:val="18"/>
-          <w:lang w:val="es-PE"/>
-        </w:rPr>
-        <w:t>:</w:t>
-      </w:r>
-      <w:r>
-        <w:rPr>
-          <w:rFonts w:ascii="Arial" w:hAnsi="Arial" w:cs="Arial"/>
-          <w:color w:val="595959" w:themeColor="text1" w:themeTint="A6"/>
-          <w:sz w:val="22"/>
-          <w:szCs w:val="18"/>
-          <w:lang w:val="es-PE"/>
-        </w:rPr>
-        <w:t>,</w:t>
-      </w:r>
-      <w:proofErr w:type="gramEnd"/>
-      <w:r>
-        <w:rPr>
-          <w:rFonts w:ascii="Arial" w:hAnsi="Arial" w:cs="Arial"/>
-          <w:color w:val="595959" w:themeColor="text1" w:themeTint="A6"/>
-          <w:sz w:val="22"/>
-          <w:szCs w:val="18"/>
-          <w:lang w:val="es-PE"/>
-        </w:rPr>
-        <w:t xml:space="preserve"> </w:t>
-      </w:r>
-      <w:r>
-        <w:rPr>
-          <w:rFonts w:ascii="Arial" w:hAnsi="Arial" w:cs="Arial"/>
-          <w:color w:val="595959" w:themeColor="text1" w:themeTint="A6"/>
-          <w:sz w:val="22"/>
-          <w:szCs w:val="18"/>
-          <w:lang w:val="es-PE"/>
-        </w:rPr>
-        <w:t>}} {{</w:t>
-      </w:r>
-      <w:proofErr w:type="spellStart"/>
-      <w:r>
-        <w:rPr>
-          <w:rFonts w:ascii="Arial" w:hAnsi="Arial" w:cs="Arial"/>
-          <w:color w:val="595959" w:themeColor="text1" w:themeTint="A6"/>
-          <w:sz w:val="22"/>
-          <w:szCs w:val="18"/>
-          <w:lang w:val="es-PE"/>
-        </w:rPr>
-        <w:t>person.celphone</w:t>
-      </w:r>
-      <w:proofErr w:type="spellEnd"/>
-      <w:r>
-        <w:rPr>
-          <w:rFonts w:ascii="Arial" w:hAnsi="Arial" w:cs="Arial"/>
-          <w:color w:val="595959" w:themeColor="text1" w:themeTint="A6"/>
-          <w:sz w:val="22"/>
-          <w:szCs w:val="18"/>
-          <w:lang w:val="es-PE"/>
-        </w:rPr>
-        <w:t>}}</w:t>
+          <w:sz w:val="20"/>
+          <w:szCs w:val="20"/>
+          <w:lang w:val="es-PE"/>
+        </w:rPr>
+        <w:t xml:space="preserve">}} </w:t>
       </w:r>
       <w:r>
         <w:rPr>
           <w:rFonts w:ascii="Arial" w:hAnsi="Arial" w:cs="Arial"/>
           <w:color w:val="000000"/>
-          <w:sz w:val="22"/>
+          <w:sz w:val="20"/>
+          <w:szCs w:val="20"/>
           <w:lang w:val="es-PE"/>
           <w14:textFill>
             <w14:solidFill>
@@ -300,14 +236,15 @@
             </w14:solidFill>
           </w14:textFill>
         </w:rPr>
-        <w:t xml:space="preserve"> {{</w:t>
+        <w:t>{{</w:t>
       </w:r>
       <w:proofErr w:type="spellStart"/>
       <w:r>
         <w:rPr>
           <w:rFonts w:ascii="Arial" w:hAnsi="Arial" w:cs="Arial"/>
           <w:color w:val="000000"/>
-          <w:sz w:val="22"/>
+          <w:sz w:val="20"/>
+          <w:szCs w:val="20"/>
           <w:lang w:val="es-PE"/>
           <w14:textFill>
             <w14:solidFill>
@@ -318,13 +255,14 @@
             </w14:solidFill>
           </w14:textFill>
         </w:rPr>
-        <w:t>person.email|</w:t>
+        <w:t>person.documentType</w:t>
       </w:r>
       <w:r>
         <w:rPr>
           <w:rFonts w:ascii="Arial" w:hAnsi="Arial" w:cs="Arial"/>
           <w:color w:val="000000"/>
-          <w:sz w:val="22"/>
+          <w:sz w:val="20"/>
+          <w:szCs w:val="20"/>
           <w:lang w:val="es-PE"/>
           <w14:textFill>
             <w14:solidFill>
@@ -335,14 +273,14 @@
             </w14:solidFill>
           </w14:textFill>
         </w:rPr>
-        <w:t>prefix</w:t>
-      </w:r>
-      <w:proofErr w:type="spellEnd"/>
+        <w:t>!</w:t>
+      </w:r>
       <w:r>
         <w:rPr>
           <w:rFonts w:ascii="Arial" w:hAnsi="Arial" w:cs="Arial"/>
           <w:color w:val="000000"/>
-          <w:sz w:val="22"/>
+          <w:sz w:val="20"/>
+          <w:szCs w:val="20"/>
           <w:lang w:val="es-PE"/>
           <w14:textFill>
             <w14:solidFill>
@@ -353,13 +291,15 @@
             </w14:solidFill>
           </w14:textFill>
         </w:rPr>
-        <w:t>:</w:t>
-      </w:r>
+        <w:t>prefix</w:t>
+      </w:r>
+      <w:proofErr w:type="spellEnd"/>
       <w:r>
         <w:rPr>
           <w:rFonts w:ascii="Arial" w:hAnsi="Arial" w:cs="Arial"/>
           <w:color w:val="000000"/>
-          <w:sz w:val="22"/>
+          <w:sz w:val="20"/>
+          <w:szCs w:val="20"/>
           <w:lang w:val="es-PE"/>
           <w14:textFill>
             <w14:solidFill>
@@ -370,13 +310,15 @@
             </w14:solidFill>
           </w14:textFill>
         </w:rPr>
-        <w:t xml:space="preserve"> </w:t>
-      </w:r>
+        <w:t>:</w:t>
+      </w:r>
+      <w:proofErr w:type="gramStart"/>
       <w:r>
         <w:rPr>
           <w:rFonts w:ascii="Arial" w:hAnsi="Arial" w:cs="Arial"/>
           <w:color w:val="000000"/>
-          <w:sz w:val="22"/>
+          <w:sz w:val="20"/>
+          <w:szCs w:val="20"/>
           <w:lang w:val="es-PE"/>
           <w14:textFill>
             <w14:solidFill>
@@ -387,13 +329,15 @@
             </w14:solidFill>
           </w14:textFill>
         </w:rPr>
-        <w:t>-</w:t>
-      </w:r>
+        <w:t>| }</w:t>
+      </w:r>
+      <w:proofErr w:type="gramEnd"/>
       <w:r>
         <w:rPr>
           <w:rFonts w:ascii="Arial" w:hAnsi="Arial" w:cs="Arial"/>
           <w:color w:val="000000"/>
-          <w:sz w:val="22"/>
+          <w:sz w:val="20"/>
+          <w:szCs w:val="20"/>
           <w:lang w:val="es-PE"/>
           <w14:textFill>
             <w14:solidFill>
@@ -404,13 +348,14 @@
             </w14:solidFill>
           </w14:textFill>
         </w:rPr>
-        <w:t xml:space="preserve"> </w:t>
+        <w:t>}</w:t>
       </w:r>
       <w:r>
         <w:rPr>
           <w:rFonts w:ascii="Arial" w:hAnsi="Arial" w:cs="Arial"/>
           <w:color w:val="000000"/>
-          <w:sz w:val="22"/>
+          <w:sz w:val="20"/>
+          <w:szCs w:val="20"/>
           <w:lang w:val="es-PE"/>
           <w14:textFill>
             <w14:solidFill>
@@ -421,14 +366,14 @@
             </w14:solidFill>
           </w14:textFill>
         </w:rPr>
-        <w:t>}} {{</w:t>
-      </w:r>
-      <w:proofErr w:type="spellStart"/>
+        <w:t xml:space="preserve"> </w:t>
+      </w:r>
       <w:r>
         <w:rPr>
           <w:rFonts w:ascii="Arial" w:hAnsi="Arial" w:cs="Arial"/>
           <w:color w:val="000000"/>
-          <w:sz w:val="22"/>
+          <w:sz w:val="20"/>
+          <w:szCs w:val="20"/>
           <w:lang w:val="es-PE"/>
           <w14:textFill>
             <w14:solidFill>
@@ -439,13 +384,15 @@
             </w14:solidFill>
           </w14:textFill>
         </w:rPr>
-        <w:t>person.emailAlternative</w:t>
-      </w:r>
+        <w:t>{{</w:t>
+      </w:r>
+      <w:proofErr w:type="spellStart"/>
       <w:r>
         <w:rPr>
           <w:rFonts w:ascii="Arial" w:hAnsi="Arial" w:cs="Arial"/>
           <w:color w:val="000000"/>
-          <w:sz w:val="22"/>
+          <w:sz w:val="20"/>
+          <w:szCs w:val="20"/>
           <w:lang w:val="es-PE"/>
           <w14:textFill>
             <w14:solidFill>
@@ -456,14 +403,14 @@
             </w14:solidFill>
           </w14:textFill>
         </w:rPr>
-        <w:t>|prefix</w:t>
-      </w:r>
-      <w:proofErr w:type="spellEnd"/>
+        <w:t>person.document</w:t>
+      </w:r>
       <w:r>
         <w:rPr>
           <w:rFonts w:ascii="Arial" w:hAnsi="Arial" w:cs="Arial"/>
           <w:color w:val="000000"/>
-          <w:sz w:val="22"/>
+          <w:sz w:val="20"/>
+          <w:szCs w:val="20"/>
           <w:lang w:val="es-PE"/>
           <w14:textFill>
             <w14:solidFill>
@@ -474,13 +421,14 @@
             </w14:solidFill>
           </w14:textFill>
         </w:rPr>
-        <w:t xml:space="preserve">: - </w:t>
+        <w:t>!</w:t>
       </w:r>
       <w:r>
         <w:rPr>
           <w:rFonts w:ascii="Arial" w:hAnsi="Arial" w:cs="Arial"/>
           <w:color w:val="000000"/>
-          <w:sz w:val="22"/>
+          <w:sz w:val="20"/>
+          <w:szCs w:val="20"/>
           <w:lang w:val="es-PE"/>
           <w14:textFill>
             <w14:solidFill>
@@ -491,25 +439,16 @@
             </w14:solidFill>
           </w14:textFill>
         </w:rPr>
-        <w:t>}}</w:t>
-      </w:r>
-    </w:p>
-    <w:p>
-      <w:pPr>
-        <w:jc w:val="center"/>
-        <w:rPr>
-          <w:rFonts w:ascii="Arial" w:hAnsi="Arial" w:cs="Arial"/>
-          <w:color w:val="595959" w:themeColor="text1" w:themeTint="A6"/>
-          <w:sz w:val="22"/>
-          <w:szCs w:val="18"/>
-          <w:lang w:val="es-PE"/>
-        </w:rPr>
-      </w:pPr>
+        <w:t>prefix</w:t>
+      </w:r>
+      <w:proofErr w:type="spellEnd"/>
+      <w:proofErr w:type="gramStart"/>
       <w:r>
         <w:rPr>
           <w:rFonts w:ascii="Arial" w:hAnsi="Arial" w:cs="Arial"/>
           <w:color w:val="000000"/>
-          <w:sz w:val="22"/>
+          <w:sz w:val="20"/>
+          <w:szCs w:val="20"/>
           <w:lang w:val="es-PE"/>
           <w14:textFill>
             <w14:solidFill>
@@ -520,14 +459,14 @@
             </w14:solidFill>
           </w14:textFill>
         </w:rPr>
-        <w:t>{{</w:t>
-      </w:r>
-      <w:proofErr w:type="spellStart"/>
+        <w:t>:</w:t>
+      </w:r>
       <w:r>
         <w:rPr>
           <w:rFonts w:ascii="Arial" w:hAnsi="Arial" w:cs="Arial"/>
           <w:color w:val="000000"/>
-          <w:sz w:val="22"/>
+          <w:sz w:val="20"/>
+          <w:szCs w:val="20"/>
           <w:lang w:val="es-PE"/>
           <w14:textFill>
             <w14:solidFill>
@@ -538,14 +477,15 @@
             </w14:solidFill>
           </w14:textFill>
         </w:rPr>
-        <w:t>person.document</w:t>
-      </w:r>
-      <w:proofErr w:type="spellEnd"/>
+        <w:t>:</w:t>
+      </w:r>
+      <w:proofErr w:type="gramEnd"/>
       <w:r>
         <w:rPr>
           <w:rFonts w:ascii="Arial" w:hAnsi="Arial" w:cs="Arial"/>
           <w:color w:val="000000"/>
-          <w:sz w:val="22"/>
+          <w:sz w:val="20"/>
+          <w:szCs w:val="20"/>
           <w:lang w:val="es-PE"/>
           <w14:textFill>
             <w14:solidFill>
@@ -556,14 +496,99 @@
             </w14:solidFill>
           </w14:textFill>
         </w:rPr>
-        <w:t>}} {{</w:t>
+        <w:t xml:space="preserve"> }}</w:t>
+      </w:r>
+      <w:r>
+        <w:rPr>
+          <w:rFonts w:ascii="Arial" w:hAnsi="Arial" w:cs="Arial"/>
+          <w:color w:val="595959" w:themeColor="text1" w:themeTint="A6"/>
+          <w:sz w:val="20"/>
+          <w:szCs w:val="20"/>
+          <w:lang w:val="es-PE"/>
+        </w:rPr>
+        <w:t>{{</w:t>
       </w:r>
       <w:proofErr w:type="spellStart"/>
       <w:r>
         <w:rPr>
           <w:rFonts w:ascii="Arial" w:hAnsi="Arial" w:cs="Arial"/>
+          <w:color w:val="595959" w:themeColor="text1" w:themeTint="A6"/>
+          <w:sz w:val="20"/>
+          <w:szCs w:val="20"/>
+          <w:lang w:val="es-PE"/>
+        </w:rPr>
+        <w:t>person.a</w:t>
+      </w:r>
+      <w:r>
+        <w:rPr>
+          <w:rFonts w:ascii="Arial" w:hAnsi="Arial" w:cs="Arial"/>
+          <w:color w:val="595959" w:themeColor="text1" w:themeTint="A6"/>
+          <w:sz w:val="20"/>
+          <w:szCs w:val="20"/>
+          <w:lang w:val="es-PE"/>
+        </w:rPr>
+        <w:t>ddress</w:t>
+      </w:r>
+      <w:r>
+        <w:rPr>
+          <w:rFonts w:ascii="Arial" w:hAnsi="Arial" w:cs="Arial"/>
+          <w:color w:val="595959" w:themeColor="text1" w:themeTint="A6"/>
+          <w:sz w:val="20"/>
+          <w:szCs w:val="20"/>
+          <w:lang w:val="es-PE"/>
+        </w:rPr>
+        <w:t>!prefix</w:t>
+      </w:r>
+      <w:proofErr w:type="spellEnd"/>
+      <w:proofErr w:type="gramStart"/>
+      <w:r>
+        <w:rPr>
+          <w:rFonts w:ascii="Arial" w:hAnsi="Arial" w:cs="Arial"/>
+          <w:color w:val="595959" w:themeColor="text1" w:themeTint="A6"/>
+          <w:sz w:val="20"/>
+          <w:szCs w:val="20"/>
+          <w:lang w:val="es-PE"/>
+        </w:rPr>
+        <w:t>:\</w:t>
+      </w:r>
+      <w:proofErr w:type="gramEnd"/>
+      <w:r>
+        <w:rPr>
+          <w:rFonts w:ascii="Arial" w:hAnsi="Arial" w:cs="Arial"/>
+          <w:color w:val="595959" w:themeColor="text1" w:themeTint="A6"/>
+          <w:sz w:val="20"/>
+          <w:szCs w:val="20"/>
+          <w:lang w:val="es-PE"/>
+        </w:rPr>
+        <w:t>n</w:t>
+      </w:r>
+      <w:r>
+        <w:rPr>
+          <w:rFonts w:ascii="Arial" w:hAnsi="Arial" w:cs="Arial"/>
+          <w:color w:val="595959" w:themeColor="text1" w:themeTint="A6"/>
+          <w:sz w:val="20"/>
+          <w:szCs w:val="20"/>
+          <w:lang w:val="es-PE"/>
+        </w:rPr>
+        <w:t>}}{{</w:t>
+      </w:r>
+      <w:proofErr w:type="spellStart"/>
+      <w:r>
+        <w:rPr>
+          <w:rFonts w:ascii="Arial" w:hAnsi="Arial" w:cs="Arial"/>
+          <w:color w:val="595959" w:themeColor="text1" w:themeTint="A6"/>
+          <w:sz w:val="20"/>
+          <w:szCs w:val="20"/>
+          <w:lang w:val="es-PE"/>
+        </w:rPr>
+        <w:t>person.district</w:t>
+      </w:r>
+      <w:r>
+        <w:rPr>
+          <w:rFonts w:ascii="Arial" w:hAnsi="Arial" w:cs="Arial"/>
           <w:color w:val="000000"/>
-          <w:sz w:val="22"/>
+          <w:sz w:val="20"/>
+          <w:szCs w:val="20"/>
           <w:lang w:val="es-PE"/>
           <w14:textFill>
             <w14:solidFill>
@@ -574,14 +599,78 @@
             </w14:solidFill>
           </w14:textFill>
         </w:rPr>
-        <w:t>person.documentType|prefix</w:t>
+        <w:t>!</w:t>
+      </w:r>
+      <w:r>
+        <w:rPr>
+          <w:rFonts w:ascii="Arial" w:hAnsi="Arial" w:cs="Arial"/>
+          <w:color w:val="595959" w:themeColor="text1" w:themeTint="A6"/>
+          <w:sz w:val="20"/>
+          <w:szCs w:val="20"/>
+          <w:lang w:val="es-PE"/>
+        </w:rPr>
+        <w:t>prefix</w:t>
       </w:r>
       <w:proofErr w:type="spellEnd"/>
+      <w:proofErr w:type="gramStart"/>
+      <w:r>
+        <w:rPr>
+          <w:rFonts w:ascii="Arial" w:hAnsi="Arial" w:cs="Arial"/>
+          <w:color w:val="595959" w:themeColor="text1" w:themeTint="A6"/>
+          <w:sz w:val="20"/>
+          <w:szCs w:val="20"/>
+          <w:lang w:val="es-PE"/>
+        </w:rPr>
+        <w:t>:</w:t>
+      </w:r>
+      <w:r>
+        <w:rPr>
+          <w:rFonts w:ascii="Arial" w:hAnsi="Arial" w:cs="Arial"/>
+          <w:color w:val="595959" w:themeColor="text1" w:themeTint="A6"/>
+          <w:sz w:val="20"/>
+          <w:szCs w:val="20"/>
+          <w:lang w:val="es-PE"/>
+        </w:rPr>
+        <w:t>,</w:t>
+      </w:r>
+      <w:proofErr w:type="gramEnd"/>
+      <w:r>
+        <w:rPr>
+          <w:rFonts w:ascii="Arial" w:hAnsi="Arial" w:cs="Arial"/>
+          <w:color w:val="595959" w:themeColor="text1" w:themeTint="A6"/>
+          <w:sz w:val="20"/>
+          <w:szCs w:val="20"/>
+          <w:lang w:val="es-PE"/>
+        </w:rPr>
+        <w:t xml:space="preserve"> </w:t>
+      </w:r>
+      <w:r>
+        <w:rPr>
+          <w:rFonts w:ascii="Arial" w:hAnsi="Arial" w:cs="Arial"/>
+          <w:color w:val="595959" w:themeColor="text1" w:themeTint="A6"/>
+          <w:sz w:val="20"/>
+          <w:szCs w:val="20"/>
+          <w:lang w:val="es-PE"/>
+        </w:rPr>
+        <w:t>}}{{</w:t>
+      </w:r>
+      <w:proofErr w:type="spellStart"/>
+      <w:r>
+        <w:rPr>
+          <w:rFonts w:ascii="Arial" w:hAnsi="Arial" w:cs="Arial"/>
+          <w:color w:val="595959" w:themeColor="text1" w:themeTint="A6"/>
+          <w:sz w:val="20"/>
+          <w:szCs w:val="20"/>
+          <w:lang w:val="es-PE"/>
+        </w:rPr>
+        <w:t>person.celphone</w:t>
+      </w:r>
       <w:r>
         <w:rPr>
           <w:rFonts w:ascii="Arial" w:hAnsi="Arial" w:cs="Arial"/>
           <w:color w:val="000000"/>
-          <w:sz w:val="22"/>
+          <w:sz w:val="20"/>
+          <w:szCs w:val="20"/>
           <w:lang w:val="es-PE"/>
           <w14:textFill>
             <w14:solidFill>
@@ -592,14 +681,87 @@
             </w14:solidFill>
           </w14:textFill>
         </w:rPr>
-        <w:t xml:space="preserve">: </w:t>
+        <w:t>!</w:t>
+      </w:r>
+      <w:r>
+        <w:rPr>
+          <w:rFonts w:ascii="Arial" w:hAnsi="Arial" w:cs="Arial"/>
+          <w:color w:val="595959" w:themeColor="text1" w:themeTint="A6"/>
+          <w:sz w:val="20"/>
+          <w:szCs w:val="20"/>
+          <w:lang w:val="es-PE"/>
+        </w:rPr>
+        <w:t>prefix</w:t>
+      </w:r>
+      <w:proofErr w:type="spellEnd"/>
+      <w:r>
+        <w:rPr>
+          <w:rFonts w:ascii="Arial" w:hAnsi="Arial" w:cs="Arial"/>
+          <w:color w:val="595959" w:themeColor="text1" w:themeTint="A6"/>
+          <w:sz w:val="20"/>
+          <w:szCs w:val="20"/>
+          <w:lang w:val="es-PE"/>
+        </w:rPr>
+        <w:t>:</w:t>
+      </w:r>
+      <w:r>
+        <w:rPr>
+          <w:rFonts w:ascii="Arial" w:hAnsi="Arial" w:cs="Arial"/>
+          <w:color w:val="595959" w:themeColor="text1" w:themeTint="A6"/>
+          <w:sz w:val="20"/>
+          <w:szCs w:val="20"/>
+          <w:lang w:val="es-PE"/>
+        </w:rPr>
+        <w:t xml:space="preserve"> </w:t>
       </w:r>
       <w:proofErr w:type="gramStart"/>
       <w:r>
         <w:rPr>
           <w:rFonts w:ascii="Arial" w:hAnsi="Arial" w:cs="Arial"/>
+          <w:color w:val="595959" w:themeColor="text1" w:themeTint="A6"/>
+          <w:sz w:val="20"/>
+          <w:szCs w:val="20"/>
+          <w:lang w:val="es-PE"/>
+        </w:rPr>
+        <w:t>|</w:t>
+      </w:r>
+      <w:r>
+        <w:rPr>
+          <w:rFonts w:ascii="Arial" w:hAnsi="Arial" w:cs="Arial"/>
+          <w:color w:val="595959" w:themeColor="text1" w:themeTint="A6"/>
+          <w:sz w:val="20"/>
+          <w:szCs w:val="20"/>
+          <w:lang w:val="es-PE"/>
+        </w:rPr>
+        <w:t xml:space="preserve"> </w:t>
+      </w:r>
+      <w:r>
+        <w:rPr>
+          <w:rFonts w:ascii="Arial" w:hAnsi="Arial" w:cs="Arial"/>
+          <w:color w:val="595959" w:themeColor="text1" w:themeTint="A6"/>
+          <w:sz w:val="20"/>
+          <w:szCs w:val="20"/>
+          <w:lang w:val="es-PE"/>
+        </w:rPr>
+        <w:t>}</w:t>
+      </w:r>
+      <w:proofErr w:type="gramEnd"/>
+      <w:r>
+        <w:rPr>
+          <w:rFonts w:ascii="Arial" w:hAnsi="Arial" w:cs="Arial"/>
+          <w:color w:val="595959" w:themeColor="text1" w:themeTint="A6"/>
+          <w:sz w:val="20"/>
+          <w:szCs w:val="20"/>
+          <w:lang w:val="es-PE"/>
+        </w:rPr>
+        <w:t>}</w:t>
+      </w:r>
+      <w:r>
+        <w:rPr>
+          <w:rFonts w:ascii="Arial" w:hAnsi="Arial" w:cs="Arial"/>
           <w:color w:val="000000"/>
-          <w:sz w:val="22"/>
+          <w:sz w:val="20"/>
+          <w:szCs w:val="20"/>
           <w:lang w:val="es-PE"/>
           <w14:textFill>
             <w14:solidFill>
@@ -610,14 +772,15 @@
             </w14:solidFill>
           </w14:textFill>
         </w:rPr>
-        <w:t>- }</w:t>
-      </w:r>
-      <w:proofErr w:type="gramEnd"/>
+        <w:t>{{</w:t>
+      </w:r>
+      <w:proofErr w:type="spellStart"/>
       <w:r>
         <w:rPr>
           <w:rFonts w:ascii="Arial" w:hAnsi="Arial" w:cs="Arial"/>
           <w:color w:val="000000"/>
-          <w:sz w:val="22"/>
+          <w:sz w:val="20"/>
+          <w:szCs w:val="20"/>
           <w:lang w:val="es-PE"/>
           <w14:textFill>
             <w14:solidFill>
@@ -628,6 +791,301 @@
             </w14:solidFill>
           </w14:textFill>
         </w:rPr>
+        <w:t>person.email</w:t>
+      </w:r>
+      <w:r>
+        <w:rPr>
+          <w:rFonts w:ascii="Arial" w:hAnsi="Arial" w:cs="Arial"/>
+          <w:color w:val="000000"/>
+          <w:sz w:val="20"/>
+          <w:szCs w:val="20"/>
+          <w:lang w:val="es-PE"/>
+          <w14:textFill>
+            <w14:solidFill>
+              <w14:srgbClr w14:val="000000">
+                <w14:lumMod w14:val="65000"/>
+                <w14:lumOff w14:val="35000"/>
+              </w14:srgbClr>
+            </w14:solidFill>
+          </w14:textFill>
+        </w:rPr>
+        <w:t>!</w:t>
+      </w:r>
+      <w:r>
+        <w:rPr>
+          <w:rFonts w:ascii="Arial" w:hAnsi="Arial" w:cs="Arial"/>
+          <w:color w:val="000000"/>
+          <w:sz w:val="20"/>
+          <w:szCs w:val="20"/>
+          <w:lang w:val="es-PE"/>
+          <w14:textFill>
+            <w14:solidFill>
+              <w14:srgbClr w14:val="000000">
+                <w14:lumMod w14:val="65000"/>
+                <w14:lumOff w14:val="35000"/>
+              </w14:srgbClr>
+            </w14:solidFill>
+          </w14:textFill>
+        </w:rPr>
+        <w:t>prefix</w:t>
+      </w:r>
+      <w:proofErr w:type="spellEnd"/>
+      <w:r>
+        <w:rPr>
+          <w:rFonts w:ascii="Arial" w:hAnsi="Arial" w:cs="Arial"/>
+          <w:color w:val="000000"/>
+          <w:sz w:val="20"/>
+          <w:szCs w:val="20"/>
+          <w:lang w:val="es-PE"/>
+          <w14:textFill>
+            <w14:solidFill>
+              <w14:srgbClr w14:val="000000">
+                <w14:lumMod w14:val="65000"/>
+                <w14:lumOff w14:val="35000"/>
+              </w14:srgbClr>
+            </w14:solidFill>
+          </w14:textFill>
+        </w:rPr>
+        <w:t xml:space="preserve">: </w:t>
+      </w:r>
+      <w:proofErr w:type="gramStart"/>
+      <w:r>
+        <w:rPr>
+          <w:rFonts w:ascii="Arial" w:hAnsi="Arial" w:cs="Arial"/>
+          <w:color w:val="000000"/>
+          <w:sz w:val="20"/>
+          <w:szCs w:val="20"/>
+          <w:lang w:val="es-PE"/>
+          <w14:textFill>
+            <w14:solidFill>
+              <w14:srgbClr w14:val="000000">
+                <w14:lumMod w14:val="65000"/>
+                <w14:lumOff w14:val="35000"/>
+              </w14:srgbClr>
+            </w14:solidFill>
+          </w14:textFill>
+        </w:rPr>
+        <w:t>|</w:t>
+      </w:r>
+      <w:r>
+        <w:rPr>
+          <w:rFonts w:ascii="Arial" w:hAnsi="Arial" w:cs="Arial"/>
+          <w:color w:val="000000"/>
+          <w:sz w:val="20"/>
+          <w:szCs w:val="20"/>
+          <w:lang w:val="es-PE"/>
+          <w14:textFill>
+            <w14:solidFill>
+              <w14:srgbClr w14:val="000000">
+                <w14:lumMod w14:val="65000"/>
+                <w14:lumOff w14:val="35000"/>
+              </w14:srgbClr>
+            </w14:solidFill>
+          </w14:textFill>
+        </w:rPr>
+        <w:t xml:space="preserve"> </w:t>
+      </w:r>
+      <w:r>
+        <w:rPr>
+          <w:rFonts w:ascii="Arial" w:hAnsi="Arial" w:cs="Arial"/>
+          <w:color w:val="000000"/>
+          <w:sz w:val="20"/>
+          <w:szCs w:val="20"/>
+          <w:lang w:val="es-PE"/>
+          <w14:textFill>
+            <w14:solidFill>
+              <w14:srgbClr w14:val="000000">
+                <w14:lumMod w14:val="65000"/>
+                <w14:lumOff w14:val="35000"/>
+              </w14:srgbClr>
+            </w14:solidFill>
+          </w14:textFill>
+        </w:rPr>
+        <w:t>}</w:t>
+      </w:r>
+      <w:proofErr w:type="gramEnd"/>
+      <w:r>
+        <w:rPr>
+          <w:rFonts w:ascii="Arial" w:hAnsi="Arial" w:cs="Arial"/>
+          <w:color w:val="000000"/>
+          <w:sz w:val="20"/>
+          <w:szCs w:val="20"/>
+          <w:lang w:val="es-PE"/>
+          <w14:textFill>
+            <w14:solidFill>
+              <w14:srgbClr w14:val="000000">
+                <w14:lumMod w14:val="65000"/>
+                <w14:lumOff w14:val="35000"/>
+              </w14:srgbClr>
+            </w14:solidFill>
+          </w14:textFill>
+        </w:rPr>
+        <w:t>}</w:t>
+      </w:r>
+      <w:r>
+        <w:rPr>
+          <w:rFonts w:ascii="Arial" w:hAnsi="Arial" w:cs="Arial"/>
+          <w:color w:val="000000"/>
+          <w:sz w:val="20"/>
+          <w:szCs w:val="20"/>
+          <w:lang w:val="es-PE"/>
+          <w14:textFill>
+            <w14:solidFill>
+              <w14:srgbClr w14:val="000000">
+                <w14:lumMod w14:val="65000"/>
+                <w14:lumOff w14:val="35000"/>
+              </w14:srgbClr>
+            </w14:solidFill>
+          </w14:textFill>
+        </w:rPr>
+        <w:t>{{</w:t>
+      </w:r>
+      <w:proofErr w:type="spellStart"/>
+      <w:r>
+        <w:rPr>
+          <w:rFonts w:ascii="Arial" w:hAnsi="Arial" w:cs="Arial"/>
+          <w:color w:val="000000"/>
+          <w:sz w:val="20"/>
+          <w:szCs w:val="20"/>
+          <w:lang w:val="es-PE"/>
+          <w14:textFill>
+            <w14:solidFill>
+              <w14:srgbClr w14:val="000000">
+                <w14:lumMod w14:val="65000"/>
+                <w14:lumOff w14:val="35000"/>
+              </w14:srgbClr>
+            </w14:solidFill>
+          </w14:textFill>
+        </w:rPr>
+        <w:t>person.emailAlternative</w:t>
+      </w:r>
+      <w:r>
+        <w:rPr>
+          <w:rFonts w:ascii="Arial" w:hAnsi="Arial" w:cs="Arial"/>
+          <w:color w:val="000000"/>
+          <w:sz w:val="20"/>
+          <w:szCs w:val="20"/>
+          <w:lang w:val="es-PE"/>
+          <w14:textFill>
+            <w14:solidFill>
+              <w14:srgbClr w14:val="000000">
+                <w14:lumMod w14:val="65000"/>
+                <w14:lumOff w14:val="35000"/>
+              </w14:srgbClr>
+            </w14:solidFill>
+          </w14:textFill>
+        </w:rPr>
+        <w:t>!</w:t>
+      </w:r>
+      <w:r>
+        <w:rPr>
+          <w:rFonts w:ascii="Arial" w:hAnsi="Arial" w:cs="Arial"/>
+          <w:color w:val="000000"/>
+          <w:sz w:val="20"/>
+          <w:szCs w:val="20"/>
+          <w:lang w:val="es-PE"/>
+          <w14:textFill>
+            <w14:solidFill>
+              <w14:srgbClr w14:val="000000">
+                <w14:lumMod w14:val="65000"/>
+                <w14:lumOff w14:val="35000"/>
+              </w14:srgbClr>
+            </w14:solidFill>
+          </w14:textFill>
+        </w:rPr>
+        <w:t>prefix</w:t>
+      </w:r>
+      <w:proofErr w:type="spellEnd"/>
+      <w:r>
+        <w:rPr>
+          <w:rFonts w:ascii="Arial" w:hAnsi="Arial" w:cs="Arial"/>
+          <w:color w:val="000000"/>
+          <w:sz w:val="20"/>
+          <w:szCs w:val="20"/>
+          <w:lang w:val="es-PE"/>
+          <w14:textFill>
+            <w14:solidFill>
+              <w14:srgbClr w14:val="000000">
+                <w14:lumMod w14:val="65000"/>
+                <w14:lumOff w14:val="35000"/>
+              </w14:srgbClr>
+            </w14:solidFill>
+          </w14:textFill>
+        </w:rPr>
+        <w:t xml:space="preserve">: </w:t>
+      </w:r>
+      <w:proofErr w:type="gramStart"/>
+      <w:r>
+        <w:rPr>
+          <w:rFonts w:ascii="Arial" w:hAnsi="Arial" w:cs="Arial"/>
+          <w:color w:val="000000"/>
+          <w:sz w:val="20"/>
+          <w:szCs w:val="20"/>
+          <w:lang w:val="es-PE"/>
+          <w14:textFill>
+            <w14:solidFill>
+              <w14:srgbClr w14:val="000000">
+                <w14:lumMod w14:val="65000"/>
+                <w14:lumOff w14:val="35000"/>
+              </w14:srgbClr>
+            </w14:solidFill>
+          </w14:textFill>
+        </w:rPr>
+        <w:t>|</w:t>
+      </w:r>
+      <w:r>
+        <w:rPr>
+          <w:rFonts w:ascii="Arial" w:hAnsi="Arial" w:cs="Arial"/>
+          <w:color w:val="000000"/>
+          <w:sz w:val="20"/>
+          <w:szCs w:val="20"/>
+          <w:lang w:val="es-PE"/>
+          <w14:textFill>
+            <w14:solidFill>
+              <w14:srgbClr w14:val="000000">
+                <w14:lumMod w14:val="65000"/>
+                <w14:lumOff w14:val="35000"/>
+              </w14:srgbClr>
+            </w14:solidFill>
+          </w14:textFill>
+        </w:rPr>
+        <w:t xml:space="preserve"> </w:t>
+      </w:r>
+      <w:r>
+        <w:rPr>
+          <w:rFonts w:ascii="Arial" w:hAnsi="Arial" w:cs="Arial"/>
+          <w:color w:val="000000"/>
+          <w:sz w:val="20"/>
+          <w:szCs w:val="20"/>
+          <w:lang w:val="es-PE"/>
+          <w14:textFill>
+            <w14:solidFill>
+              <w14:srgbClr w14:val="000000">
+                <w14:lumMod w14:val="65000"/>
+                <w14:lumOff w14:val="35000"/>
+              </w14:srgbClr>
+            </w14:solidFill>
+          </w14:textFill>
+        </w:rPr>
+        <w:t>}</w:t>
+      </w:r>
+      <w:proofErr w:type="gramEnd"/>
+      <w:r>
+        <w:rPr>
+          <w:rFonts w:ascii="Arial" w:hAnsi="Arial" w:cs="Arial"/>
+          <w:color w:val="000000"/>
+          <w:sz w:val="20"/>
+          <w:szCs w:val="20"/>
+          <w:lang w:val="es-PE"/>
+          <w14:textFill>
+            <w14:solidFill>
+              <w14:srgbClr w14:val="000000">
+                <w14:lumMod w14:val="65000"/>
+                <w14:lumOff w14:val="35000"/>
+              </w14:srgbClr>
+            </w14:solidFill>
+          </w14:textFill>
+        </w:rPr>
         <w:t>}</w:t>
       </w:r>
     </w:p>
@@ -651,24 +1109,6 @@
     </w:p>
     <w:p>
       <w:pPr>
-        <w:widowControl w:val="0"/>
-        <w:autoSpaceDE w:val="0"/>
-        <w:autoSpaceDN w:val="0"/>
-        <w:adjustRightInd w:val="0"/>
-        <w:outlineLvl w:val="0"/>
-        <w:rPr>
-          <w:rFonts w:ascii="Arial" w:hAnsi="Arial" w:cs="Arial"/>
-          <w:b/>
-          <w:bCs/>
-          <w:color w:val="595959" w:themeColor="text1" w:themeTint="A6"/>
-          <w:sz w:val="18"/>
-          <w:szCs w:val="18"/>
-          <w:lang w:val="es-PE"/>
-        </w:rPr>
-      </w:pPr>
-    </w:p>
-    <w:p>
-      <w:pPr>
         <w:pStyle w:val="Sangradetextonormal"/>
         <w:pBdr>
           <w:bottom w:val="single" w:sz="4" w:space="1" w:color="000080"/>
@@ -685,8 +1125,6 @@
           <w:lang w:val="es-PE" w:eastAsia="zh-CN"/>
         </w:rPr>
       </w:pPr>
-      <w:bookmarkStart w:id="0" w:name="_GoBack"/>
-      <w:bookmarkEnd w:id="0"/>
     </w:p>
     <w:p>
       <w:pPr>
@@ -724,7 +1162,7 @@
     </w:p>
     <w:tbl>
       <w:tblPr>
-        <w:tblW w:w="4663" w:type="pct"/>
+        <w:tblW w:w="4924" w:type="pct"/>
         <w:jc w:val="center"/>
         <w:tblCellMar>
           <w:top w:w="85" w:type="dxa"/>
@@ -733,8 +1171,8 @@
         <w:tblLook w:val="01E0" w:firstRow="1" w:lastRow="1" w:firstColumn="1" w:lastColumn="1" w:noHBand="0" w:noVBand="0"/>
       </w:tblPr>
       <w:tblGrid>
-        <w:gridCol w:w="1314"/>
-        <w:gridCol w:w="7480"/>
+        <w:gridCol w:w="2012"/>
+        <w:gridCol w:w="7275"/>
       </w:tblGrid>
       <w:tr>
         <w:trPr>
@@ -742,7 +1180,7 @@
         </w:trPr>
         <w:tc>
           <w:tcPr>
-            <w:tcW w:w="747" w:type="pct"/>
+            <w:tcW w:w="1083" w:type="pct"/>
           </w:tcPr>
           <w:p>
             <w:pPr>
@@ -757,10 +1195,11 @@
         </w:tc>
         <w:tc>
           <w:tcPr>
-            <w:tcW w:w="4253" w:type="pct"/>
+            <w:tcW w:w="3917" w:type="pct"/>
           </w:tcPr>
           <w:p>
             <w:pPr>
+              <w:ind w:left="-98"/>
               <w:rPr>
                 <w:rFonts w:ascii="Arial" w:eastAsia="SimSun" w:hAnsi="Arial" w:cs="Arial"/>
                 <w:sz w:val="18"/>
@@ -777,6 +1216,8 @@
               </w:rPr>
               <w:t>{{</w:t>
             </w:r>
+            <w:bookmarkStart w:id="0" w:name="_GoBack"/>
+            <w:bookmarkEnd w:id="0"/>
             <w:proofErr w:type="spellStart"/>
             <w:r>
               <w:rPr>
@@ -1369,6 +1810,24 @@
                     </w:rPr>
                     <w:t>experience.enterpriseDescription</w:t>
                   </w:r>
+                  <w:proofErr w:type="spellEnd"/>
+                  <w:r>
+                    <w:rPr>
+                      <w:rFonts w:ascii="Arial" w:hAnsi="Arial" w:cs="Arial"/>
+                      <w:color w:val="000000"/>
+                      <w:sz w:val="22"/>
+                      <w:lang w:val="es-PE"/>
+                      <w14:textFill>
+                        <w14:solidFill>
+                          <w14:srgbClr w14:val="000000">
+                            <w14:lumMod w14:val="65000"/>
+                            <w14:lumOff w14:val="35000"/>
+                          </w14:srgbClr>
+                        </w14:solidFill>
+                      </w14:textFill>
+                    </w:rPr>
+                    <w:t>!</w:t>
+                  </w:r>
                   <w:r>
                     <w:rPr>
                       <w:rFonts w:ascii="Arial" w:eastAsia="SimSun" w:hAnsi="Arial" w:cs="Arial"/>
@@ -1376,9 +1835,8 @@
                       <w:szCs w:val="18"/>
                       <w:lang w:val="en-US" w:eastAsia="zh-CN"/>
                     </w:rPr>
-                    <w:t>|prefix</w:t>
+                    <w:t>prefix</w:t>
                   </w:r>
-                  <w:proofErr w:type="spellEnd"/>
                   <w:r>
                     <w:rPr>
                       <w:rFonts w:ascii="Arial" w:eastAsia="SimSun" w:hAnsi="Arial" w:cs="Arial"/>
@@ -1562,12 +2020,29 @@
                         </w:r>
                         <w:r>
                           <w:rPr>
+                            <w:rFonts w:ascii="Arial" w:hAnsi="Arial" w:cs="Arial"/>
+                            <w:color w:val="000000"/>
+                            <w:sz w:val="22"/>
+                            <w:lang w:val="en-US"/>
+                            <w14:textFill>
+                              <w14:solidFill>
+                                <w14:srgbClr w14:val="000000">
+                                  <w14:lumMod w14:val="65000"/>
+                                  <w14:lumOff w14:val="35000"/>
+                                </w14:srgbClr>
+                              </w14:solidFill>
+                            </w14:textFill>
+                          </w:rPr>
+                          <w:t>!</w:t>
+                        </w:r>
+                        <w:r>
+                          <w:rPr>
                             <w:rFonts w:ascii="Arial" w:eastAsia="SimSun" w:hAnsi="Arial" w:cs="Arial"/>
                             <w:sz w:val="18"/>
                             <w:szCs w:val="18"/>
                             <w:lang w:val="en-US" w:eastAsia="zh-CN"/>
                           </w:rPr>
-                          <w:t>|prefix</w:t>
+                          <w:t>prefix</w:t>
                         </w:r>
                         <w:proofErr w:type="spellEnd"/>
                         <w:r>
@@ -1909,7 +2384,32 @@
                       <w:szCs w:val="18"/>
                       <w:lang w:eastAsia="zh-CN"/>
                     </w:rPr>
-                    <w:t>aditionalInformation.institute|prefix</w:t>
+                    <w:t>aditionalInformation.institute</w:t>
+                  </w:r>
+                  <w:r>
+                    <w:rPr>
+                      <w:rFonts w:ascii="Arial" w:hAnsi="Arial" w:cs="Arial"/>
+                      <w:color w:val="000000"/>
+                      <w:sz w:val="22"/>
+                      <w14:textFill>
+                        <w14:solidFill>
+                          <w14:srgbClr w14:val="000000">
+                            <w14:lumMod w14:val="65000"/>
+                            <w14:lumOff w14:val="35000"/>
+                          </w14:srgbClr>
+                        </w14:solidFill>
+                      </w14:textFill>
+                    </w:rPr>
+                    <w:t>!</w:t>
+                  </w:r>
+                  <w:r>
+                    <w:rPr>
+                      <w:rFonts w:ascii="Arial" w:eastAsia="SimSun" w:hAnsi="Arial" w:cs="Arial"/>
+                      <w:sz w:val="18"/>
+                      <w:szCs w:val="18"/>
+                      <w:lang w:eastAsia="zh-CN"/>
+                    </w:rPr>
+                    <w:t>prefix</w:t>
                   </w:r>
                   <w:proofErr w:type="spellEnd"/>
                   <w:r>
@@ -1938,7 +2438,32 @@
                       <w:szCs w:val="18"/>
                       <w:lang w:eastAsia="zh-CN"/>
                     </w:rPr>
-                    <w:t>aditionalInformation.date|prefix</w:t>
+                    <w:t>aditionalInformation.date</w:t>
+                  </w:r>
+                  <w:r>
+                    <w:rPr>
+                      <w:rFonts w:ascii="Arial" w:hAnsi="Arial" w:cs="Arial"/>
+                      <w:color w:val="000000"/>
+                      <w:sz w:val="22"/>
+                      <w14:textFill>
+                        <w14:solidFill>
+                          <w14:srgbClr w14:val="000000">
+                            <w14:lumMod w14:val="65000"/>
+                            <w14:lumOff w14:val="35000"/>
+                          </w14:srgbClr>
+                        </w14:solidFill>
+                      </w14:textFill>
+                    </w:rPr>
+                    <w:t>!</w:t>
+                  </w:r>
+                  <w:r>
+                    <w:rPr>
+                      <w:rFonts w:ascii="Arial" w:eastAsia="SimSun" w:hAnsi="Arial" w:cs="Arial"/>
+                      <w:sz w:val="18"/>
+                      <w:szCs w:val="18"/>
+                      <w:lang w:eastAsia="zh-CN"/>
+                    </w:rPr>
+                    <w:t>prefix</w:t>
                   </w:r>
                   <w:proofErr w:type="spellEnd"/>
                   <w:r>
@@ -1992,7 +2517,7 @@
 </file>
 
 <file path=word/numbering.xml><?xml version="1.0" encoding="utf-8"?>
-<w:numbering xmlns:wpc="http://schemas.microsoft.com/office/word/2010/wordprocessingCanvas" xmlns:mc="http://schemas.openxmlformats.org/markup-compatibility/2006" xmlns:o="urn:schemas-microsoft-com:office:office" xmlns:r="http://schemas.openxmlformats.org/officeDocument/2006/relationships" xmlns:m="http://schemas.openxmlformats.org/officeDocument/2006/math" xmlns:v="urn:schemas-microsoft-com:vml" xmlns:wp14="http://schemas.microsoft.com/office/word/2010/wordprocessingDrawing" xmlns:wp="http://schemas.openxmlformats.org/drawingml/2006/wordprocessingDrawing" xmlns:w10="urn:schemas-microsoft-com:office:word" xmlns:w="http://schemas.openxmlformats.org/wordprocessingml/2006/main" xmlns:w14="http://schemas.microsoft.com/office/word/2010/wordml" xmlns:w15="http://schemas.microsoft.com/office/word/2012/wordml" xmlns:wpg="http://schemas.microsoft.com/office/word/2010/wordprocessingGroup" xmlns:wpi="http://schemas.microsoft.com/office/word/2010/wordprocessingInk" xmlns:wne="http://schemas.microsoft.com/office/word/2006/wordml" xmlns:wps="http://schemas.microsoft.com/office/word/2010/wordprocessingShape" mc:Ignorable="w14 w15 wp14">
+<w:numbering xmlns:wpc="http://schemas.microsoft.com/office/word/2010/wordprocessingCanvas" xmlns:mc="http://schemas.openxmlformats.org/markup-compatibility/2006" xmlns:o="urn:schemas-microsoft-com:office:office" xmlns:r="http://schemas.openxmlformats.org/officeDocument/2006/relationships" xmlns:m="http://schemas.openxmlformats.org/officeDocument/2006/math" xmlns:v="urn:schemas-microsoft-com:vml" xmlns:wp14="http://schemas.microsoft.com/office/word/2010/wordprocessingDrawing" xmlns:wp="http://schemas.openxmlformats.org/drawingml/2006/wordprocessingDrawing" xmlns:w10="urn:schemas-microsoft-com:office:word" xmlns:w="http://schemas.openxmlformats.org/wordprocessingml/2006/main" xmlns:w14="http://schemas.microsoft.com/office/word/2010/wordml" xmlns:wpg="http://schemas.microsoft.com/office/word/2010/wordprocessingGroup" xmlns:wpi="http://schemas.microsoft.com/office/word/2010/wordprocessingInk" xmlns:wne="http://schemas.microsoft.com/office/word/2006/wordml" xmlns:wps="http://schemas.microsoft.com/office/word/2010/wordprocessingShape" mc:Ignorable="w14 wp14">
   <w:abstractNum w:abstractNumId="0">
     <w:nsid w:val="011F43BF"/>
     <w:multiLevelType w:val="hybridMultilevel"/>
@@ -3951,7 +4476,7 @@
 </file>
 
 <file path=word/styles.xml><?xml version="1.0" encoding="utf-8"?>
-<w:styles xmlns:mc="http://schemas.openxmlformats.org/markup-compatibility/2006" xmlns:r="http://schemas.openxmlformats.org/officeDocument/2006/relationships" xmlns:w="http://schemas.openxmlformats.org/wordprocessingml/2006/main" xmlns:w14="http://schemas.microsoft.com/office/word/2010/wordml" xmlns:w15="http://schemas.microsoft.com/office/word/2012/wordml" mc:Ignorable="w14 w15">
+<w:styles xmlns:mc="http://schemas.openxmlformats.org/markup-compatibility/2006" xmlns:r="http://schemas.openxmlformats.org/officeDocument/2006/relationships" xmlns:w="http://schemas.openxmlformats.org/wordprocessingml/2006/main" xmlns:w14="http://schemas.microsoft.com/office/word/2010/wordml" mc:Ignorable="w14">
   <w:docDefaults>
     <w:rPrDefault>
       <w:rPr>
@@ -3961,371 +4486,140 @@
     </w:rPrDefault>
     <w:pPrDefault/>
   </w:docDefaults>
-  <w:latentStyles w:defLockedState="0" w:defUIPriority="0" w:defSemiHidden="0" w:defUnhideWhenUsed="0" w:defQFormat="0" w:count="371">
-    <w:lsdException w:name="Normal" w:qFormat="1"/>
-    <w:lsdException w:name="heading 1" w:qFormat="1"/>
-    <w:lsdException w:name="heading 2" w:qFormat="1"/>
-    <w:lsdException w:name="heading 3" w:semiHidden="1" w:unhideWhenUsed="1" w:qFormat="1"/>
-    <w:lsdException w:name="heading 4" w:semiHidden="1" w:unhideWhenUsed="1" w:qFormat="1"/>
-    <w:lsdException w:name="heading 5" w:semiHidden="1" w:unhideWhenUsed="1" w:qFormat="1"/>
-    <w:lsdException w:name="heading 6" w:semiHidden="1" w:unhideWhenUsed="1" w:qFormat="1"/>
-    <w:lsdException w:name="heading 7" w:semiHidden="1" w:unhideWhenUsed="1" w:qFormat="1"/>
-    <w:lsdException w:name="heading 8" w:semiHidden="1" w:unhideWhenUsed="1" w:qFormat="1"/>
-    <w:lsdException w:name="heading 9" w:semiHidden="1" w:unhideWhenUsed="1" w:qFormat="1"/>
-    <w:lsdException w:name="index 1" w:semiHidden="1" w:unhideWhenUsed="1"/>
-    <w:lsdException w:name="index 2" w:semiHidden="1" w:unhideWhenUsed="1"/>
-    <w:lsdException w:name="index 3" w:semiHidden="1" w:unhideWhenUsed="1"/>
-    <w:lsdException w:name="index 4" w:semiHidden="1" w:unhideWhenUsed="1"/>
-    <w:lsdException w:name="index 5" w:semiHidden="1" w:unhideWhenUsed="1"/>
-    <w:lsdException w:name="index 6" w:semiHidden="1" w:unhideWhenUsed="1"/>
-    <w:lsdException w:name="index 7" w:semiHidden="1" w:unhideWhenUsed="1"/>
-    <w:lsdException w:name="index 8" w:semiHidden="1" w:unhideWhenUsed="1"/>
-    <w:lsdException w:name="index 9" w:semiHidden="1" w:unhideWhenUsed="1"/>
-    <w:lsdException w:name="toc 1" w:semiHidden="1" w:unhideWhenUsed="1"/>
-    <w:lsdException w:name="toc 2" w:semiHidden="1" w:unhideWhenUsed="1"/>
-    <w:lsdException w:name="toc 3" w:semiHidden="1" w:unhideWhenUsed="1"/>
-    <w:lsdException w:name="toc 4" w:semiHidden="1" w:unhideWhenUsed="1"/>
-    <w:lsdException w:name="toc 5" w:semiHidden="1" w:unhideWhenUsed="1"/>
-    <w:lsdException w:name="toc 6" w:semiHidden="1" w:unhideWhenUsed="1"/>
-    <w:lsdException w:name="toc 7" w:semiHidden="1" w:unhideWhenUsed="1"/>
-    <w:lsdException w:name="toc 8" w:semiHidden="1" w:unhideWhenUsed="1"/>
-    <w:lsdException w:name="toc 9" w:semiHidden="1" w:unhideWhenUsed="1"/>
-    <w:lsdException w:name="Normal Indent" w:semiHidden="1" w:unhideWhenUsed="1"/>
-    <w:lsdException w:name="footnote text" w:semiHidden="1" w:unhideWhenUsed="1"/>
-    <w:lsdException w:name="annotation text" w:semiHidden="1" w:unhideWhenUsed="1"/>
-    <w:lsdException w:name="header" w:semiHidden="1" w:unhideWhenUsed="1"/>
-    <w:lsdException w:name="footer" w:semiHidden="1" w:unhideWhenUsed="1"/>
-    <w:lsdException w:name="index heading" w:semiHidden="1" w:unhideWhenUsed="1"/>
-    <w:lsdException w:name="caption" w:semiHidden="1" w:unhideWhenUsed="1" w:qFormat="1"/>
-    <w:lsdException w:name="table of figures" w:semiHidden="1" w:unhideWhenUsed="1"/>
-    <w:lsdException w:name="envelope address" w:semiHidden="1" w:unhideWhenUsed="1"/>
-    <w:lsdException w:name="envelope return" w:semiHidden="1" w:unhideWhenUsed="1"/>
-    <w:lsdException w:name="footnote reference" w:semiHidden="1" w:unhideWhenUsed="1"/>
-    <w:lsdException w:name="annotation reference" w:semiHidden="1" w:unhideWhenUsed="1"/>
-    <w:lsdException w:name="line number" w:semiHidden="1" w:unhideWhenUsed="1"/>
-    <w:lsdException w:name="page number" w:semiHidden="1" w:unhideWhenUsed="1"/>
-    <w:lsdException w:name="endnote reference" w:semiHidden="1" w:unhideWhenUsed="1"/>
-    <w:lsdException w:name="endnote text" w:semiHidden="1" w:unhideWhenUsed="1"/>
-    <w:lsdException w:name="table of authorities" w:semiHidden="1" w:unhideWhenUsed="1"/>
-    <w:lsdException w:name="macro" w:semiHidden="1" w:unhideWhenUsed="1"/>
-    <w:lsdException w:name="toa heading" w:semiHidden="1" w:unhideWhenUsed="1"/>
-    <w:lsdException w:name="List" w:semiHidden="1" w:unhideWhenUsed="1"/>
-    <w:lsdException w:name="List Bullet" w:semiHidden="1" w:unhideWhenUsed="1"/>
-    <w:lsdException w:name="List 2" w:semiHidden="1" w:unhideWhenUsed="1"/>
-    <w:lsdException w:name="List 3" w:semiHidden="1" w:unhideWhenUsed="1"/>
-    <w:lsdException w:name="List Bullet 2" w:semiHidden="1" w:unhideWhenUsed="1"/>
-    <w:lsdException w:name="List Bullet 3" w:semiHidden="1" w:unhideWhenUsed="1"/>
-    <w:lsdException w:name="List Bullet 4" w:semiHidden="1" w:unhideWhenUsed="1"/>
-    <w:lsdException w:name="List Bullet 5" w:semiHidden="1" w:unhideWhenUsed="1"/>
-    <w:lsdException w:name="List Number 2" w:semiHidden="1" w:unhideWhenUsed="1"/>
-    <w:lsdException w:name="List Number 3" w:semiHidden="1" w:unhideWhenUsed="1"/>
-    <w:lsdException w:name="List Number 4" w:semiHidden="1" w:unhideWhenUsed="1"/>
-    <w:lsdException w:name="List Number 5" w:semiHidden="1" w:unhideWhenUsed="1"/>
-    <w:lsdException w:name="Title" w:qFormat="1"/>
-    <w:lsdException w:name="Closing" w:semiHidden="1" w:unhideWhenUsed="1"/>
-    <w:lsdException w:name="Signature" w:semiHidden="1" w:unhideWhenUsed="1"/>
-    <w:lsdException w:name="Default Paragraph Font" w:semiHidden="1" w:unhideWhenUsed="1"/>
-    <w:lsdException w:name="Body Text" w:semiHidden="1" w:unhideWhenUsed="1"/>
-    <w:lsdException w:name="Body Text Indent" w:semiHidden="1" w:unhideWhenUsed="1"/>
-    <w:lsdException w:name="List Continue" w:semiHidden="1" w:unhideWhenUsed="1"/>
-    <w:lsdException w:name="List Continue 2" w:semiHidden="1" w:unhideWhenUsed="1"/>
-    <w:lsdException w:name="List Continue 3" w:semiHidden="1" w:unhideWhenUsed="1"/>
-    <w:lsdException w:name="List Continue 4" w:semiHidden="1" w:unhideWhenUsed="1"/>
-    <w:lsdException w:name="List Continue 5" w:semiHidden="1" w:unhideWhenUsed="1"/>
-    <w:lsdException w:name="Message Header" w:semiHidden="1" w:unhideWhenUsed="1"/>
-    <w:lsdException w:name="Subtitle" w:qFormat="1"/>
-    <w:lsdException w:name="Body Text First Indent 2" w:semiHidden="1" w:unhideWhenUsed="1"/>
-    <w:lsdException w:name="Note Heading" w:semiHidden="1" w:unhideWhenUsed="1"/>
-    <w:lsdException w:name="Body Text 2" w:semiHidden="1" w:unhideWhenUsed="1"/>
-    <w:lsdException w:name="Body Text 3" w:semiHidden="1" w:unhideWhenUsed="1"/>
-    <w:lsdException w:name="Body Text Indent 2" w:semiHidden="1" w:unhideWhenUsed="1"/>
-    <w:lsdException w:name="Body Text Indent 3" w:semiHidden="1" w:unhideWhenUsed="1"/>
-    <w:lsdException w:name="Block Text" w:semiHidden="1" w:unhideWhenUsed="1"/>
-    <w:lsdException w:name="Hyperlink" w:semiHidden="1" w:unhideWhenUsed="1"/>
-    <w:lsdException w:name="FollowedHyperlink" w:semiHidden="1" w:unhideWhenUsed="1"/>
-    <w:lsdException w:name="Strong" w:qFormat="1"/>
-    <w:lsdException w:name="Emphasis" w:qFormat="1"/>
-    <w:lsdException w:name="Document Map" w:semiHidden="1" w:unhideWhenUsed="1"/>
-    <w:lsdException w:name="Plain Text" w:semiHidden="1" w:unhideWhenUsed="1"/>
-    <w:lsdException w:name="E-mail Signature" w:semiHidden="1" w:unhideWhenUsed="1"/>
-    <w:lsdException w:name="HTML Top of Form" w:semiHidden="1" w:unhideWhenUsed="1"/>
-    <w:lsdException w:name="HTML Bottom of Form" w:semiHidden="1" w:unhideWhenUsed="1"/>
-    <w:lsdException w:name="Normal (Web)" w:semiHidden="1" w:unhideWhenUsed="1"/>
-    <w:lsdException w:name="HTML Acronym" w:semiHidden="1" w:unhideWhenUsed="1"/>
-    <w:lsdException w:name="HTML Address" w:semiHidden="1" w:unhideWhenUsed="1"/>
-    <w:lsdException w:name="HTML Cite" w:semiHidden="1" w:unhideWhenUsed="1"/>
-    <w:lsdException w:name="HTML Code" w:semiHidden="1" w:unhideWhenUsed="1"/>
-    <w:lsdException w:name="HTML Definition" w:semiHidden="1" w:unhideWhenUsed="1"/>
-    <w:lsdException w:name="HTML Keyboard" w:semiHidden="1" w:unhideWhenUsed="1"/>
-    <w:lsdException w:name="HTML Preformatted" w:semiHidden="1" w:unhideWhenUsed="1"/>
-    <w:lsdException w:name="HTML Sample" w:semiHidden="1" w:unhideWhenUsed="1"/>
-    <w:lsdException w:name="HTML Typewriter" w:semiHidden="1" w:unhideWhenUsed="1"/>
-    <w:lsdException w:name="HTML Variable" w:semiHidden="1" w:unhideWhenUsed="1"/>
-    <w:lsdException w:name="Normal Table" w:semiHidden="1" w:unhideWhenUsed="1"/>
-    <w:lsdException w:name="annotation subject" w:semiHidden="1" w:unhideWhenUsed="1"/>
-    <w:lsdException w:name="No List" w:semiHidden="1" w:unhideWhenUsed="1"/>
-    <w:lsdException w:name="Outline List 1" w:semiHidden="1" w:unhideWhenUsed="1"/>
-    <w:lsdException w:name="Outline List 2" w:semiHidden="1" w:unhideWhenUsed="1"/>
-    <w:lsdException w:name="Outline List 3" w:semiHidden="1" w:unhideWhenUsed="1"/>
-    <w:lsdException w:name="Table Simple 1" w:semiHidden="1" w:unhideWhenUsed="1"/>
-    <w:lsdException w:name="Table Simple 2" w:semiHidden="1" w:unhideWhenUsed="1"/>
-    <w:lsdException w:name="Table Simple 3" w:semiHidden="1" w:unhideWhenUsed="1"/>
-    <w:lsdException w:name="Table Classic 1" w:semiHidden="1" w:unhideWhenUsed="1"/>
-    <w:lsdException w:name="Table Classic 2" w:semiHidden="1" w:unhideWhenUsed="1"/>
-    <w:lsdException w:name="Table Classic 3" w:semiHidden="1" w:unhideWhenUsed="1"/>
-    <w:lsdException w:name="Table Classic 4" w:semiHidden="1" w:unhideWhenUsed="1"/>
-    <w:lsdException w:name="Table Colorful 1" w:semiHidden="1" w:unhideWhenUsed="1"/>
-    <w:lsdException w:name="Table Colorful 2" w:semiHidden="1" w:unhideWhenUsed="1"/>
-    <w:lsdException w:name="Table Colorful 3" w:semiHidden="1" w:unhideWhenUsed="1"/>
-    <w:lsdException w:name="Table Columns 1" w:semiHidden="1" w:unhideWhenUsed="1"/>
-    <w:lsdException w:name="Table Columns 2" w:semiHidden="1" w:unhideWhenUsed="1"/>
-    <w:lsdException w:name="Table Columns 3" w:semiHidden="1" w:unhideWhenUsed="1"/>
-    <w:lsdException w:name="Table Columns 4" w:semiHidden="1" w:unhideWhenUsed="1"/>
-    <w:lsdException w:name="Table Columns 5" w:semiHidden="1" w:unhideWhenUsed="1"/>
-    <w:lsdException w:name="Table Grid 1" w:semiHidden="1" w:unhideWhenUsed="1"/>
-    <w:lsdException w:name="Table Grid 2" w:semiHidden="1" w:unhideWhenUsed="1"/>
-    <w:lsdException w:name="Table Grid 3" w:semiHidden="1" w:unhideWhenUsed="1"/>
-    <w:lsdException w:name="Table Grid 4" w:semiHidden="1" w:unhideWhenUsed="1"/>
-    <w:lsdException w:name="Table Grid 5" w:semiHidden="1" w:unhideWhenUsed="1"/>
-    <w:lsdException w:name="Table Grid 6" w:semiHidden="1" w:unhideWhenUsed="1"/>
-    <w:lsdException w:name="Table Grid 7" w:semiHidden="1" w:unhideWhenUsed="1"/>
-    <w:lsdException w:name="Table Grid 8" w:semiHidden="1" w:unhideWhenUsed="1"/>
-    <w:lsdException w:name="Table List 1" w:semiHidden="1" w:unhideWhenUsed="1"/>
-    <w:lsdException w:name="Table List 2" w:semiHidden="1" w:unhideWhenUsed="1"/>
-    <w:lsdException w:name="Table List 3" w:semiHidden="1" w:unhideWhenUsed="1"/>
-    <w:lsdException w:name="Table List 4" w:semiHidden="1" w:unhideWhenUsed="1"/>
-    <w:lsdException w:name="Table List 5" w:semiHidden="1" w:unhideWhenUsed="1"/>
-    <w:lsdException w:name="Table List 6" w:semiHidden="1" w:unhideWhenUsed="1"/>
-    <w:lsdException w:name="Table List 7" w:semiHidden="1" w:unhideWhenUsed="1"/>
-    <w:lsdException w:name="Table List 8" w:semiHidden="1" w:unhideWhenUsed="1"/>
-    <w:lsdException w:name="Table 3D effects 1" w:semiHidden="1" w:unhideWhenUsed="1"/>
-    <w:lsdException w:name="Table 3D effects 2" w:semiHidden="1" w:unhideWhenUsed="1"/>
-    <w:lsdException w:name="Table 3D effects 3" w:semiHidden="1" w:unhideWhenUsed="1"/>
-    <w:lsdException w:name="Table Contemporary" w:semiHidden="1" w:unhideWhenUsed="1"/>
-    <w:lsdException w:name="Table Elegant" w:semiHidden="1" w:unhideWhenUsed="1"/>
-    <w:lsdException w:name="Table Professional" w:semiHidden="1" w:unhideWhenUsed="1"/>
-    <w:lsdException w:name="Table Subtle 1" w:semiHidden="1" w:unhideWhenUsed="1"/>
-    <w:lsdException w:name="Table Subtle 2" w:semiHidden="1" w:unhideWhenUsed="1"/>
-    <w:lsdException w:name="Table Web 1" w:semiHidden="1" w:unhideWhenUsed="1"/>
-    <w:lsdException w:name="Table Web 2" w:semiHidden="1" w:unhideWhenUsed="1"/>
-    <w:lsdException w:name="Table Web 3" w:semiHidden="1" w:unhideWhenUsed="1"/>
-    <w:lsdException w:name="Balloon Text" w:semiHidden="1" w:unhideWhenUsed="1"/>
-    <w:lsdException w:name="Table Theme" w:semiHidden="1" w:unhideWhenUsed="1"/>
-    <w:lsdException w:name="Placeholder Text" w:semiHidden="1" w:uiPriority="99"/>
-    <w:lsdException w:name="No Spacing" w:uiPriority="1" w:qFormat="1"/>
-    <w:lsdException w:name="Light Shading" w:uiPriority="60"/>
-    <w:lsdException w:name="Light List" w:uiPriority="61"/>
-    <w:lsdException w:name="Light Grid" w:uiPriority="62"/>
-    <w:lsdException w:name="Medium Shading 1" w:uiPriority="63"/>
-    <w:lsdException w:name="Medium Shading 2" w:uiPriority="64"/>
-    <w:lsdException w:name="Medium List 1" w:uiPriority="65"/>
-    <w:lsdException w:name="Medium List 2" w:uiPriority="66"/>
-    <w:lsdException w:name="Medium Grid 1" w:uiPriority="67"/>
-    <w:lsdException w:name="Medium Grid 2" w:uiPriority="68"/>
-    <w:lsdException w:name="Medium Grid 3" w:uiPriority="69"/>
-    <w:lsdException w:name="Dark List" w:uiPriority="70"/>
-    <w:lsdException w:name="Colorful Shading" w:uiPriority="71"/>
-    <w:lsdException w:name="Colorful List" w:uiPriority="72"/>
-    <w:lsdException w:name="Colorful Grid" w:uiPriority="73"/>
-    <w:lsdException w:name="Light Shading Accent 1" w:uiPriority="60"/>
-    <w:lsdException w:name="Light List Accent 1" w:uiPriority="61"/>
-    <w:lsdException w:name="Light Grid Accent 1" w:uiPriority="62"/>
-    <w:lsdException w:name="Medium Shading 1 Accent 1" w:uiPriority="63"/>
-    <w:lsdException w:name="Medium Shading 2 Accent 1" w:uiPriority="64"/>
-    <w:lsdException w:name="Medium List 1 Accent 1" w:uiPriority="65"/>
-    <w:lsdException w:name="Revision" w:semiHidden="1" w:uiPriority="99"/>
-    <w:lsdException w:name="List Paragraph" w:uiPriority="34" w:qFormat="1"/>
-    <w:lsdException w:name="Quote" w:uiPriority="29" w:qFormat="1"/>
-    <w:lsdException w:name="Intense Quote" w:uiPriority="30" w:qFormat="1"/>
-    <w:lsdException w:name="Medium List 2 Accent 1" w:uiPriority="66"/>
-    <w:lsdException w:name="Medium Grid 1 Accent 1" w:uiPriority="67"/>
-    <w:lsdException w:name="Medium Grid 2 Accent 1" w:uiPriority="68"/>
-    <w:lsdException w:name="Medium Grid 3 Accent 1" w:uiPriority="69"/>
-    <w:lsdException w:name="Dark List Accent 1" w:uiPriority="70"/>
-    <w:lsdException w:name="Colorful Shading Accent 1" w:uiPriority="71"/>
-    <w:lsdException w:name="Colorful List Accent 1" w:uiPriority="72"/>
-    <w:lsdException w:name="Colorful Grid Accent 1" w:uiPriority="73"/>
-    <w:lsdException w:name="Light Shading Accent 2" w:uiPriority="60"/>
-    <w:lsdException w:name="Light List Accent 2" w:uiPriority="61"/>
-    <w:lsdException w:name="Light Grid Accent 2" w:uiPriority="62"/>
-    <w:lsdException w:name="Medium Shading 1 Accent 2" w:uiPriority="63"/>
-    <w:lsdException w:name="Medium Shading 2 Accent 2" w:uiPriority="64"/>
-    <w:lsdException w:name="Medium List 1 Accent 2" w:uiPriority="65"/>
-    <w:lsdException w:name="Medium List 2 Accent 2" w:uiPriority="66"/>
-    <w:lsdException w:name="Medium Grid 1 Accent 2" w:uiPriority="67"/>
-    <w:lsdException w:name="Medium Grid 2 Accent 2" w:uiPriority="68"/>
-    <w:lsdException w:name="Medium Grid 3 Accent 2" w:uiPriority="69"/>
-    <w:lsdException w:name="Dark List Accent 2" w:uiPriority="70"/>
-    <w:lsdException w:name="Colorful Shading Accent 2" w:uiPriority="71"/>
-    <w:lsdException w:name="Colorful List Accent 2" w:uiPriority="72"/>
-    <w:lsdException w:name="Colorful Grid Accent 2" w:uiPriority="73"/>
-    <w:lsdException w:name="Light Shading Accent 3" w:uiPriority="60"/>
-    <w:lsdException w:name="Light List Accent 3" w:uiPriority="61"/>
-    <w:lsdException w:name="Light Grid Accent 3" w:uiPriority="62"/>
-    <w:lsdException w:name="Medium Shading 1 Accent 3" w:uiPriority="63"/>
-    <w:lsdException w:name="Medium Shading 2 Accent 3" w:uiPriority="64"/>
-    <w:lsdException w:name="Medium List 1 Accent 3" w:uiPriority="65"/>
-    <w:lsdException w:name="Medium List 2 Accent 3" w:uiPriority="66"/>
-    <w:lsdException w:name="Medium Grid 1 Accent 3" w:uiPriority="67"/>
-    <w:lsdException w:name="Medium Grid 2 Accent 3" w:uiPriority="68"/>
-    <w:lsdException w:name="Medium Grid 3 Accent 3" w:uiPriority="69"/>
-    <w:lsdException w:name="Dark List Accent 3" w:uiPriority="70"/>
-    <w:lsdException w:name="Colorful Shading Accent 3" w:uiPriority="71"/>
-    <w:lsdException w:name="Colorful List Accent 3" w:uiPriority="72"/>
-    <w:lsdException w:name="Colorful Grid Accent 3" w:uiPriority="73"/>
-    <w:lsdException w:name="Light Shading Accent 4" w:uiPriority="60"/>
-    <w:lsdException w:name="Light List Accent 4" w:uiPriority="61"/>
-    <w:lsdException w:name="Light Grid Accent 4" w:uiPriority="62"/>
-    <w:lsdException w:name="Medium Shading 1 Accent 4" w:uiPriority="63"/>
-    <w:lsdException w:name="Medium Shading 2 Accent 4" w:uiPriority="64"/>
-    <w:lsdException w:name="Medium List 1 Accent 4" w:uiPriority="65"/>
-    <w:lsdException w:name="Medium List 2 Accent 4" w:uiPriority="66"/>
-    <w:lsdException w:name="Medium Grid 1 Accent 4" w:uiPriority="67"/>
-    <w:lsdException w:name="Medium Grid 2 Accent 4" w:uiPriority="68"/>
-    <w:lsdException w:name="Medium Grid 3 Accent 4" w:uiPriority="69"/>
-    <w:lsdException w:name="Dark List Accent 4" w:uiPriority="70"/>
-    <w:lsdException w:name="Colorful Shading Accent 4" w:uiPriority="71"/>
-    <w:lsdException w:name="Colorful List Accent 4" w:uiPriority="72"/>
-    <w:lsdException w:name="Colorful Grid Accent 4" w:uiPriority="73"/>
-    <w:lsdException w:name="Light Shading Accent 5" w:uiPriority="60"/>
-    <w:lsdException w:name="Light List Accent 5" w:uiPriority="61"/>
-    <w:lsdException w:name="Light Grid Accent 5" w:uiPriority="62"/>
-    <w:lsdException w:name="Medium Shading 1 Accent 5" w:uiPriority="63"/>
-    <w:lsdException w:name="Medium Shading 2 Accent 5" w:uiPriority="64"/>
-    <w:lsdException w:name="Medium List 1 Accent 5" w:uiPriority="65"/>
-    <w:lsdException w:name="Medium List 2 Accent 5" w:uiPriority="66"/>
-    <w:lsdException w:name="Medium Grid 1 Accent 5" w:uiPriority="67"/>
-    <w:lsdException w:name="Medium Grid 2 Accent 5" w:uiPriority="68"/>
-    <w:lsdException w:name="Medium Grid 3 Accent 5" w:uiPriority="69"/>
-    <w:lsdException w:name="Dark List Accent 5" w:uiPriority="70"/>
-    <w:lsdException w:name="Colorful Shading Accent 5" w:uiPriority="71"/>
-    <w:lsdException w:name="Colorful List Accent 5" w:uiPriority="72"/>
-    <w:lsdException w:name="Colorful Grid Accent 5" w:uiPriority="73"/>
-    <w:lsdException w:name="Light Shading Accent 6" w:uiPriority="60"/>
-    <w:lsdException w:name="Light List Accent 6" w:uiPriority="61"/>
-    <w:lsdException w:name="Light Grid Accent 6" w:uiPriority="62"/>
-    <w:lsdException w:name="Medium Shading 1 Accent 6" w:uiPriority="63"/>
-    <w:lsdException w:name="Medium Shading 2 Accent 6" w:uiPriority="64"/>
-    <w:lsdException w:name="Medium List 1 Accent 6" w:uiPriority="65"/>
-    <w:lsdException w:name="Medium List 2 Accent 6" w:uiPriority="66"/>
-    <w:lsdException w:name="Medium Grid 1 Accent 6" w:uiPriority="67"/>
-    <w:lsdException w:name="Medium Grid 2 Accent 6" w:uiPriority="68"/>
-    <w:lsdException w:name="Medium Grid 3 Accent 6" w:uiPriority="69"/>
-    <w:lsdException w:name="Dark List Accent 6" w:uiPriority="70"/>
-    <w:lsdException w:name="Colorful Shading Accent 6" w:uiPriority="71"/>
-    <w:lsdException w:name="Colorful List Accent 6" w:uiPriority="72"/>
-    <w:lsdException w:name="Colorful Grid Accent 6" w:uiPriority="73"/>
-    <w:lsdException w:name="Subtle Emphasis" w:uiPriority="19" w:qFormat="1"/>
-    <w:lsdException w:name="Intense Emphasis" w:uiPriority="21" w:qFormat="1"/>
-    <w:lsdException w:name="Subtle Reference" w:uiPriority="31" w:qFormat="1"/>
-    <w:lsdException w:name="Intense Reference" w:uiPriority="32" w:qFormat="1"/>
-    <w:lsdException w:name="Book Title" w:uiPriority="33" w:qFormat="1"/>
-    <w:lsdException w:name="Bibliography" w:semiHidden="1" w:uiPriority="37" w:unhideWhenUsed="1"/>
-    <w:lsdException w:name="TOC Heading" w:semiHidden="1" w:uiPriority="39" w:unhideWhenUsed="1" w:qFormat="1"/>
-    <w:lsdException w:name="Plain Table 1" w:uiPriority="41"/>
-    <w:lsdException w:name="Plain Table 2" w:uiPriority="42"/>
-    <w:lsdException w:name="Plain Table 3" w:uiPriority="43"/>
-    <w:lsdException w:name="Plain Table 4" w:uiPriority="44"/>
-    <w:lsdException w:name="Plain Table 5" w:uiPriority="45"/>
-    <w:lsdException w:name="Grid Table Light" w:uiPriority="40"/>
-    <w:lsdException w:name="Grid Table 1 Light" w:uiPriority="46"/>
-    <w:lsdException w:name="Grid Table 2" w:uiPriority="47"/>
-    <w:lsdException w:name="Grid Table 3" w:uiPriority="48"/>
-    <w:lsdException w:name="Grid Table 4" w:uiPriority="49"/>
-    <w:lsdException w:name="Grid Table 5 Dark" w:uiPriority="50"/>
-    <w:lsdException w:name="Grid Table 6 Colorful" w:uiPriority="51"/>
-    <w:lsdException w:name="Grid Table 7 Colorful" w:uiPriority="52"/>
-    <w:lsdException w:name="Grid Table 1 Light Accent 1" w:uiPriority="46"/>
-    <w:lsdException w:name="Grid Table 2 Accent 1" w:uiPriority="47"/>
-    <w:lsdException w:name="Grid Table 3 Accent 1" w:uiPriority="48"/>
-    <w:lsdException w:name="Grid Table 4 Accent 1" w:uiPriority="49"/>
-    <w:lsdException w:name="Grid Table 5 Dark Accent 1" w:uiPriority="50"/>
-    <w:lsdException w:name="Grid Table 6 Colorful Accent 1" w:uiPriority="51"/>
-    <w:lsdException w:name="Grid Table 7 Colorful Accent 1" w:uiPriority="52"/>
-    <w:lsdException w:name="Grid Table 1 Light Accent 2" w:uiPriority="46"/>
-    <w:lsdException w:name="Grid Table 2 Accent 2" w:uiPriority="47"/>
-    <w:lsdException w:name="Grid Table 3 Accent 2" w:uiPriority="48"/>
-    <w:lsdException w:name="Grid Table 4 Accent 2" w:uiPriority="49"/>
-    <w:lsdException w:name="Grid Table 5 Dark Accent 2" w:uiPriority="50"/>
-    <w:lsdException w:name="Grid Table 6 Colorful Accent 2" w:uiPriority="51"/>
-    <w:lsdException w:name="Grid Table 7 Colorful Accent 2" w:uiPriority="52"/>
-    <w:lsdException w:name="Grid Table 1 Light Accent 3" w:uiPriority="46"/>
-    <w:lsdException w:name="Grid Table 2 Accent 3" w:uiPriority="47"/>
-    <w:lsdException w:name="Grid Table 3 Accent 3" w:uiPriority="48"/>
-    <w:lsdException w:name="Grid Table 4 Accent 3" w:uiPriority="49"/>
-    <w:lsdException w:name="Grid Table 5 Dark Accent 3" w:uiPriority="50"/>
-    <w:lsdException w:name="Grid Table 6 Colorful Accent 3" w:uiPriority="51"/>
-    <w:lsdException w:name="Grid Table 7 Colorful Accent 3" w:uiPriority="52"/>
-    <w:lsdException w:name="Grid Table 1 Light Accent 4" w:uiPriority="46"/>
-    <w:lsdException w:name="Grid Table 2 Accent 4" w:uiPriority="47"/>
-    <w:lsdException w:name="Grid Table 3 Accent 4" w:uiPriority="48"/>
-    <w:lsdException w:name="Grid Table 4 Accent 4" w:uiPriority="49"/>
-    <w:lsdException w:name="Grid Table 5 Dark Accent 4" w:uiPriority="50"/>
-    <w:lsdException w:name="Grid Table 6 Colorful Accent 4" w:uiPriority="51"/>
-    <w:lsdException w:name="Grid Table 7 Colorful Accent 4" w:uiPriority="52"/>
-    <w:lsdException w:name="Grid Table 1 Light Accent 5" w:uiPriority="46"/>
-    <w:lsdException w:name="Grid Table 2 Accent 5" w:uiPriority="47"/>
-    <w:lsdException w:name="Grid Table 3 Accent 5" w:uiPriority="48"/>
-    <w:lsdException w:name="Grid Table 4 Accent 5" w:uiPriority="49"/>
-    <w:lsdException w:name="Grid Table 5 Dark Accent 5" w:uiPriority="50"/>
-    <w:lsdException w:name="Grid Table 6 Colorful Accent 5" w:uiPriority="51"/>
-    <w:lsdException w:name="Grid Table 7 Colorful Accent 5" w:uiPriority="52"/>
-    <w:lsdException w:name="Grid Table 1 Light Accent 6" w:uiPriority="46"/>
-    <w:lsdException w:name="Grid Table 2 Accent 6" w:uiPriority="47"/>
-    <w:lsdException w:name="Grid Table 3 Accent 6" w:uiPriority="48"/>
-    <w:lsdException w:name="Grid Table 4 Accent 6" w:uiPriority="49"/>
-    <w:lsdException w:name="Grid Table 5 Dark Accent 6" w:uiPriority="50"/>
-    <w:lsdException w:name="Grid Table 6 Colorful Accent 6" w:uiPriority="51"/>
-    <w:lsdException w:name="Grid Table 7 Colorful Accent 6" w:uiPriority="52"/>
-    <w:lsdException w:name="List Table 1 Light" w:uiPriority="46"/>
-    <w:lsdException w:name="List Table 2" w:uiPriority="47"/>
-    <w:lsdException w:name="List Table 3" w:uiPriority="48"/>
-    <w:lsdException w:name="List Table 4" w:uiPriority="49"/>
-    <w:lsdException w:name="List Table 5 Dark" w:uiPriority="50"/>
-    <w:lsdException w:name="List Table 6 Colorful" w:uiPriority="51"/>
-    <w:lsdException w:name="List Table 7 Colorful" w:uiPriority="52"/>
-    <w:lsdException w:name="List Table 1 Light Accent 1" w:uiPriority="46"/>
-    <w:lsdException w:name="List Table 2 Accent 1" w:uiPriority="47"/>
-    <w:lsdException w:name="List Table 3 Accent 1" w:uiPriority="48"/>
-    <w:lsdException w:name="List Table 4 Accent 1" w:uiPriority="49"/>
-    <w:lsdException w:name="List Table 5 Dark Accent 1" w:uiPriority="50"/>
-    <w:lsdException w:name="List Table 6 Colorful Accent 1" w:uiPriority="51"/>
-    <w:lsdException w:name="List Table 7 Colorful Accent 1" w:uiPriority="52"/>
-    <w:lsdException w:name="List Table 1 Light Accent 2" w:uiPriority="46"/>
-    <w:lsdException w:name="List Table 2 Accent 2" w:uiPriority="47"/>
-    <w:lsdException w:name="List Table 3 Accent 2" w:uiPriority="48"/>
-    <w:lsdException w:name="List Table 4 Accent 2" w:uiPriority="49"/>
-    <w:lsdException w:name="List Table 5 Dark Accent 2" w:uiPriority="50"/>
-    <w:lsdException w:name="List Table 6 Colorful Accent 2" w:uiPriority="51"/>
-    <w:lsdException w:name="List Table 7 Colorful Accent 2" w:uiPriority="52"/>
-    <w:lsdException w:name="List Table 1 Light Accent 3" w:uiPriority="46"/>
-    <w:lsdException w:name="List Table 2 Accent 3" w:uiPriority="47"/>
-    <w:lsdException w:name="List Table 3 Accent 3" w:uiPriority="48"/>
-    <w:lsdException w:name="List Table 4 Accent 3" w:uiPriority="49"/>
-    <w:lsdException w:name="List Table 5 Dark Accent 3" w:uiPriority="50"/>
-    <w:lsdException w:name="List Table 6 Colorful Accent 3" w:uiPriority="51"/>
-    <w:lsdException w:name="List Table 7 Colorful Accent 3" w:uiPriority="52"/>
-    <w:lsdException w:name="List Table 1 Light Accent 4" w:uiPriority="46"/>
-    <w:lsdException w:name="List Table 2 Accent 4" w:uiPriority="47"/>
-    <w:lsdException w:name="List Table 3 Accent 4" w:uiPriority="48"/>
-    <w:lsdException w:name="List Table 4 Accent 4" w:uiPriority="49"/>
-    <w:lsdException w:name="List Table 5 Dark Accent 4" w:uiPriority="50"/>
-    <w:lsdException w:name="List Table 6 Colorful Accent 4" w:uiPriority="51"/>
-    <w:lsdException w:name="List Table 7 Colorful Accent 4" w:uiPriority="52"/>
-    <w:lsdException w:name="List Table 1 Light Accent 5" w:uiPriority="46"/>
-    <w:lsdException w:name="List Table 2 Accent 5" w:uiPriority="47"/>
-    <w:lsdException w:name="List Table 3 Accent 5" w:uiPriority="48"/>
-    <w:lsdException w:name="List Table 4 Accent 5" w:uiPriority="49"/>
-    <w:lsdException w:name="List Table 5 Dark Accent 5" w:uiPriority="50"/>
-    <w:lsdException w:name="List Table 6 Colorful Accent 5" w:uiPriority="51"/>
-    <w:lsdException w:name="List Table 7 Colorful Accent 5" w:uiPriority="52"/>
-    <w:lsdException w:name="List Table 1 Light Accent 6" w:uiPriority="46"/>
-    <w:lsdException w:name="List Table 2 Accent 6" w:uiPriority="47"/>
-    <w:lsdException w:name="List Table 3 Accent 6" w:uiPriority="48"/>
-    <w:lsdException w:name="List Table 4 Accent 6" w:uiPriority="49"/>
-    <w:lsdException w:name="List Table 5 Dark Accent 6" w:uiPriority="50"/>
-    <w:lsdException w:name="List Table 6 Colorful Accent 6" w:uiPriority="51"/>
-    <w:lsdException w:name="List Table 7 Colorful Accent 6" w:uiPriority="52"/>
+  <w:latentStyles w:defLockedState="0" w:defUIPriority="0" w:defSemiHidden="1" w:defUnhideWhenUsed="1" w:defQFormat="0" w:count="267">
+    <w:lsdException w:name="Normal" w:semiHidden="0" w:unhideWhenUsed="0" w:qFormat="1"/>
+    <w:lsdException w:name="heading 1" w:semiHidden="0" w:unhideWhenUsed="0" w:qFormat="1"/>
+    <w:lsdException w:name="heading 2" w:semiHidden="0" w:unhideWhenUsed="0" w:qFormat="1"/>
+    <w:lsdException w:name="heading 3" w:qFormat="1"/>
+    <w:lsdException w:name="heading 4" w:qFormat="1"/>
+    <w:lsdException w:name="heading 5" w:qFormat="1"/>
+    <w:lsdException w:name="heading 6" w:qFormat="1"/>
+    <w:lsdException w:name="heading 7" w:qFormat="1"/>
+    <w:lsdException w:name="heading 8" w:qFormat="1"/>
+    <w:lsdException w:name="heading 9" w:qFormat="1"/>
+    <w:lsdException w:name="caption" w:qFormat="1"/>
+    <w:lsdException w:name="List Number" w:semiHidden="0" w:unhideWhenUsed="0"/>
+    <w:lsdException w:name="List 4" w:semiHidden="0" w:unhideWhenUsed="0"/>
+    <w:lsdException w:name="List 5" w:semiHidden="0" w:unhideWhenUsed="0"/>
+    <w:lsdException w:name="Title" w:semiHidden="0" w:unhideWhenUsed="0" w:qFormat="1"/>
+    <w:lsdException w:name="Subtitle" w:semiHidden="0" w:unhideWhenUsed="0" w:qFormat="1"/>
+    <w:lsdException w:name="Salutation" w:semiHidden="0" w:unhideWhenUsed="0"/>
+    <w:lsdException w:name="Date" w:semiHidden="0" w:unhideWhenUsed="0"/>
+    <w:lsdException w:name="Body Text First Indent" w:semiHidden="0" w:unhideWhenUsed="0"/>
+    <w:lsdException w:name="Strong" w:semiHidden="0" w:unhideWhenUsed="0" w:qFormat="1"/>
+    <w:lsdException w:name="Emphasis" w:semiHidden="0" w:unhideWhenUsed="0" w:qFormat="1"/>
+    <w:lsdException w:name="Table Grid" w:semiHidden="0" w:unhideWhenUsed="0"/>
+    <w:lsdException w:name="Placeholder Text" w:uiPriority="99" w:unhideWhenUsed="0"/>
+    <w:lsdException w:name="No Spacing" w:semiHidden="0" w:uiPriority="1" w:unhideWhenUsed="0" w:qFormat="1"/>
+    <w:lsdException w:name="Light Shading" w:semiHidden="0" w:uiPriority="60" w:unhideWhenUsed="0"/>
+    <w:lsdException w:name="Light List" w:semiHidden="0" w:uiPriority="61" w:unhideWhenUsed="0"/>
+    <w:lsdException w:name="Light Grid" w:semiHidden="0" w:uiPriority="62" w:unhideWhenUsed="0"/>
+    <w:lsdException w:name="Medium Shading 1" w:semiHidden="0" w:uiPriority="63" w:unhideWhenUsed="0"/>
+    <w:lsdException w:name="Medium Shading 2" w:semiHidden="0" w:uiPriority="64" w:unhideWhenUsed="0"/>
+    <w:lsdException w:name="Medium List 1" w:semiHidden="0" w:uiPriority="65" w:unhideWhenUsed="0"/>
+    <w:lsdException w:name="Medium List 2" w:semiHidden="0" w:uiPriority="66" w:unhideWhenUsed="0"/>
+    <w:lsdException w:name="Medium Grid 1" w:semiHidden="0" w:uiPriority="67" w:unhideWhenUsed="0"/>
+    <w:lsdException w:name="Medium Grid 2" w:semiHidden="0" w:uiPriority="68" w:unhideWhenUsed="0"/>
+    <w:lsdException w:name="Medium Grid 3" w:semiHidden="0" w:uiPriority="69" w:unhideWhenUsed="0"/>
+    <w:lsdException w:name="Dark List" w:semiHidden="0" w:uiPriority="70" w:unhideWhenUsed="0"/>
+    <w:lsdException w:name="Colorful Shading" w:semiHidden="0" w:uiPriority="71" w:unhideWhenUsed="0"/>
+    <w:lsdException w:name="Colorful List" w:semiHidden="0" w:uiPriority="72" w:unhideWhenUsed="0"/>
+    <w:lsdException w:name="Colorful Grid" w:semiHidden="0" w:uiPriority="73" w:unhideWhenUsed="0"/>
+    <w:lsdException w:name="Light Shading Accent 1" w:semiHidden="0" w:uiPriority="60" w:unhideWhenUsed="0"/>
+    <w:lsdException w:name="Light List Accent 1" w:semiHidden="0" w:uiPriority="61" w:unhideWhenUsed="0"/>
+    <w:lsdException w:name="Light Grid Accent 1" w:semiHidden="0" w:uiPriority="62" w:unhideWhenUsed="0"/>
+    <w:lsdException w:name="Medium Shading 1 Accent 1" w:semiHidden="0" w:uiPriority="63" w:unhideWhenUsed="0"/>
+    <w:lsdException w:name="Medium Shading 2 Accent 1" w:semiHidden="0" w:uiPriority="64" w:unhideWhenUsed="0"/>
+    <w:lsdException w:name="Medium List 1 Accent 1" w:semiHidden="0" w:uiPriority="65" w:unhideWhenUsed="0"/>
+    <w:lsdException w:name="Revision" w:uiPriority="99" w:unhideWhenUsed="0"/>
+    <w:lsdException w:name="List Paragraph" w:semiHidden="0" w:uiPriority="34" w:unhideWhenUsed="0" w:qFormat="1"/>
+    <w:lsdException w:name="Quote" w:semiHidden="0" w:uiPriority="29" w:unhideWhenUsed="0" w:qFormat="1"/>
+    <w:lsdException w:name="Intense Quote" w:semiHidden="0" w:uiPriority="30" w:unhideWhenUsed="0" w:qFormat="1"/>
+    <w:lsdException w:name="Medium List 2 Accent 1" w:semiHidden="0" w:uiPriority="66" w:unhideWhenUsed="0"/>
+    <w:lsdException w:name="Medium Grid 1 Accent 1" w:semiHidden="0" w:uiPriority="67" w:unhideWhenUsed="0"/>
+    <w:lsdException w:name="Medium Grid 2 Accent 1" w:semiHidden="0" w:uiPriority="68" w:unhideWhenUsed="0"/>
+    <w:lsdException w:name="Medium Grid 3 Accent 1" w:semiHidden="0" w:uiPriority="69" w:unhideWhenUsed="0"/>
+    <w:lsdException w:name="Dark List Accent 1" w:semiHidden="0" w:uiPriority="70" w:unhideWhenUsed="0"/>
+    <w:lsdException w:name="Colorful Shading Accent 1" w:semiHidden="0" w:uiPriority="71" w:unhideWhenUsed="0"/>
+    <w:lsdException w:name="Colorful List Accent 1" w:semiHidden="0" w:uiPriority="72" w:unhideWhenUsed="0"/>
+    <w:lsdException w:name="Colorful Grid Accent 1" w:semiHidden="0" w:uiPriority="73" w:unhideWhenUsed="0"/>
+    <w:lsdException w:name="Light Shading Accent 2" w:semiHidden="0" w:uiPriority="60" w:unhideWhenUsed="0"/>
+    <w:lsdException w:name="Light List Accent 2" w:semiHidden="0" w:uiPriority="61" w:unhideWhenUsed="0"/>
+    <w:lsdException w:name="Light Grid Accent 2" w:semiHidden="0" w:uiPriority="62" w:unhideWhenUsed="0"/>
+    <w:lsdException w:name="Medium Shading 1 Accent 2" w:semiHidden="0" w:uiPriority="63" w:unhideWhenUsed="0"/>
+    <w:lsdException w:name="Medium Shading 2 Accent 2" w:semiHidden="0" w:uiPriority="64" w:unhideWhenUsed="0"/>
+    <w:lsdException w:name="Medium List 1 Accent 2" w:semiHidden="0" w:uiPriority="65" w:unhideWhenUsed="0"/>
+    <w:lsdException w:name="Medium List 2 Accent 2" w:semiHidden="0" w:uiPriority="66" w:unhideWhenUsed="0"/>
+    <w:lsdException w:name="Medium Grid 1 Accent 2" w:semiHidden="0" w:uiPriority="67" w:unhideWhenUsed="0"/>
+    <w:lsdException w:name="Medium Grid 2 Accent 2" w:semiHidden="0" w:uiPriority="68" w:unhideWhenUsed="0"/>
+    <w:lsdException w:name="Medium Grid 3 Accent 2" w:semiHidden="0" w:uiPriority="69" w:unhideWhenUsed="0"/>
+    <w:lsdException w:name="Dark List Accent 2" w:semiHidden="0" w:uiPriority="70" w:unhideWhenUsed="0"/>
+    <w:lsdException w:name="Colorful Shading Accent 2" w:semiHidden="0" w:uiPriority="71" w:unhideWhenUsed="0"/>
+    <w:lsdException w:name="Colorful List Accent 2" w:semiHidden="0" w:uiPriority="72" w:unhideWhenUsed="0"/>
+    <w:lsdException w:name="Colorful Grid Accent 2" w:semiHidden="0" w:uiPriority="73" w:unhideWhenUsed="0"/>
+    <w:lsdException w:name="Light Shading Accent 3" w:semiHidden="0" w:uiPriority="60" w:unhideWhenUsed="0"/>
+    <w:lsdException w:name="Light List Accent 3" w:semiHidden="0" w:uiPriority="61" w:unhideWhenUsed="0"/>
+    <w:lsdException w:name="Light Grid Accent 3" w:semiHidden="0" w:uiPriority="62" w:unhideWhenUsed="0"/>
+    <w:lsdException w:name="Medium Shading 1 Accent 3" w:semiHidden="0" w:uiPriority="63" w:unhideWhenUsed="0"/>
+    <w:lsdException w:name="Medium Shading 2 Accent 3" w:semiHidden="0" w:uiPriority="64" w:unhideWhenUsed="0"/>
+    <w:lsdException w:name="Medium List 1 Accent 3" w:semiHidden="0" w:uiPriority="65" w:unhideWhenUsed="0"/>
+    <w:lsdException w:name="Medium List 2 Accent 3" w:semiHidden="0" w:uiPriority="66" w:unhideWhenUsed="0"/>
+    <w:lsdException w:name="Medium Grid 1 Accent 3" w:semiHidden="0" w:uiPriority="67" w:unhideWhenUsed="0"/>
+    <w:lsdException w:name="Medium Grid 2 Accent 3" w:semiHidden="0" w:uiPriority="68" w:unhideWhenUsed="0"/>
+    <w:lsdException w:name="Medium Grid 3 Accent 3" w:semiHidden="0" w:uiPriority="69" w:unhideWhenUsed="0"/>
+    <w:lsdException w:name="Dark List Accent 3" w:semiHidden="0" w:uiPriority="70" w:unhideWhenUsed="0"/>
+    <w:lsdException w:name="Colorful Shading Accent 3" w:semiHidden="0" w:uiPriority="71" w:unhideWhenUsed="0"/>
+    <w:lsdException w:name="Colorful List Accent 3" w:semiHidden="0" w:uiPriority="72" w:unhideWhenUsed="0"/>
+    <w:lsdException w:name="Colorful Grid Accent 3" w:semiHidden="0" w:uiPriority="73" w:unhideWhenUsed="0"/>
+    <w:lsdException w:name="Light Shading Accent 4" w:semiHidden="0" w:uiPriority="60" w:unhideWhenUsed="0"/>
+    <w:lsdException w:name="Light List Accent 4" w:semiHidden="0" w:uiPriority="61" w:unhideWhenUsed="0"/>
+    <w:lsdException w:name="Light Grid Accent 4" w:semiHidden="0" w:uiPriority="62" w:unhideWhenUsed="0"/>
+    <w:lsdException w:name="Medium Shading 1 Accent 4" w:semiHidden="0" w:uiPriority="63" w:unhideWhenUsed="0"/>
+    <w:lsdException w:name="Medium Shading 2 Accent 4" w:semiHidden="0" w:uiPriority="64" w:unhideWhenUsed="0"/>
+    <w:lsdException w:name="Medium List 1 Accent 4" w:semiHidden="0" w:uiPriority="65" w:unhideWhenUsed="0"/>
+    <w:lsdException w:name="Medium List 2 Accent 4" w:semiHidden="0" w:uiPriority="66" w:unhideWhenUsed="0"/>
+    <w:lsdException w:name="Medium Grid 1 Accent 4" w:semiHidden="0" w:uiPriority="67" w:unhideWhenUsed="0"/>
+    <w:lsdException w:name="Medium Grid 2 Accent 4" w:semiHidden="0" w:uiPriority="68" w:unhideWhenUsed="0"/>
+    <w:lsdException w:name="Medium Grid 3 Accent 4" w:semiHidden="0" w:uiPriority="69" w:unhideWhenUsed="0"/>
+    <w:lsdException w:name="Dark List Accent 4" w:semiHidden="0" w:uiPriority="70" w:unhideWhenUsed="0"/>
+    <w:lsdException w:name="Colorful Shading Accent 4" w:semiHidden="0" w:uiPriority="71" w:unhideWhenUsed="0"/>
+    <w:lsdException w:name="Colorful List Accent 4" w:semiHidden="0" w:uiPriority="72" w:unhideWhenUsed="0"/>
+    <w:lsdException w:name="Colorful Grid Accent 4" w:semiHidden="0" w:uiPriority="73" w:unhideWhenUsed="0"/>
+    <w:lsdException w:name="Light Shading Accent 5" w:semiHidden="0" w:uiPriority="60" w:unhideWhenUsed="0"/>
+    <w:lsdException w:name="Light List Accent 5" w:semiHidden="0" w:uiPriority="61" w:unhideWhenUsed="0"/>
+    <w:lsdException w:name="Light Grid Accent 5" w:semiHidden="0" w:uiPriority="62" w:unhideWhenUsed="0"/>
+    <w:lsdException w:name="Medium Shading 1 Accent 5" w:semiHidden="0" w:uiPriority="63" w:unhideWhenUsed="0"/>
+    <w:lsdException w:name="Medium Shading 2 Accent 5" w:semiHidden="0" w:uiPriority="64" w:unhideWhenUsed="0"/>
+    <w:lsdException w:name="Medium List 1 Accent 5" w:semiHidden="0" w:uiPriority="65" w:unhideWhenUsed="0"/>
+    <w:lsdException w:name="Medium List 2 Accent 5" w:semiHidden="0" w:uiPriority="66" w:unhideWhenUsed="0"/>
+    <w:lsdException w:name="Medium Grid 1 Accent 5" w:semiHidden="0" w:uiPriority="67" w:unhideWhenUsed="0"/>
+    <w:lsdException w:name="Medium Grid 2 Accent 5" w:semiHidden="0" w:uiPriority="68" w:unhideWhenUsed="0"/>
+    <w:lsdException w:name="Medium Grid 3 Accent 5" w:semiHidden="0" w:uiPriority="69" w:unhideWhenUsed="0"/>
+    <w:lsdException w:name="Dark List Accent 5" w:semiHidden="0" w:uiPriority="70" w:unhideWhenUsed="0"/>
+    <w:lsdException w:name="Colorful Shading Accent 5" w:semiHidden="0" w:uiPriority="71" w:unhideWhenUsed="0"/>
+    <w:lsdException w:name="Colorful List Accent 5" w:semiHidden="0" w:uiPriority="72" w:unhideWhenUsed="0"/>
+    <w:lsdException w:name="Colorful Grid Accent 5" w:semiHidden="0" w:uiPriority="73" w:unhideWhenUsed="0"/>
+    <w:lsdException w:name="Light Shading Accent 6" w:semiHidden="0" w:uiPriority="60" w:unhideWhenUsed="0"/>
+    <w:lsdException w:name="Light List Accent 6" w:semiHidden="0" w:uiPriority="61" w:unhideWhenUsed="0"/>
+    <w:lsdException w:name="Light Grid Accent 6" w:semiHidden="0" w:uiPriority="62" w:unhideWhenUsed="0"/>
+    <w:lsdException w:name="Medium Shading 1 Accent 6" w:semiHidden="0" w:uiPriority="63" w:unhideWhenUsed="0"/>
+    <w:lsdException w:name="Medium Shading 2 Accent 6" w:semiHidden="0" w:uiPriority="64" w:unhideWhenUsed="0"/>
+    <w:lsdException w:name="Medium List 1 Accent 6" w:semiHidden="0" w:uiPriority="65" w:unhideWhenUsed="0"/>
+    <w:lsdException w:name="Medium List 2 Accent 6" w:semiHidden="0" w:uiPriority="66" w:unhideWhenUsed="0"/>
+    <w:lsdException w:name="Medium Grid 1 Accent 6" w:semiHidden="0" w:uiPriority="67" w:unhideWhenUsed="0"/>
+    <w:lsdException w:name="Medium Grid 2 Accent 6" w:semiHidden="0" w:uiPriority="68" w:unhideWhenUsed="0"/>
+    <w:lsdException w:name="Medium Grid 3 Accent 6" w:semiHidden="0" w:uiPriority="69" w:unhideWhenUsed="0"/>
+    <w:lsdException w:name="Dark List Accent 6" w:semiHidden="0" w:uiPriority="70" w:unhideWhenUsed="0"/>
+    <w:lsdException w:name="Colorful Shading Accent 6" w:semiHidden="0" w:uiPriority="71" w:unhideWhenUsed="0"/>
+    <w:lsdException w:name="Colorful List Accent 6" w:semiHidden="0" w:uiPriority="72" w:unhideWhenUsed="0"/>
+    <w:lsdException w:name="Colorful Grid Accent 6" w:semiHidden="0" w:uiPriority="73" w:unhideWhenUsed="0"/>
+    <w:lsdException w:name="Subtle Emphasis" w:semiHidden="0" w:uiPriority="19" w:unhideWhenUsed="0" w:qFormat="1"/>
+    <w:lsdException w:name="Intense Emphasis" w:semiHidden="0" w:uiPriority="21" w:unhideWhenUsed="0" w:qFormat="1"/>
+    <w:lsdException w:name="Subtle Reference" w:semiHidden="0" w:uiPriority="31" w:unhideWhenUsed="0" w:qFormat="1"/>
+    <w:lsdException w:name="Intense Reference" w:semiHidden="0" w:uiPriority="32" w:unhideWhenUsed="0" w:qFormat="1"/>
+    <w:lsdException w:name="Book Title" w:semiHidden="0" w:uiPriority="33" w:unhideWhenUsed="0" w:qFormat="1"/>
+    <w:lsdException w:name="Bibliography" w:uiPriority="37"/>
+    <w:lsdException w:name="TOC Heading" w:uiPriority="39" w:qFormat="1"/>
   </w:latentStyles>
   <w:style w:type="paragraph" w:default="1" w:styleId="Normal">
     <w:name w:val="Normal"/>
@@ -4558,6 +4852,409 @@
     <w:name w:val="jerf_texto1"/>
     <w:basedOn w:val="Fuentedeprrafopredeter"/>
     <w:rsid w:val="00FD394A"/>
+  </w:style>
+  <w:style w:type="character" w:styleId="Hipervnculovisitado">
+    <w:name w:val="FollowedHyperlink"/>
+    <w:basedOn w:val="Fuentedeprrafopredeter"/>
+    <w:semiHidden/>
+    <w:unhideWhenUsed/>
+    <w:rsid w:val="00C4296E"/>
+    <w:rPr>
+      <w:color w:val="800080" w:themeColor="followedHyperlink"/>
+      <w:u w:val="single"/>
+    </w:rPr>
+  </w:style>
+</w:styles>
+</file>
+
+<file path=word/stylesWithEffects.xml><?xml version="1.0" encoding="utf-8"?>
+<w:styles xmlns:wpc="http://schemas.microsoft.com/office/word/2010/wordprocessingCanvas" xmlns:mc="http://schemas.openxmlformats.org/markup-compatibility/2006" xmlns:o="urn:schemas-microsoft-com:office:office" xmlns:r="http://schemas.openxmlformats.org/officeDocument/2006/relationships" xmlns:m="http://schemas.openxmlformats.org/officeDocument/2006/math" xmlns:v="urn:schemas-microsoft-com:vml" xmlns:wp14="http://schemas.microsoft.com/office/word/2010/wordprocessingDrawing" xmlns:wp="http://schemas.openxmlformats.org/drawingml/2006/wordprocessingDrawing" xmlns:w10="urn:schemas-microsoft-com:office:word" xmlns:w="http://schemas.openxmlformats.org/wordprocessingml/2006/main" xmlns:w14="http://schemas.microsoft.com/office/word/2010/wordml" xmlns:wpg="http://schemas.microsoft.com/office/word/2010/wordprocessingGroup" xmlns:wpi="http://schemas.microsoft.com/office/word/2010/wordprocessingInk" xmlns:wne="http://schemas.microsoft.com/office/word/2006/wordml" xmlns:wps="http://schemas.microsoft.com/office/word/2010/wordprocessingShape" mc:Ignorable="w14 wp14">
+  <w:docDefaults>
+    <w:rPrDefault>
+      <w:rPr>
+        <w:rFonts w:ascii="Times New Roman" w:eastAsia="Times New Roman" w:hAnsi="Times New Roman" w:cs="Times New Roman"/>
+        <w:lang w:val="fr-FR" w:eastAsia="fr-FR" w:bidi="ar-SA"/>
+      </w:rPr>
+    </w:rPrDefault>
+    <w:pPrDefault/>
+  </w:docDefaults>
+  <w:latentStyles w:defLockedState="0" w:defUIPriority="0" w:defSemiHidden="1" w:defUnhideWhenUsed="1" w:defQFormat="0" w:count="267">
+    <w:lsdException w:name="Normal" w:semiHidden="0" w:unhideWhenUsed="0" w:qFormat="1"/>
+    <w:lsdException w:name="heading 1" w:semiHidden="0" w:unhideWhenUsed="0" w:qFormat="1"/>
+    <w:lsdException w:name="heading 2" w:semiHidden="0" w:unhideWhenUsed="0" w:qFormat="1"/>
+    <w:lsdException w:name="heading 3" w:qFormat="1"/>
+    <w:lsdException w:name="heading 4" w:qFormat="1"/>
+    <w:lsdException w:name="heading 5" w:qFormat="1"/>
+    <w:lsdException w:name="heading 6" w:qFormat="1"/>
+    <w:lsdException w:name="heading 7" w:qFormat="1"/>
+    <w:lsdException w:name="heading 8" w:qFormat="1"/>
+    <w:lsdException w:name="heading 9" w:qFormat="1"/>
+    <w:lsdException w:name="caption" w:qFormat="1"/>
+    <w:lsdException w:name="List Number" w:semiHidden="0" w:unhideWhenUsed="0"/>
+    <w:lsdException w:name="List 4" w:semiHidden="0" w:unhideWhenUsed="0"/>
+    <w:lsdException w:name="List 5" w:semiHidden="0" w:unhideWhenUsed="0"/>
+    <w:lsdException w:name="Title" w:semiHidden="0" w:unhideWhenUsed="0" w:qFormat="1"/>
+    <w:lsdException w:name="Subtitle" w:semiHidden="0" w:unhideWhenUsed="0" w:qFormat="1"/>
+    <w:lsdException w:name="Salutation" w:semiHidden="0" w:unhideWhenUsed="0"/>
+    <w:lsdException w:name="Date" w:semiHidden="0" w:unhideWhenUsed="0"/>
+    <w:lsdException w:name="Body Text First Indent" w:semiHidden="0" w:unhideWhenUsed="0"/>
+    <w:lsdException w:name="Strong" w:semiHidden="0" w:unhideWhenUsed="0" w:qFormat="1"/>
+    <w:lsdException w:name="Emphasis" w:semiHidden="0" w:unhideWhenUsed="0" w:qFormat="1"/>
+    <w:lsdException w:name="Table Grid" w:semiHidden="0" w:unhideWhenUsed="0"/>
+    <w:lsdException w:name="Placeholder Text" w:uiPriority="99" w:unhideWhenUsed="0"/>
+    <w:lsdException w:name="No Spacing" w:semiHidden="0" w:uiPriority="1" w:unhideWhenUsed="0" w:qFormat="1"/>
+    <w:lsdException w:name="Light Shading" w:semiHidden="0" w:uiPriority="60" w:unhideWhenUsed="0"/>
+    <w:lsdException w:name="Light List" w:semiHidden="0" w:uiPriority="61" w:unhideWhenUsed="0"/>
+    <w:lsdException w:name="Light Grid" w:semiHidden="0" w:uiPriority="62" w:unhideWhenUsed="0"/>
+    <w:lsdException w:name="Medium Shading 1" w:semiHidden="0" w:uiPriority="63" w:unhideWhenUsed="0"/>
+    <w:lsdException w:name="Medium Shading 2" w:semiHidden="0" w:uiPriority="64" w:unhideWhenUsed="0"/>
+    <w:lsdException w:name="Medium List 1" w:semiHidden="0" w:uiPriority="65" w:unhideWhenUsed="0"/>
+    <w:lsdException w:name="Medium List 2" w:semiHidden="0" w:uiPriority="66" w:unhideWhenUsed="0"/>
+    <w:lsdException w:name="Medium Grid 1" w:semiHidden="0" w:uiPriority="67" w:unhideWhenUsed="0"/>
+    <w:lsdException w:name="Medium Grid 2" w:semiHidden="0" w:uiPriority="68" w:unhideWhenUsed="0"/>
+    <w:lsdException w:name="Medium Grid 3" w:semiHidden="0" w:uiPriority="69" w:unhideWhenUsed="0"/>
+    <w:lsdException w:name="Dark List" w:semiHidden="0" w:uiPriority="70" w:unhideWhenUsed="0"/>
+    <w:lsdException w:name="Colorful Shading" w:semiHidden="0" w:uiPriority="71" w:unhideWhenUsed="0"/>
+    <w:lsdException w:name="Colorful List" w:semiHidden="0" w:uiPriority="72" w:unhideWhenUsed="0"/>
+    <w:lsdException w:name="Colorful Grid" w:semiHidden="0" w:uiPriority="73" w:unhideWhenUsed="0"/>
+    <w:lsdException w:name="Light Shading Accent 1" w:semiHidden="0" w:uiPriority="60" w:unhideWhenUsed="0"/>
+    <w:lsdException w:name="Light List Accent 1" w:semiHidden="0" w:uiPriority="61" w:unhideWhenUsed="0"/>
+    <w:lsdException w:name="Light Grid Accent 1" w:semiHidden="0" w:uiPriority="62" w:unhideWhenUsed="0"/>
+    <w:lsdException w:name="Medium Shading 1 Accent 1" w:semiHidden="0" w:uiPriority="63" w:unhideWhenUsed="0"/>
+    <w:lsdException w:name="Medium Shading 2 Accent 1" w:semiHidden="0" w:uiPriority="64" w:unhideWhenUsed="0"/>
+    <w:lsdException w:name="Medium List 1 Accent 1" w:semiHidden="0" w:uiPriority="65" w:unhideWhenUsed="0"/>
+    <w:lsdException w:name="Revision" w:uiPriority="99" w:unhideWhenUsed="0"/>
+    <w:lsdException w:name="List Paragraph" w:semiHidden="0" w:uiPriority="34" w:unhideWhenUsed="0" w:qFormat="1"/>
+    <w:lsdException w:name="Quote" w:semiHidden="0" w:uiPriority="29" w:unhideWhenUsed="0" w:qFormat="1"/>
+    <w:lsdException w:name="Intense Quote" w:semiHidden="0" w:uiPriority="30" w:unhideWhenUsed="0" w:qFormat="1"/>
+    <w:lsdException w:name="Medium List 2 Accent 1" w:semiHidden="0" w:uiPriority="66" w:unhideWhenUsed="0"/>
+    <w:lsdException w:name="Medium Grid 1 Accent 1" w:semiHidden="0" w:uiPriority="67" w:unhideWhenUsed="0"/>
+    <w:lsdException w:name="Medium Grid 2 Accent 1" w:semiHidden="0" w:uiPriority="68" w:unhideWhenUsed="0"/>
+    <w:lsdException w:name="Medium Grid 3 Accent 1" w:semiHidden="0" w:uiPriority="69" w:unhideWhenUsed="0"/>
+    <w:lsdException w:name="Dark List Accent 1" w:semiHidden="0" w:uiPriority="70" w:unhideWhenUsed="0"/>
+    <w:lsdException w:name="Colorful Shading Accent 1" w:semiHidden="0" w:uiPriority="71" w:unhideWhenUsed="0"/>
+    <w:lsdException w:name="Colorful List Accent 1" w:semiHidden="0" w:uiPriority="72" w:unhideWhenUsed="0"/>
+    <w:lsdException w:name="Colorful Grid Accent 1" w:semiHidden="0" w:uiPriority="73" w:unhideWhenUsed="0"/>
+    <w:lsdException w:name="Light Shading Accent 2" w:semiHidden="0" w:uiPriority="60" w:unhideWhenUsed="0"/>
+    <w:lsdException w:name="Light List Accent 2" w:semiHidden="0" w:uiPriority="61" w:unhideWhenUsed="0"/>
+    <w:lsdException w:name="Light Grid Accent 2" w:semiHidden="0" w:uiPriority="62" w:unhideWhenUsed="0"/>
+    <w:lsdException w:name="Medium Shading 1 Accent 2" w:semiHidden="0" w:uiPriority="63" w:unhideWhenUsed="0"/>
+    <w:lsdException w:name="Medium Shading 2 Accent 2" w:semiHidden="0" w:uiPriority="64" w:unhideWhenUsed="0"/>
+    <w:lsdException w:name="Medium List 1 Accent 2" w:semiHidden="0" w:uiPriority="65" w:unhideWhenUsed="0"/>
+    <w:lsdException w:name="Medium List 2 Accent 2" w:semiHidden="0" w:uiPriority="66" w:unhideWhenUsed="0"/>
+    <w:lsdException w:name="Medium Grid 1 Accent 2" w:semiHidden="0" w:uiPriority="67" w:unhideWhenUsed="0"/>
+    <w:lsdException w:name="Medium Grid 2 Accent 2" w:semiHidden="0" w:uiPriority="68" w:unhideWhenUsed="0"/>
+    <w:lsdException w:name="Medium Grid 3 Accent 2" w:semiHidden="0" w:uiPriority="69" w:unhideWhenUsed="0"/>
+    <w:lsdException w:name="Dark List Accent 2" w:semiHidden="0" w:uiPriority="70" w:unhideWhenUsed="0"/>
+    <w:lsdException w:name="Colorful Shading Accent 2" w:semiHidden="0" w:uiPriority="71" w:unhideWhenUsed="0"/>
+    <w:lsdException w:name="Colorful List Accent 2" w:semiHidden="0" w:uiPriority="72" w:unhideWhenUsed="0"/>
+    <w:lsdException w:name="Colorful Grid Accent 2" w:semiHidden="0" w:uiPriority="73" w:unhideWhenUsed="0"/>
+    <w:lsdException w:name="Light Shading Accent 3" w:semiHidden="0" w:uiPriority="60" w:unhideWhenUsed="0"/>
+    <w:lsdException w:name="Light List Accent 3" w:semiHidden="0" w:uiPriority="61" w:unhideWhenUsed="0"/>
+    <w:lsdException w:name="Light Grid Accent 3" w:semiHidden="0" w:uiPriority="62" w:unhideWhenUsed="0"/>
+    <w:lsdException w:name="Medium Shading 1 Accent 3" w:semiHidden="0" w:uiPriority="63" w:unhideWhenUsed="0"/>
+    <w:lsdException w:name="Medium Shading 2 Accent 3" w:semiHidden="0" w:uiPriority="64" w:unhideWhenUsed="0"/>
+    <w:lsdException w:name="Medium List 1 Accent 3" w:semiHidden="0" w:uiPriority="65" w:unhideWhenUsed="0"/>
+    <w:lsdException w:name="Medium List 2 Accent 3" w:semiHidden="0" w:uiPriority="66" w:unhideWhenUsed="0"/>
+    <w:lsdException w:name="Medium Grid 1 Accent 3" w:semiHidden="0" w:uiPriority="67" w:unhideWhenUsed="0"/>
+    <w:lsdException w:name="Medium Grid 2 Accent 3" w:semiHidden="0" w:uiPriority="68" w:unhideWhenUsed="0"/>
+    <w:lsdException w:name="Medium Grid 3 Accent 3" w:semiHidden="0" w:uiPriority="69" w:unhideWhenUsed="0"/>
+    <w:lsdException w:name="Dark List Accent 3" w:semiHidden="0" w:uiPriority="70" w:unhideWhenUsed="0"/>
+    <w:lsdException w:name="Colorful Shading Accent 3" w:semiHidden="0" w:uiPriority="71" w:unhideWhenUsed="0"/>
+    <w:lsdException w:name="Colorful List Accent 3" w:semiHidden="0" w:uiPriority="72" w:unhideWhenUsed="0"/>
+    <w:lsdException w:name="Colorful Grid Accent 3" w:semiHidden="0" w:uiPriority="73" w:unhideWhenUsed="0"/>
+    <w:lsdException w:name="Light Shading Accent 4" w:semiHidden="0" w:uiPriority="60" w:unhideWhenUsed="0"/>
+    <w:lsdException w:name="Light List Accent 4" w:semiHidden="0" w:uiPriority="61" w:unhideWhenUsed="0"/>
+    <w:lsdException w:name="Light Grid Accent 4" w:semiHidden="0" w:uiPriority="62" w:unhideWhenUsed="0"/>
+    <w:lsdException w:name="Medium Shading 1 Accent 4" w:semiHidden="0" w:uiPriority="63" w:unhideWhenUsed="0"/>
+    <w:lsdException w:name="Medium Shading 2 Accent 4" w:semiHidden="0" w:uiPriority="64" w:unhideWhenUsed="0"/>
+    <w:lsdException w:name="Medium List 1 Accent 4" w:semiHidden="0" w:uiPriority="65" w:unhideWhenUsed="0"/>
+    <w:lsdException w:name="Medium List 2 Accent 4" w:semiHidden="0" w:uiPriority="66" w:unhideWhenUsed="0"/>
+    <w:lsdException w:name="Medium Grid 1 Accent 4" w:semiHidden="0" w:uiPriority="67" w:unhideWhenUsed="0"/>
+    <w:lsdException w:name="Medium Grid 2 Accent 4" w:semiHidden="0" w:uiPriority="68" w:unhideWhenUsed="0"/>
+    <w:lsdException w:name="Medium Grid 3 Accent 4" w:semiHidden="0" w:uiPriority="69" w:unhideWhenUsed="0"/>
+    <w:lsdException w:name="Dark List Accent 4" w:semiHidden="0" w:uiPriority="70" w:unhideWhenUsed="0"/>
+    <w:lsdException w:name="Colorful Shading Accent 4" w:semiHidden="0" w:uiPriority="71" w:unhideWhenUsed="0"/>
+    <w:lsdException w:name="Colorful List Accent 4" w:semiHidden="0" w:uiPriority="72" w:unhideWhenUsed="0"/>
+    <w:lsdException w:name="Colorful Grid Accent 4" w:semiHidden="0" w:uiPriority="73" w:unhideWhenUsed="0"/>
+    <w:lsdException w:name="Light Shading Accent 5" w:semiHidden="0" w:uiPriority="60" w:unhideWhenUsed="0"/>
+    <w:lsdException w:name="Light List Accent 5" w:semiHidden="0" w:uiPriority="61" w:unhideWhenUsed="0"/>
+    <w:lsdException w:name="Light Grid Accent 5" w:semiHidden="0" w:uiPriority="62" w:unhideWhenUsed="0"/>
+    <w:lsdException w:name="Medium Shading 1 Accent 5" w:semiHidden="0" w:uiPriority="63" w:unhideWhenUsed="0"/>
+    <w:lsdException w:name="Medium Shading 2 Accent 5" w:semiHidden="0" w:uiPriority="64" w:unhideWhenUsed="0"/>
+    <w:lsdException w:name="Medium List 1 Accent 5" w:semiHidden="0" w:uiPriority="65" w:unhideWhenUsed="0"/>
+    <w:lsdException w:name="Medium List 2 Accent 5" w:semiHidden="0" w:uiPriority="66" w:unhideWhenUsed="0"/>
+    <w:lsdException w:name="Medium Grid 1 Accent 5" w:semiHidden="0" w:uiPriority="67" w:unhideWhenUsed="0"/>
+    <w:lsdException w:name="Medium Grid 2 Accent 5" w:semiHidden="0" w:uiPriority="68" w:unhideWhenUsed="0"/>
+    <w:lsdException w:name="Medium Grid 3 Accent 5" w:semiHidden="0" w:uiPriority="69" w:unhideWhenUsed="0"/>
+    <w:lsdException w:name="Dark List Accent 5" w:semiHidden="0" w:uiPriority="70" w:unhideWhenUsed="0"/>
+    <w:lsdException w:name="Colorful Shading Accent 5" w:semiHidden="0" w:uiPriority="71" w:unhideWhenUsed="0"/>
+    <w:lsdException w:name="Colorful List Accent 5" w:semiHidden="0" w:uiPriority="72" w:unhideWhenUsed="0"/>
+    <w:lsdException w:name="Colorful Grid Accent 5" w:semiHidden="0" w:uiPriority="73" w:unhideWhenUsed="0"/>
+    <w:lsdException w:name="Light Shading Accent 6" w:semiHidden="0" w:uiPriority="60" w:unhideWhenUsed="0"/>
+    <w:lsdException w:name="Light List Accent 6" w:semiHidden="0" w:uiPriority="61" w:unhideWhenUsed="0"/>
+    <w:lsdException w:name="Light Grid Accent 6" w:semiHidden="0" w:uiPriority="62" w:unhideWhenUsed="0"/>
+    <w:lsdException w:name="Medium Shading 1 Accent 6" w:semiHidden="0" w:uiPriority="63" w:unhideWhenUsed="0"/>
+    <w:lsdException w:name="Medium Shading 2 Accent 6" w:semiHidden="0" w:uiPriority="64" w:unhideWhenUsed="0"/>
+    <w:lsdException w:name="Medium List 1 Accent 6" w:semiHidden="0" w:uiPriority="65" w:unhideWhenUsed="0"/>
+    <w:lsdException w:name="Medium List 2 Accent 6" w:semiHidden="0" w:uiPriority="66" w:unhideWhenUsed="0"/>
+    <w:lsdException w:name="Medium Grid 1 Accent 6" w:semiHidden="0" w:uiPriority="67" w:unhideWhenUsed="0"/>
+    <w:lsdException w:name="Medium Grid 2 Accent 6" w:semiHidden="0" w:uiPriority="68" w:unhideWhenUsed="0"/>
+    <w:lsdException w:name="Medium Grid 3 Accent 6" w:semiHidden="0" w:uiPriority="69" w:unhideWhenUsed="0"/>
+    <w:lsdException w:name="Dark List Accent 6" w:semiHidden="0" w:uiPriority="70" w:unhideWhenUsed="0"/>
+    <w:lsdException w:name="Colorful Shading Accent 6" w:semiHidden="0" w:uiPriority="71" w:unhideWhenUsed="0"/>
+    <w:lsdException w:name="Colorful List Accent 6" w:semiHidden="0" w:uiPriority="72" w:unhideWhenUsed="0"/>
+    <w:lsdException w:name="Colorful Grid Accent 6" w:semiHidden="0" w:uiPriority="73" w:unhideWhenUsed="0"/>
+    <w:lsdException w:name="Subtle Emphasis" w:semiHidden="0" w:uiPriority="19" w:unhideWhenUsed="0" w:qFormat="1"/>
+    <w:lsdException w:name="Intense Emphasis" w:semiHidden="0" w:uiPriority="21" w:unhideWhenUsed="0" w:qFormat="1"/>
+    <w:lsdException w:name="Subtle Reference" w:semiHidden="0" w:uiPriority="31" w:unhideWhenUsed="0" w:qFormat="1"/>
+    <w:lsdException w:name="Intense Reference" w:semiHidden="0" w:uiPriority="32" w:unhideWhenUsed="0" w:qFormat="1"/>
+    <w:lsdException w:name="Book Title" w:semiHidden="0" w:uiPriority="33" w:unhideWhenUsed="0" w:qFormat="1"/>
+    <w:lsdException w:name="Bibliography" w:uiPriority="37"/>
+    <w:lsdException w:name="TOC Heading" w:uiPriority="39" w:qFormat="1"/>
+  </w:latentStyles>
+  <w:style w:type="paragraph" w:default="1" w:styleId="Normal">
+    <w:name w:val="Normal"/>
+    <w:qFormat/>
+    <w:rsid w:val="001D53B1"/>
+    <w:rPr>
+      <w:sz w:val="24"/>
+      <w:szCs w:val="24"/>
+      <w:lang w:val="it-IT" w:eastAsia="it-IT"/>
+    </w:rPr>
+  </w:style>
+  <w:style w:type="paragraph" w:styleId="Ttulo2">
+    <w:name w:val="heading 2"/>
+    <w:basedOn w:val="Normal"/>
+    <w:next w:val="Normal"/>
+    <w:qFormat/>
+    <w:rsid w:val="007D187D"/>
+    <w:pPr>
+      <w:keepNext/>
+      <w:spacing w:after="60"/>
+      <w:jc w:val="both"/>
+      <w:outlineLvl w:val="1"/>
+    </w:pPr>
+    <w:rPr>
+      <w:rFonts w:ascii="Century Gothic" w:eastAsia="Times" w:hAnsi="Century Gothic"/>
+      <w:b/>
+      <w:bCs/>
+      <w:sz w:val="20"/>
+      <w:szCs w:val="20"/>
+      <w:lang w:val="fr-FR" w:eastAsia="fr-FR"/>
+    </w:rPr>
+  </w:style>
+  <w:style w:type="character" w:default="1" w:styleId="Fuentedeprrafopredeter">
+    <w:name w:val="Default Paragraph Font"/>
+    <w:uiPriority w:val="1"/>
+    <w:semiHidden/>
+    <w:unhideWhenUsed/>
+  </w:style>
+  <w:style w:type="table" w:default="1" w:styleId="Tablanormal">
+    <w:name w:val="Normal Table"/>
+    <w:uiPriority w:val="99"/>
+    <w:semiHidden/>
+    <w:unhideWhenUsed/>
+    <w:tblPr>
+      <w:tblInd w:w="0" w:type="dxa"/>
+      <w:tblCellMar>
+        <w:top w:w="0" w:type="dxa"/>
+        <w:left w:w="108" w:type="dxa"/>
+        <w:bottom w:w="0" w:type="dxa"/>
+        <w:right w:w="108" w:type="dxa"/>
+      </w:tblCellMar>
+    </w:tblPr>
+  </w:style>
+  <w:style w:type="numbering" w:default="1" w:styleId="Sinlista">
+    <w:name w:val="No List"/>
+    <w:uiPriority w:val="99"/>
+    <w:semiHidden/>
+    <w:unhideWhenUsed/>
+  </w:style>
+  <w:style w:type="paragraph" w:styleId="Mapadeldocumento">
+    <w:name w:val="Document Map"/>
+    <w:basedOn w:val="Normal"/>
+    <w:semiHidden/>
+    <w:rsid w:val="0070625A"/>
+    <w:pPr>
+      <w:shd w:val="clear" w:color="auto" w:fill="000080"/>
+    </w:pPr>
+    <w:rPr>
+      <w:rFonts w:ascii="Tahoma" w:hAnsi="Tahoma" w:cs="Tahoma"/>
+      <w:sz w:val="20"/>
+      <w:szCs w:val="20"/>
+    </w:rPr>
+  </w:style>
+  <w:style w:type="paragraph" w:styleId="Textodeglobo">
+    <w:name w:val="Balloon Text"/>
+    <w:basedOn w:val="Normal"/>
+    <w:semiHidden/>
+    <w:rsid w:val="0070625A"/>
+    <w:rPr>
+      <w:rFonts w:ascii="Tahoma" w:hAnsi="Tahoma" w:cs="Tahoma"/>
+      <w:sz w:val="16"/>
+      <w:szCs w:val="16"/>
+    </w:rPr>
+  </w:style>
+  <w:style w:type="character" w:styleId="Hipervnculo">
+    <w:name w:val="Hyperlink"/>
+    <w:basedOn w:val="Fuentedeprrafopredeter"/>
+    <w:rsid w:val="00D32FDC"/>
+    <w:rPr>
+      <w:color w:val="0000FF"/>
+      <w:u w:val="single"/>
+    </w:rPr>
+  </w:style>
+  <w:style w:type="paragraph" w:styleId="Sangradetextonormal">
+    <w:name w:val="Body Text Indent"/>
+    <w:basedOn w:val="Normal"/>
+    <w:rsid w:val="007D187D"/>
+    <w:pPr>
+      <w:tabs>
+        <w:tab w:val="left" w:pos="1230"/>
+      </w:tabs>
+      <w:ind w:left="1260" w:hanging="1260"/>
+      <w:jc w:val="both"/>
+    </w:pPr>
+    <w:rPr>
+      <w:rFonts w:ascii="Arial" w:hAnsi="Arial" w:cs="Arial"/>
+      <w:sz w:val="20"/>
+      <w:lang w:val="en-GB" w:eastAsia="fr-FR"/>
+    </w:rPr>
+  </w:style>
+  <w:style w:type="paragraph" w:styleId="Sangra2detindependiente">
+    <w:name w:val="Body Text Indent 2"/>
+    <w:basedOn w:val="Normal"/>
+    <w:rsid w:val="007D187D"/>
+    <w:pPr>
+      <w:autoSpaceDE w:val="0"/>
+      <w:autoSpaceDN w:val="0"/>
+      <w:adjustRightInd w:val="0"/>
+      <w:ind w:left="1616"/>
+      <w:jc w:val="both"/>
+    </w:pPr>
+    <w:rPr>
+      <w:rFonts w:ascii="Century Gothic" w:hAnsi="Century Gothic"/>
+      <w:sz w:val="18"/>
+      <w:lang w:val="en-US" w:eastAsia="fr-FR"/>
+    </w:rPr>
+  </w:style>
+  <w:style w:type="table" w:styleId="Tablaconcuadrcula">
+    <w:name w:val="Table Grid"/>
+    <w:basedOn w:val="Tablanormal"/>
+    <w:rsid w:val="007307D5"/>
+    <w:tblPr>
+      <w:tblInd w:w="0" w:type="dxa"/>
+      <w:tblBorders>
+        <w:top w:val="single" w:sz="4" w:space="0" w:color="auto"/>
+        <w:left w:val="single" w:sz="4" w:space="0" w:color="auto"/>
+        <w:bottom w:val="single" w:sz="4" w:space="0" w:color="auto"/>
+        <w:right w:val="single" w:sz="4" w:space="0" w:color="auto"/>
+        <w:insideH w:val="single" w:sz="4" w:space="0" w:color="auto"/>
+        <w:insideV w:val="single" w:sz="4" w:space="0" w:color="auto"/>
+      </w:tblBorders>
+      <w:tblCellMar>
+        <w:top w:w="0" w:type="dxa"/>
+        <w:left w:w="108" w:type="dxa"/>
+        <w:bottom w:w="0" w:type="dxa"/>
+        <w:right w:w="108" w:type="dxa"/>
+      </w:tblCellMar>
+    </w:tblPr>
+  </w:style>
+  <w:style w:type="paragraph" w:customStyle="1" w:styleId="Style1">
+    <w:name w:val="Style1"/>
+    <w:basedOn w:val="Normal"/>
+    <w:rsid w:val="00C66D67"/>
+    <w:pPr>
+      <w:keepNext/>
+      <w:framePr w:wrap="around" w:vAnchor="text" w:hAnchor="text" w:y="1"/>
+      <w:widowControl w:val="0"/>
+      <w:pBdr>
+        <w:top w:val="single" w:sz="6" w:space="1" w:color="auto"/>
+        <w:left w:val="single" w:sz="6" w:space="4" w:color="auto"/>
+        <w:bottom w:val="single" w:sz="6" w:space="1" w:color="auto"/>
+        <w:right w:val="single" w:sz="6" w:space="4" w:color="auto"/>
+      </w:pBdr>
+      <w:shd w:val="clear" w:color="auto" w:fill="99CCFF"/>
+      <w:tabs>
+        <w:tab w:val="center" w:pos="5400"/>
+      </w:tabs>
+      <w:autoSpaceDE w:val="0"/>
+      <w:autoSpaceDN w:val="0"/>
+      <w:adjustRightInd w:val="0"/>
+      <w:outlineLvl w:val="0"/>
+    </w:pPr>
+    <w:rPr>
+      <w:b/>
+      <w:bCs/>
+      <w:i/>
+      <w:iCs/>
+      <w:lang w:val="en-GB"/>
+    </w:rPr>
+  </w:style>
+  <w:style w:type="paragraph" w:customStyle="1" w:styleId="Style2">
+    <w:name w:val="Style2"/>
+    <w:basedOn w:val="Normal"/>
+    <w:rsid w:val="008B018E"/>
+    <w:pPr>
+      <w:keepNext/>
+      <w:widowControl w:val="0"/>
+      <w:pBdr>
+        <w:top w:val="single" w:sz="6" w:space="1" w:color="auto"/>
+        <w:left w:val="single" w:sz="6" w:space="4" w:color="auto"/>
+        <w:bottom w:val="single" w:sz="6" w:space="1" w:color="auto"/>
+        <w:right w:val="single" w:sz="6" w:space="4" w:color="auto"/>
+      </w:pBdr>
+      <w:shd w:val="clear" w:color="auto" w:fill="99CCFF"/>
+      <w:autoSpaceDE w:val="0"/>
+      <w:autoSpaceDN w:val="0"/>
+      <w:adjustRightInd w:val="0"/>
+      <w:jc w:val="center"/>
+      <w:outlineLvl w:val="0"/>
+    </w:pPr>
+    <w:rPr>
+      <w:b/>
+      <w:bCs/>
+      <w:i/>
+      <w:iCs/>
+      <w:lang w:val="en-GB"/>
+    </w:rPr>
+  </w:style>
+  <w:style w:type="character" w:styleId="Nmerodelnea">
+    <w:name w:val="line number"/>
+    <w:basedOn w:val="Fuentedeprrafopredeter"/>
+    <w:rsid w:val="0029722E"/>
+  </w:style>
+  <w:style w:type="paragraph" w:styleId="Prrafodelista">
+    <w:name w:val="List Paragraph"/>
+    <w:basedOn w:val="Normal"/>
+    <w:uiPriority w:val="34"/>
+    <w:qFormat/>
+    <w:rsid w:val="00C278E7"/>
+    <w:pPr>
+      <w:ind w:left="720"/>
+      <w:contextualSpacing/>
+    </w:pPr>
+    <w:rPr>
+      <w:rFonts w:asciiTheme="minorHAnsi" w:eastAsiaTheme="minorEastAsia" w:hAnsiTheme="minorHAnsi" w:cstheme="minorBidi"/>
+      <w:lang w:val="en-US" w:eastAsia="es-ES"/>
+    </w:rPr>
+  </w:style>
+  <w:style w:type="character" w:customStyle="1" w:styleId="jerftexto1">
+    <w:name w:val="jerf_texto1"/>
+    <w:basedOn w:val="Fuentedeprrafopredeter"/>
+    <w:rsid w:val="00FD394A"/>
+  </w:style>
+  <w:style w:type="character" w:styleId="Hipervnculovisitado">
+    <w:name w:val="FollowedHyperlink"/>
+    <w:basedOn w:val="Fuentedeprrafopredeter"/>
+    <w:semiHidden/>
+    <w:unhideWhenUsed/>
+    <w:rsid w:val="00C4296E"/>
+    <w:rPr>
+      <w:color w:val="800080" w:themeColor="followedHyperlink"/>
+      <w:u w:val="single"/>
+    </w:rPr>
   </w:style>
 </w:styles>
 </file>
@@ -4850,7 +5547,7 @@
 </file>
 
 <file path=customXml/itemProps1.xml><?xml version="1.0" encoding="utf-8"?>
-<ds:datastoreItem xmlns:ds="http://schemas.openxmlformats.org/officeDocument/2006/customXml" ds:itemID="{4BC5EDE9-7134-441B-9B9A-1B135E484B3E}">
+<ds:datastoreItem xmlns:ds="http://schemas.openxmlformats.org/officeDocument/2006/customXml" ds:itemID="{E15783AE-6C68-42EE-971E-5DA792AE9AF6}">
   <ds:schemaRefs>
     <ds:schemaRef ds:uri="http://schemas.openxmlformats.org/officeDocument/2006/bibliography"/>
   </ds:schemaRefs>

</xml_diff>

<commit_message>
Generador de Plantillas - Mejoras y formatos
Se mejoro la plantilla  y se cambio los formatos de renderizado
</commit_message>
<xml_diff>
--- a/UTPPrototipo/Plantillas/template.docx
+++ b/UTPPrototipo/Plantillas/template.docx
@@ -22,8 +22,6 @@
           <w:lang w:val="es-PE"/>
         </w:rPr>
       </w:pPr>
-      <w:bookmarkStart w:id="0" w:name="_GoBack"/>
-      <w:bookmarkEnd w:id="0"/>
       <w:r>
         <w:rPr>
           <w:rFonts w:ascii="Arial" w:hAnsi="Arial" w:cs="Arial"/>
@@ -86,59 +84,7 @@
           <w:szCs w:val="18"/>
           <w:lang w:val="es-PE"/>
         </w:rPr>
-        <w:t>{{</w:t>
-      </w:r>
-      <w:proofErr w:type="spellStart"/>
-      <w:r>
-        <w:rPr>
-          <w:rFonts w:ascii="Arial" w:hAnsi="Arial" w:cs="Arial"/>
-          <w:b/>
-          <w:bCs/>
-          <w:color w:val="595959" w:themeColor="text1" w:themeTint="A6"/>
-          <w:sz w:val="32"/>
-          <w:szCs w:val="18"/>
-          <w:lang w:val="es-PE"/>
-        </w:rPr>
-        <w:t>person.firstname</w:t>
-      </w:r>
-      <w:proofErr w:type="spellEnd"/>
-      <w:r>
-        <w:rPr>
-          <w:rFonts w:ascii="Arial" w:hAnsi="Arial" w:cs="Arial"/>
-          <w:b/>
-          <w:bCs/>
-          <w:color w:val="595959" w:themeColor="text1" w:themeTint="A6"/>
-          <w:sz w:val="32"/>
-          <w:szCs w:val="18"/>
-          <w:lang w:val="es-PE"/>
-        </w:rPr>
-        <w:t>}} {{</w:t>
-      </w:r>
-      <w:proofErr w:type="spellStart"/>
-      <w:r>
-        <w:rPr>
-          <w:rFonts w:ascii="Arial" w:hAnsi="Arial" w:cs="Arial"/>
-          <w:b/>
-          <w:bCs/>
-          <w:color w:val="595959" w:themeColor="text1" w:themeTint="A6"/>
-          <w:sz w:val="32"/>
-          <w:szCs w:val="18"/>
-          <w:lang w:val="es-PE"/>
-        </w:rPr>
-        <w:t>person.lastname</w:t>
-      </w:r>
-      <w:proofErr w:type="spellEnd"/>
-      <w:r>
-        <w:rPr>
-          <w:rFonts w:ascii="Arial" w:hAnsi="Arial" w:cs="Arial"/>
-          <w:b/>
-          <w:bCs/>
-          <w:color w:val="595959" w:themeColor="text1" w:themeTint="A6"/>
-          <w:sz w:val="32"/>
-          <w:szCs w:val="18"/>
-          <w:lang w:val="es-PE"/>
-        </w:rPr>
-        <w:t>}}</w:t>
+        <w:t>{{person.firstname}} {{person.lastname}}</w:t>
       </w:r>
     </w:p>
     <w:p>
@@ -168,9 +114,8 @@
           <w:szCs w:val="20"/>
           <w:lang w:val="es-PE"/>
         </w:rPr>
-        <w:t>Fecha de nacimiento: {{</w:t>
+        <w:t>{{person.</w:t>
       </w:r>
-      <w:proofErr w:type="spellStart"/>
       <w:r>
         <w:rPr>
           <w:rFonts w:ascii="Arial" w:hAnsi="Arial" w:cs="Arial"/>
@@ -179,7 +124,7 @@
           <w:szCs w:val="20"/>
           <w:lang w:val="es-PE"/>
         </w:rPr>
-        <w:t>person.</w:t>
+        <w:t>b</w:t>
       </w:r>
       <w:r>
         <w:rPr>
@@ -189,7 +134,7 @@
           <w:szCs w:val="20"/>
           <w:lang w:val="es-PE"/>
         </w:rPr>
-        <w:t>b</w:t>
+        <w:t>irthda</w:t>
       </w:r>
       <w:r>
         <w:rPr>
@@ -199,19 +144,8 @@
           <w:szCs w:val="20"/>
           <w:lang w:val="es-PE"/>
         </w:rPr>
-        <w:t>irthda</w:t>
-      </w:r>
-      <w:r>
-        <w:rPr>
-          <w:rFonts w:ascii="Arial" w:hAnsi="Arial" w:cs="Arial"/>
-          <w:color w:val="595959" w:themeColor="text1" w:themeTint="A6"/>
-          <w:sz w:val="20"/>
-          <w:szCs w:val="20"/>
-          <w:lang w:val="es-PE"/>
-        </w:rPr>
         <w:t>te</w:t>
       </w:r>
-      <w:proofErr w:type="spellEnd"/>
       <w:r>
         <w:rPr>
           <w:rFonts w:ascii="Arial" w:hAnsi="Arial" w:cs="Arial"/>
@@ -238,9 +172,8 @@
             </w14:solidFill>
           </w14:textFill>
         </w:rPr>
-        <w:t>{{</w:t>
+        <w:t>{{person.documentType</w:t>
       </w:r>
-      <w:proofErr w:type="spellStart"/>
       <w:r>
         <w:rPr>
           <w:rFonts w:ascii="Arial" w:hAnsi="Arial" w:cs="Arial"/>
@@ -257,9 +190,8 @@
             </w14:solidFill>
           </w14:textFill>
         </w:rPr>
-        <w:t>person.documentType</w:t>
+        <w:t>||</w:t>
       </w:r>
-      <w:proofErr w:type="spellEnd"/>
       <w:r>
         <w:rPr>
           <w:rFonts w:ascii="Arial" w:hAnsi="Arial" w:cs="Arial"/>
@@ -276,9 +208,8 @@
             </w14:solidFill>
           </w14:textFill>
         </w:rPr>
-        <w:t>||</w:t>
+        <w:t>prefix:| }}</w:t>
       </w:r>
-      <w:proofErr w:type="spellStart"/>
       <w:r>
         <w:rPr>
           <w:rFonts w:ascii="Arial" w:hAnsi="Arial" w:cs="Arial"/>
@@ -295,9 +226,8 @@
             </w14:solidFill>
           </w14:textFill>
         </w:rPr>
-        <w:t>prefix</w:t>
+        <w:t xml:space="preserve">: </w:t>
       </w:r>
-      <w:proofErr w:type="spellEnd"/>
       <w:r>
         <w:rPr>
           <w:rFonts w:ascii="Arial" w:hAnsi="Arial" w:cs="Arial"/>
@@ -314,9 +244,8 @@
             </w14:solidFill>
           </w14:textFill>
         </w:rPr>
-        <w:t>:</w:t>
+        <w:t>{{person.document}}</w:t>
       </w:r>
-      <w:proofErr w:type="gramStart"/>
       <w:r>
         <w:rPr>
           <w:rFonts w:ascii="Arial" w:hAnsi="Arial" w:cs="Arial"/>
@@ -333,9 +262,28 @@
             </w14:solidFill>
           </w14:textFill>
         </w:rPr>
-        <w:t>| }</w:t>
+        <w:t xml:space="preserve"> </w:t>
       </w:r>
-      <w:proofErr w:type="gramEnd"/>
+      <w:r>
+        <w:rPr>
+          <w:rFonts w:ascii="Arial" w:hAnsi="Arial" w:cs="Arial"/>
+          <w:color w:val="595959" w:themeColor="text1" w:themeTint="A6"/>
+          <w:sz w:val="20"/>
+          <w:szCs w:val="20"/>
+          <w:lang w:val="es-PE"/>
+        </w:rPr>
+        <w:t>{{person.a</w:t>
+      </w:r>
+      <w:r>
+        <w:rPr>
+          <w:rFonts w:ascii="Arial" w:hAnsi="Arial" w:cs="Arial"/>
+          <w:color w:val="595959" w:themeColor="text1" w:themeTint="A6"/>
+          <w:sz w:val="20"/>
+          <w:szCs w:val="20"/>
+          <w:lang w:val="es-PE"/>
+        </w:rPr>
+        <w:t>ddress}}{{person.district</w:t>
+      </w:r>
       <w:r>
         <w:rPr>
           <w:rFonts w:ascii="Arial" w:hAnsi="Arial" w:cs="Arial"/>
@@ -352,7 +300,57 @@
             </w14:solidFill>
           </w14:textFill>
         </w:rPr>
-        <w:t>}</w:t>
+        <w:t>||</w:t>
+      </w:r>
+      <w:r>
+        <w:rPr>
+          <w:rFonts w:ascii="Arial" w:hAnsi="Arial" w:cs="Arial"/>
+          <w:color w:val="595959" w:themeColor="text1" w:themeTint="A6"/>
+          <w:sz w:val="20"/>
+          <w:szCs w:val="20"/>
+          <w:lang w:val="es-PE"/>
+        </w:rPr>
+        <w:t>prefix</w:t>
+      </w:r>
+      <w:r>
+        <w:rPr>
+          <w:rFonts w:ascii="Arial" w:hAnsi="Arial" w:cs="Arial"/>
+          <w:color w:val="595959" w:themeColor="text1" w:themeTint="A6"/>
+          <w:sz w:val="20"/>
+          <w:szCs w:val="20"/>
+          <w:lang w:val="es-PE"/>
+        </w:rPr>
+        <w:t>:</w:t>
+      </w:r>
+      <w:r>
+        <w:rPr>
+          <w:rFonts w:ascii="Arial" w:hAnsi="Arial" w:cs="Arial"/>
+          <w:color w:val="595959" w:themeColor="text1" w:themeTint="A6"/>
+          <w:sz w:val="20"/>
+          <w:szCs w:val="20"/>
+          <w:lang w:val="es-PE"/>
+        </w:rPr>
+        <w:t xml:space="preserve">, </w:t>
+      </w:r>
+      <w:r>
+        <w:rPr>
+          <w:rFonts w:ascii="Arial" w:hAnsi="Arial" w:cs="Arial"/>
+          <w:color w:val="595959" w:themeColor="text1" w:themeTint="A6"/>
+          <w:sz w:val="20"/>
+          <w:szCs w:val="20"/>
+          <w:lang w:val="es-PE"/>
+        </w:rPr>
+        <w:t>}}{{</w:t>
+      </w:r>
+      <w:r>
+        <w:rPr>
+          <w:rFonts w:ascii="Arial" w:hAnsi="Arial" w:cs="Arial"/>
+          <w:color w:val="595959" w:themeColor="text1" w:themeTint="A6"/>
+          <w:sz w:val="20"/>
+          <w:szCs w:val="20"/>
+          <w:lang w:val="es-PE"/>
+        </w:rPr>
+        <w:t>person.celphone</w:t>
       </w:r>
       <w:r>
         <w:rPr>
@@ -370,7 +368,57 @@
             </w14:solidFill>
           </w14:textFill>
         </w:rPr>
+        <w:t>||</w:t>
+      </w:r>
+      <w:r>
+        <w:rPr>
+          <w:rFonts w:ascii="Arial" w:hAnsi="Arial" w:cs="Arial"/>
+          <w:color w:val="595959" w:themeColor="text1" w:themeTint="A6"/>
+          <w:sz w:val="20"/>
+          <w:szCs w:val="20"/>
+          <w:lang w:val="es-PE"/>
+        </w:rPr>
+        <w:t>prefix:</w:t>
+      </w:r>
+      <w:r>
+        <w:rPr>
+          <w:rFonts w:ascii="Arial" w:hAnsi="Arial" w:cs="Arial"/>
+          <w:color w:val="595959" w:themeColor="text1" w:themeTint="A6"/>
+          <w:sz w:val="20"/>
+          <w:szCs w:val="20"/>
+          <w:lang w:val="es-PE"/>
+        </w:rPr>
         <w:t xml:space="preserve"> </w:t>
+      </w:r>
+      <w:r>
+        <w:rPr>
+          <w:rFonts w:ascii="Arial" w:hAnsi="Arial" w:cs="Arial"/>
+          <w:color w:val="595959" w:themeColor="text1" w:themeTint="A6"/>
+          <w:sz w:val="20"/>
+          <w:szCs w:val="20"/>
+          <w:lang w:val="es-PE"/>
+        </w:rPr>
+        <w:t>|</w:t>
+      </w:r>
+      <w:r>
+        <w:rPr>
+          <w:rFonts w:ascii="Arial" w:hAnsi="Arial" w:cs="Arial"/>
+          <w:color w:val="595959" w:themeColor="text1" w:themeTint="A6"/>
+          <w:sz w:val="20"/>
+          <w:szCs w:val="20"/>
+          <w:lang w:val="es-PE"/>
+        </w:rPr>
+        <w:t xml:space="preserve"> </w:t>
+      </w:r>
+      <w:r>
+        <w:rPr>
+          <w:rFonts w:ascii="Arial" w:hAnsi="Arial" w:cs="Arial"/>
+          <w:color w:val="595959" w:themeColor="text1" w:themeTint="A6"/>
+          <w:sz w:val="20"/>
+          <w:szCs w:val="20"/>
+          <w:lang w:val="es-PE"/>
+        </w:rPr>
+        <w:t>}}</w:t>
       </w:r>
       <w:r>
         <w:rPr>
@@ -388,9 +436,8 @@
             </w14:solidFill>
           </w14:textFill>
         </w:rPr>
-        <w:t>{{</w:t>
+        <w:t>{{person.email</w:t>
       </w:r>
-      <w:proofErr w:type="spellStart"/>
       <w:r>
         <w:rPr>
           <w:rFonts w:ascii="Arial" w:hAnsi="Arial" w:cs="Arial"/>
@@ -407,9 +454,8 @@
             </w14:solidFill>
           </w14:textFill>
         </w:rPr>
-        <w:t>person.document</w:t>
+        <w:t>||</w:t>
       </w:r>
-      <w:proofErr w:type="spellEnd"/>
       <w:r>
         <w:rPr>
           <w:rFonts w:ascii="Arial" w:hAnsi="Arial" w:cs="Arial"/>
@@ -426,9 +472,8 @@
             </w14:solidFill>
           </w14:textFill>
         </w:rPr>
-        <w:t>||</w:t>
+        <w:t xml:space="preserve">prefix: </w:t>
       </w:r>
-      <w:proofErr w:type="spellStart"/>
       <w:r>
         <w:rPr>
           <w:rFonts w:ascii="Arial" w:hAnsi="Arial" w:cs="Arial"/>
@@ -445,10 +490,8 @@
             </w14:solidFill>
           </w14:textFill>
         </w:rPr>
-        <w:t>prefix</w:t>
+        <w:t>|</w:t>
       </w:r>
-      <w:proofErr w:type="spellEnd"/>
-      <w:proofErr w:type="gramStart"/>
       <w:r>
         <w:rPr>
           <w:rFonts w:ascii="Arial" w:hAnsi="Arial" w:cs="Arial"/>
@@ -465,7 +508,7 @@
             </w14:solidFill>
           </w14:textFill>
         </w:rPr>
-        <w:t>:</w:t>
+        <w:t xml:space="preserve"> </w:t>
       </w:r>
       <w:r>
         <w:rPr>
@@ -483,9 +526,8 @@
             </w14:solidFill>
           </w14:textFill>
         </w:rPr>
-        <w:t>:</w:t>
+        <w:t>}}</w:t>
       </w:r>
-      <w:proofErr w:type="gramEnd"/>
       <w:r>
         <w:rPr>
           <w:rFonts w:ascii="Arial" w:hAnsi="Arial" w:cs="Arial"/>
@@ -502,94 +544,8 @@
             </w14:solidFill>
           </w14:textFill>
         </w:rPr>
-        <w:t xml:space="preserve"> }}</w:t>
+        <w:t>{{person.emailAlternative</w:t>
       </w:r>
-      <w:r>
-        <w:rPr>
-          <w:rFonts w:ascii="Arial" w:hAnsi="Arial" w:cs="Arial"/>
-          <w:color w:val="595959" w:themeColor="text1" w:themeTint="A6"/>
-          <w:sz w:val="20"/>
-          <w:szCs w:val="20"/>
-          <w:lang w:val="es-PE"/>
-        </w:rPr>
-        <w:t>{{</w:t>
-      </w:r>
-      <w:proofErr w:type="spellStart"/>
-      <w:r>
-        <w:rPr>
-          <w:rFonts w:ascii="Arial" w:hAnsi="Arial" w:cs="Arial"/>
-          <w:color w:val="595959" w:themeColor="text1" w:themeTint="A6"/>
-          <w:sz w:val="20"/>
-          <w:szCs w:val="20"/>
-          <w:lang w:val="es-PE"/>
-        </w:rPr>
-        <w:t>person.a</w:t>
-      </w:r>
-      <w:r>
-        <w:rPr>
-          <w:rFonts w:ascii="Arial" w:hAnsi="Arial" w:cs="Arial"/>
-          <w:color w:val="595959" w:themeColor="text1" w:themeTint="A6"/>
-          <w:sz w:val="20"/>
-          <w:szCs w:val="20"/>
-          <w:lang w:val="es-PE"/>
-        </w:rPr>
-        <w:t>ddress</w:t>
-      </w:r>
-      <w:proofErr w:type="spellEnd"/>
-      <w:r>
-        <w:rPr>
-          <w:rFonts w:ascii="Arial" w:hAnsi="Arial" w:cs="Arial"/>
-          <w:color w:val="595959" w:themeColor="text1" w:themeTint="A6"/>
-          <w:sz w:val="20"/>
-          <w:szCs w:val="20"/>
-          <w:lang w:val="es-PE"/>
-        </w:rPr>
-        <w:t>||</w:t>
-      </w:r>
-      <w:proofErr w:type="spellStart"/>
-      <w:r>
-        <w:rPr>
-          <w:rFonts w:ascii="Arial" w:hAnsi="Arial" w:cs="Arial"/>
-          <w:color w:val="595959" w:themeColor="text1" w:themeTint="A6"/>
-          <w:sz w:val="20"/>
-          <w:szCs w:val="20"/>
-          <w:lang w:val="es-PE"/>
-        </w:rPr>
-        <w:t>prefix</w:t>
-      </w:r>
-      <w:proofErr w:type="spellEnd"/>
-      <w:r>
-        <w:rPr>
-          <w:rFonts w:ascii="Arial" w:hAnsi="Arial" w:cs="Arial"/>
-          <w:color w:val="595959" w:themeColor="text1" w:themeTint="A6"/>
-          <w:sz w:val="20"/>
-          <w:szCs w:val="20"/>
-          <w:lang w:val="es-PE"/>
-        </w:rPr>
-        <w:t>:\n</w:t>
-      </w:r>
-      <w:r>
-        <w:rPr>
-          <w:rFonts w:ascii="Arial" w:hAnsi="Arial" w:cs="Arial"/>
-          <w:color w:val="595959" w:themeColor="text1" w:themeTint="A6"/>
-          <w:sz w:val="20"/>
-          <w:szCs w:val="20"/>
-          <w:lang w:val="es-PE"/>
-        </w:rPr>
-        <w:t>}}{{</w:t>
-      </w:r>
-      <w:proofErr w:type="spellStart"/>
-      <w:r>
-        <w:rPr>
-          <w:rFonts w:ascii="Arial" w:hAnsi="Arial" w:cs="Arial"/>
-          <w:color w:val="595959" w:themeColor="text1" w:themeTint="A6"/>
-          <w:sz w:val="20"/>
-          <w:szCs w:val="20"/>
-          <w:lang w:val="es-PE"/>
-        </w:rPr>
-        <w:t>person.district</w:t>
-      </w:r>
-      <w:proofErr w:type="spellEnd"/>
       <w:r>
         <w:rPr>
           <w:rFonts w:ascii="Arial" w:hAnsi="Arial" w:cs="Arial"/>
@@ -608,72 +564,6 @@
         </w:rPr>
         <w:t>||</w:t>
       </w:r>
-      <w:proofErr w:type="spellStart"/>
-      <w:r>
-        <w:rPr>
-          <w:rFonts w:ascii="Arial" w:hAnsi="Arial" w:cs="Arial"/>
-          <w:color w:val="595959" w:themeColor="text1" w:themeTint="A6"/>
-          <w:sz w:val="20"/>
-          <w:szCs w:val="20"/>
-          <w:lang w:val="es-PE"/>
-        </w:rPr>
-        <w:t>prefix</w:t>
-      </w:r>
-      <w:proofErr w:type="spellEnd"/>
-      <w:proofErr w:type="gramStart"/>
-      <w:r>
-        <w:rPr>
-          <w:rFonts w:ascii="Arial" w:hAnsi="Arial" w:cs="Arial"/>
-          <w:color w:val="595959" w:themeColor="text1" w:themeTint="A6"/>
-          <w:sz w:val="20"/>
-          <w:szCs w:val="20"/>
-          <w:lang w:val="es-PE"/>
-        </w:rPr>
-        <w:t>:</w:t>
-      </w:r>
-      <w:r>
-        <w:rPr>
-          <w:rFonts w:ascii="Arial" w:hAnsi="Arial" w:cs="Arial"/>
-          <w:color w:val="595959" w:themeColor="text1" w:themeTint="A6"/>
-          <w:sz w:val="20"/>
-          <w:szCs w:val="20"/>
-          <w:lang w:val="es-PE"/>
-        </w:rPr>
-        <w:t>,</w:t>
-      </w:r>
-      <w:proofErr w:type="gramEnd"/>
-      <w:r>
-        <w:rPr>
-          <w:rFonts w:ascii="Arial" w:hAnsi="Arial" w:cs="Arial"/>
-          <w:color w:val="595959" w:themeColor="text1" w:themeTint="A6"/>
-          <w:sz w:val="20"/>
-          <w:szCs w:val="20"/>
-          <w:lang w:val="es-PE"/>
-        </w:rPr>
-        <w:t xml:space="preserve"> </w:t>
-      </w:r>
-      <w:r>
-        <w:rPr>
-          <w:rFonts w:ascii="Arial" w:hAnsi="Arial" w:cs="Arial"/>
-          <w:color w:val="595959" w:themeColor="text1" w:themeTint="A6"/>
-          <w:sz w:val="20"/>
-          <w:szCs w:val="20"/>
-          <w:lang w:val="es-PE"/>
-        </w:rPr>
-        <w:t>}}{{</w:t>
-      </w:r>
-      <w:proofErr w:type="spellStart"/>
-      <w:r>
-        <w:rPr>
-          <w:rFonts w:ascii="Arial" w:hAnsi="Arial" w:cs="Arial"/>
-          <w:color w:val="595959" w:themeColor="text1" w:themeTint="A6"/>
-          <w:sz w:val="20"/>
-          <w:szCs w:val="20"/>
-          <w:lang w:val="es-PE"/>
-        </w:rPr>
-        <w:t>person.celphone</w:t>
-      </w:r>
-      <w:proofErr w:type="spellEnd"/>
       <w:r>
         <w:rPr>
           <w:rFonts w:ascii="Arial" w:hAnsi="Arial" w:cs="Arial"/>
@@ -690,81 +580,7 @@
             </w14:solidFill>
           </w14:textFill>
         </w:rPr>
-        <w:t>||</w:t>
-      </w:r>
-      <w:proofErr w:type="spellStart"/>
-      <w:r>
-        <w:rPr>
-          <w:rFonts w:ascii="Arial" w:hAnsi="Arial" w:cs="Arial"/>
-          <w:color w:val="595959" w:themeColor="text1" w:themeTint="A6"/>
-          <w:sz w:val="20"/>
-          <w:szCs w:val="20"/>
-          <w:lang w:val="es-PE"/>
-        </w:rPr>
-        <w:t>prefix</w:t>
-      </w:r>
-      <w:proofErr w:type="spellEnd"/>
-      <w:r>
-        <w:rPr>
-          <w:rFonts w:ascii="Arial" w:hAnsi="Arial" w:cs="Arial"/>
-          <w:color w:val="595959" w:themeColor="text1" w:themeTint="A6"/>
-          <w:sz w:val="20"/>
-          <w:szCs w:val="20"/>
-          <w:lang w:val="es-PE"/>
-        </w:rPr>
-        <w:t>:</w:t>
-      </w:r>
-      <w:r>
-        <w:rPr>
-          <w:rFonts w:ascii="Arial" w:hAnsi="Arial" w:cs="Arial"/>
-          <w:color w:val="595959" w:themeColor="text1" w:themeTint="A6"/>
-          <w:sz w:val="20"/>
-          <w:szCs w:val="20"/>
-          <w:lang w:val="es-PE"/>
-        </w:rPr>
-        <w:t xml:space="preserve"> </w:t>
-      </w:r>
-      <w:proofErr w:type="gramStart"/>
-      <w:r>
-        <w:rPr>
-          <w:rFonts w:ascii="Arial" w:hAnsi="Arial" w:cs="Arial"/>
-          <w:color w:val="595959" w:themeColor="text1" w:themeTint="A6"/>
-          <w:sz w:val="20"/>
-          <w:szCs w:val="20"/>
-          <w:lang w:val="es-PE"/>
-        </w:rPr>
-        <w:t>|</w:t>
-      </w:r>
-      <w:r>
-        <w:rPr>
-          <w:rFonts w:ascii="Arial" w:hAnsi="Arial" w:cs="Arial"/>
-          <w:color w:val="595959" w:themeColor="text1" w:themeTint="A6"/>
-          <w:sz w:val="20"/>
-          <w:szCs w:val="20"/>
-          <w:lang w:val="es-PE"/>
-        </w:rPr>
-        <w:t xml:space="preserve"> </w:t>
-      </w:r>
-      <w:r>
-        <w:rPr>
-          <w:rFonts w:ascii="Arial" w:hAnsi="Arial" w:cs="Arial"/>
-          <w:color w:val="595959" w:themeColor="text1" w:themeTint="A6"/>
-          <w:sz w:val="20"/>
-          <w:szCs w:val="20"/>
-          <w:lang w:val="es-PE"/>
-        </w:rPr>
-        <w:t>}</w:t>
-      </w:r>
-      <w:proofErr w:type="gramEnd"/>
-      <w:r>
-        <w:rPr>
-          <w:rFonts w:ascii="Arial" w:hAnsi="Arial" w:cs="Arial"/>
-          <w:color w:val="595959" w:themeColor="text1" w:themeTint="A6"/>
-          <w:sz w:val="20"/>
-          <w:szCs w:val="20"/>
-          <w:lang w:val="es-PE"/>
-        </w:rPr>
-        <w:t>}</w:t>
+        <w:t>prefix: |</w:t>
       </w:r>
       <w:r>
         <w:rPr>
@@ -782,9 +598,8 @@
             </w14:solidFill>
           </w14:textFill>
         </w:rPr>
-        <w:t>{{</w:t>
+        <w:t xml:space="preserve"> </w:t>
       </w:r>
-      <w:proofErr w:type="spellStart"/>
       <w:r>
         <w:rPr>
           <w:rFonts w:ascii="Arial" w:hAnsi="Arial" w:cs="Arial"/>
@@ -801,306 +616,7 @@
             </w14:solidFill>
           </w14:textFill>
         </w:rPr>
-        <w:t>person.email</w:t>
-      </w:r>
-      <w:proofErr w:type="spellEnd"/>
-      <w:r>
-        <w:rPr>
-          <w:rFonts w:ascii="Arial" w:hAnsi="Arial" w:cs="Arial"/>
-          <w:color w:val="000000"/>
-          <w:sz w:val="20"/>
-          <w:szCs w:val="20"/>
-          <w:lang w:val="es-PE"/>
-          <w14:textFill>
-            <w14:solidFill>
-              <w14:srgbClr w14:val="000000">
-                <w14:lumMod w14:val="65000"/>
-                <w14:lumOff w14:val="35000"/>
-              </w14:srgbClr>
-            </w14:solidFill>
-          </w14:textFill>
-        </w:rPr>
-        <w:t>||</w:t>
-      </w:r>
-      <w:proofErr w:type="spellStart"/>
-      <w:r>
-        <w:rPr>
-          <w:rFonts w:ascii="Arial" w:hAnsi="Arial" w:cs="Arial"/>
-          <w:color w:val="000000"/>
-          <w:sz w:val="20"/>
-          <w:szCs w:val="20"/>
-          <w:lang w:val="es-PE"/>
-          <w14:textFill>
-            <w14:solidFill>
-              <w14:srgbClr w14:val="000000">
-                <w14:lumMod w14:val="65000"/>
-                <w14:lumOff w14:val="35000"/>
-              </w14:srgbClr>
-            </w14:solidFill>
-          </w14:textFill>
-        </w:rPr>
-        <w:t>prefix</w:t>
-      </w:r>
-      <w:proofErr w:type="spellEnd"/>
-      <w:r>
-        <w:rPr>
-          <w:rFonts w:ascii="Arial" w:hAnsi="Arial" w:cs="Arial"/>
-          <w:color w:val="000000"/>
-          <w:sz w:val="20"/>
-          <w:szCs w:val="20"/>
-          <w:lang w:val="es-PE"/>
-          <w14:textFill>
-            <w14:solidFill>
-              <w14:srgbClr w14:val="000000">
-                <w14:lumMod w14:val="65000"/>
-                <w14:lumOff w14:val="35000"/>
-              </w14:srgbClr>
-            </w14:solidFill>
-          </w14:textFill>
-        </w:rPr>
-        <w:t xml:space="preserve">: </w:t>
-      </w:r>
-      <w:proofErr w:type="gramStart"/>
-      <w:r>
-        <w:rPr>
-          <w:rFonts w:ascii="Arial" w:hAnsi="Arial" w:cs="Arial"/>
-          <w:color w:val="000000"/>
-          <w:sz w:val="20"/>
-          <w:szCs w:val="20"/>
-          <w:lang w:val="es-PE"/>
-          <w14:textFill>
-            <w14:solidFill>
-              <w14:srgbClr w14:val="000000">
-                <w14:lumMod w14:val="65000"/>
-                <w14:lumOff w14:val="35000"/>
-              </w14:srgbClr>
-            </w14:solidFill>
-          </w14:textFill>
-        </w:rPr>
-        <w:t>|</w:t>
-      </w:r>
-      <w:r>
-        <w:rPr>
-          <w:rFonts w:ascii="Arial" w:hAnsi="Arial" w:cs="Arial"/>
-          <w:color w:val="000000"/>
-          <w:sz w:val="20"/>
-          <w:szCs w:val="20"/>
-          <w:lang w:val="es-PE"/>
-          <w14:textFill>
-            <w14:solidFill>
-              <w14:srgbClr w14:val="000000">
-                <w14:lumMod w14:val="65000"/>
-                <w14:lumOff w14:val="35000"/>
-              </w14:srgbClr>
-            </w14:solidFill>
-          </w14:textFill>
-        </w:rPr>
-        <w:t xml:space="preserve"> </w:t>
-      </w:r>
-      <w:r>
-        <w:rPr>
-          <w:rFonts w:ascii="Arial" w:hAnsi="Arial" w:cs="Arial"/>
-          <w:color w:val="000000"/>
-          <w:sz w:val="20"/>
-          <w:szCs w:val="20"/>
-          <w:lang w:val="es-PE"/>
-          <w14:textFill>
-            <w14:solidFill>
-              <w14:srgbClr w14:val="000000">
-                <w14:lumMod w14:val="65000"/>
-                <w14:lumOff w14:val="35000"/>
-              </w14:srgbClr>
-            </w14:solidFill>
-          </w14:textFill>
-        </w:rPr>
-        <w:t>}</w:t>
-      </w:r>
-      <w:proofErr w:type="gramEnd"/>
-      <w:r>
-        <w:rPr>
-          <w:rFonts w:ascii="Arial" w:hAnsi="Arial" w:cs="Arial"/>
-          <w:color w:val="000000"/>
-          <w:sz w:val="20"/>
-          <w:szCs w:val="20"/>
-          <w:lang w:val="es-PE"/>
-          <w14:textFill>
-            <w14:solidFill>
-              <w14:srgbClr w14:val="000000">
-                <w14:lumMod w14:val="65000"/>
-                <w14:lumOff w14:val="35000"/>
-              </w14:srgbClr>
-            </w14:solidFill>
-          </w14:textFill>
-        </w:rPr>
-        <w:t>}</w:t>
-      </w:r>
-      <w:r>
-        <w:rPr>
-          <w:rFonts w:ascii="Arial" w:hAnsi="Arial" w:cs="Arial"/>
-          <w:color w:val="000000"/>
-          <w:sz w:val="20"/>
-          <w:szCs w:val="20"/>
-          <w:lang w:val="es-PE"/>
-          <w14:textFill>
-            <w14:solidFill>
-              <w14:srgbClr w14:val="000000">
-                <w14:lumMod w14:val="65000"/>
-                <w14:lumOff w14:val="35000"/>
-              </w14:srgbClr>
-            </w14:solidFill>
-          </w14:textFill>
-        </w:rPr>
-        <w:t>{{</w:t>
-      </w:r>
-      <w:proofErr w:type="spellStart"/>
-      <w:r>
-        <w:rPr>
-          <w:rFonts w:ascii="Arial" w:hAnsi="Arial" w:cs="Arial"/>
-          <w:color w:val="000000"/>
-          <w:sz w:val="20"/>
-          <w:szCs w:val="20"/>
-          <w:lang w:val="es-PE"/>
-          <w14:textFill>
-            <w14:solidFill>
-              <w14:srgbClr w14:val="000000">
-                <w14:lumMod w14:val="65000"/>
-                <w14:lumOff w14:val="35000"/>
-              </w14:srgbClr>
-            </w14:solidFill>
-          </w14:textFill>
-        </w:rPr>
-        <w:t>person.emailAlternative</w:t>
-      </w:r>
-      <w:proofErr w:type="spellEnd"/>
-      <w:r>
-        <w:rPr>
-          <w:rFonts w:ascii="Arial" w:hAnsi="Arial" w:cs="Arial"/>
-          <w:color w:val="000000"/>
-          <w:sz w:val="20"/>
-          <w:szCs w:val="20"/>
-          <w:lang w:val="es-PE"/>
-          <w14:textFill>
-            <w14:solidFill>
-              <w14:srgbClr w14:val="000000">
-                <w14:lumMod w14:val="65000"/>
-                <w14:lumOff w14:val="35000"/>
-              </w14:srgbClr>
-            </w14:solidFill>
-          </w14:textFill>
-        </w:rPr>
-        <w:t>||</w:t>
-      </w:r>
-      <w:proofErr w:type="spellStart"/>
-      <w:r>
-        <w:rPr>
-          <w:rFonts w:ascii="Arial" w:hAnsi="Arial" w:cs="Arial"/>
-          <w:color w:val="000000"/>
-          <w:sz w:val="20"/>
-          <w:szCs w:val="20"/>
-          <w:lang w:val="es-PE"/>
-          <w14:textFill>
-            <w14:solidFill>
-              <w14:srgbClr w14:val="000000">
-                <w14:lumMod w14:val="65000"/>
-                <w14:lumOff w14:val="35000"/>
-              </w14:srgbClr>
-            </w14:solidFill>
-          </w14:textFill>
-        </w:rPr>
-        <w:t>prefix</w:t>
-      </w:r>
-      <w:proofErr w:type="spellEnd"/>
-      <w:r>
-        <w:rPr>
-          <w:rFonts w:ascii="Arial" w:hAnsi="Arial" w:cs="Arial"/>
-          <w:color w:val="000000"/>
-          <w:sz w:val="20"/>
-          <w:szCs w:val="20"/>
-          <w:lang w:val="es-PE"/>
-          <w14:textFill>
-            <w14:solidFill>
-              <w14:srgbClr w14:val="000000">
-                <w14:lumMod w14:val="65000"/>
-                <w14:lumOff w14:val="35000"/>
-              </w14:srgbClr>
-            </w14:solidFill>
-          </w14:textFill>
-        </w:rPr>
-        <w:t xml:space="preserve">: </w:t>
-      </w:r>
-      <w:proofErr w:type="gramStart"/>
-      <w:r>
-        <w:rPr>
-          <w:rFonts w:ascii="Arial" w:hAnsi="Arial" w:cs="Arial"/>
-          <w:color w:val="000000"/>
-          <w:sz w:val="20"/>
-          <w:szCs w:val="20"/>
-          <w:lang w:val="es-PE"/>
-          <w14:textFill>
-            <w14:solidFill>
-              <w14:srgbClr w14:val="000000">
-                <w14:lumMod w14:val="65000"/>
-                <w14:lumOff w14:val="35000"/>
-              </w14:srgbClr>
-            </w14:solidFill>
-          </w14:textFill>
-        </w:rPr>
-        <w:t>|</w:t>
-      </w:r>
-      <w:r>
-        <w:rPr>
-          <w:rFonts w:ascii="Arial" w:hAnsi="Arial" w:cs="Arial"/>
-          <w:color w:val="000000"/>
-          <w:sz w:val="20"/>
-          <w:szCs w:val="20"/>
-          <w:lang w:val="es-PE"/>
-          <w14:textFill>
-            <w14:solidFill>
-              <w14:srgbClr w14:val="000000">
-                <w14:lumMod w14:val="65000"/>
-                <w14:lumOff w14:val="35000"/>
-              </w14:srgbClr>
-            </w14:solidFill>
-          </w14:textFill>
-        </w:rPr>
-        <w:t xml:space="preserve"> </w:t>
-      </w:r>
-      <w:r>
-        <w:rPr>
-          <w:rFonts w:ascii="Arial" w:hAnsi="Arial" w:cs="Arial"/>
-          <w:color w:val="000000"/>
-          <w:sz w:val="20"/>
-          <w:szCs w:val="20"/>
-          <w:lang w:val="es-PE"/>
-          <w14:textFill>
-            <w14:solidFill>
-              <w14:srgbClr w14:val="000000">
-                <w14:lumMod w14:val="65000"/>
-                <w14:lumOff w14:val="35000"/>
-              </w14:srgbClr>
-            </w14:solidFill>
-          </w14:textFill>
-        </w:rPr>
-        <w:t>}</w:t>
-      </w:r>
-      <w:proofErr w:type="gramEnd"/>
-      <w:r>
-        <w:rPr>
-          <w:rFonts w:ascii="Arial" w:hAnsi="Arial" w:cs="Arial"/>
-          <w:color w:val="000000"/>
-          <w:sz w:val="20"/>
-          <w:szCs w:val="20"/>
-          <w:lang w:val="es-PE"/>
-          <w14:textFill>
-            <w14:solidFill>
-              <w14:srgbClr w14:val="000000">
-                <w14:lumMod w14:val="65000"/>
-                <w14:lumOff w14:val="35000"/>
-              </w14:srgbClr>
-            </w14:solidFill>
-          </w14:textFill>
-        </w:rPr>
-        <w:t>}</w:t>
+        <w:t>}}</w:t>
       </w:r>
     </w:p>
     <w:p>
@@ -1228,19 +744,8 @@
                 <w:szCs w:val="18"/>
                 <w:lang w:val="es-PE" w:eastAsia="zh-CN"/>
               </w:rPr>
-              <w:t>{{</w:t>
+              <w:t>{{person.profile</w:t>
             </w:r>
-            <w:proofErr w:type="spellStart"/>
-            <w:r>
-              <w:rPr>
-                <w:rFonts w:ascii="Arial" w:eastAsia="SimSun" w:hAnsi="Arial" w:cs="Arial"/>
-                <w:sz w:val="18"/>
-                <w:szCs w:val="18"/>
-                <w:lang w:val="es-PE" w:eastAsia="zh-CN"/>
-              </w:rPr>
-              <w:t>person.profile</w:t>
-            </w:r>
-            <w:proofErr w:type="spellEnd"/>
             <w:r>
               <w:rPr>
                 <w:rFonts w:ascii="Arial" w:eastAsia="SimSun" w:hAnsi="Arial" w:cs="Arial"/>
@@ -1302,7 +807,18 @@
           <w:szCs w:val="18"/>
           <w:lang w:val="es-PE" w:eastAsia="it-IT"/>
         </w:rPr>
-        <w:t>EDUCACION</w:t>
+        <w:t>EDUCACIÓ</w:t>
+      </w:r>
+      <w:r>
+        <w:rPr>
+          <w:b/>
+          <w:bCs/>
+          <w:color w:val="595959" w:themeColor="text1" w:themeTint="A6"/>
+          <w:sz w:val="24"/>
+          <w:szCs w:val="18"/>
+          <w:lang w:val="es-PE" w:eastAsia="it-IT"/>
+        </w:rPr>
+        <w:t>N</w:t>
       </w:r>
     </w:p>
     <w:tbl>
@@ -1338,27 +854,7 @@
                 <w:szCs w:val="18"/>
                 <w:lang w:val="es-PE" w:eastAsia="zh-CN"/>
               </w:rPr>
-              <w:t>{{&gt;</w:t>
-            </w:r>
-            <w:proofErr w:type="spellStart"/>
-            <w:r>
-              <w:rPr>
-                <w:rFonts w:ascii="Arial" w:eastAsia="SimSun" w:hAnsi="Arial" w:cs="Arial"/>
-                <w:sz w:val="18"/>
-                <w:szCs w:val="18"/>
-                <w:lang w:val="es-PE" w:eastAsia="zh-CN"/>
-              </w:rPr>
-              <w:t>education</w:t>
-            </w:r>
-            <w:proofErr w:type="spellEnd"/>
-            <w:r>
-              <w:rPr>
-                <w:rFonts w:ascii="Arial" w:eastAsia="SimSun" w:hAnsi="Arial" w:cs="Arial"/>
-                <w:sz w:val="18"/>
-                <w:szCs w:val="18"/>
-                <w:lang w:val="es-PE" w:eastAsia="zh-CN"/>
-              </w:rPr>
-              <w:t>}}</w:t>
+              <w:t>{{&gt;education}}</w:t>
             </w:r>
           </w:p>
         </w:tc>
@@ -1413,27 +909,7 @@
                       <w:szCs w:val="18"/>
                       <w:lang w:val="es-PE" w:eastAsia="zh-CN"/>
                     </w:rPr>
-                    <w:t>{{</w:t>
-                  </w:r>
-                  <w:proofErr w:type="spellStart"/>
-                  <w:r>
-                    <w:rPr>
-                      <w:rFonts w:ascii="Arial" w:eastAsia="SimSun" w:hAnsi="Arial" w:cs="Arial"/>
-                      <w:sz w:val="18"/>
-                      <w:szCs w:val="18"/>
-                      <w:lang w:val="es-PE" w:eastAsia="zh-CN"/>
-                    </w:rPr>
-                    <w:t>education.period</w:t>
-                  </w:r>
-                  <w:proofErr w:type="spellEnd"/>
-                  <w:r>
-                    <w:rPr>
-                      <w:rFonts w:ascii="Arial" w:eastAsia="SimSun" w:hAnsi="Arial" w:cs="Arial"/>
-                      <w:sz w:val="18"/>
-                      <w:szCs w:val="18"/>
-                      <w:lang w:val="es-PE" w:eastAsia="zh-CN"/>
-                    </w:rPr>
-                    <w:t>}}</w:t>
+                    <w:t>{{education.period}}</w:t>
                   </w:r>
                 </w:p>
               </w:tc>
@@ -1459,29 +935,7 @@
                       <w:szCs w:val="18"/>
                       <w:lang w:val="es-PE" w:eastAsia="zh-CN"/>
                     </w:rPr>
-                    <w:t>{{</w:t>
-                  </w:r>
-                  <w:proofErr w:type="spellStart"/>
-                  <w:r>
-                    <w:rPr>
-                      <w:rFonts w:ascii="Arial" w:eastAsia="SimSun" w:hAnsi="Arial" w:cs="Arial"/>
-                      <w:b/>
-                      <w:sz w:val="18"/>
-                      <w:szCs w:val="18"/>
-                      <w:lang w:val="es-PE" w:eastAsia="zh-CN"/>
-                    </w:rPr>
-                    <w:t>education.institute</w:t>
-                  </w:r>
-                  <w:proofErr w:type="spellEnd"/>
-                  <w:r>
-                    <w:rPr>
-                      <w:rFonts w:ascii="Arial" w:eastAsia="SimSun" w:hAnsi="Arial" w:cs="Arial"/>
-                      <w:b/>
-                      <w:sz w:val="18"/>
-                      <w:szCs w:val="18"/>
-                      <w:lang w:val="es-PE" w:eastAsia="zh-CN"/>
-                    </w:rPr>
-                    <w:t>}}</w:t>
+                    <w:t>{{education.institute}}</w:t>
                   </w:r>
                 </w:p>
               </w:tc>
@@ -1512,7 +966,6 @@
                       <w:rFonts w:ascii="Arial" w:eastAsia="SimSun" w:hAnsi="Arial" w:cs="Arial"/>
                       <w:sz w:val="18"/>
                       <w:szCs w:val="18"/>
-                      <w:u w:val="single"/>
                       <w:lang w:val="es-PE" w:eastAsia="zh-CN"/>
                     </w:rPr>
                   </w:pPr>
@@ -1523,28 +976,19 @@
                       <w:szCs w:val="18"/>
                       <w:lang w:val="es-PE" w:eastAsia="zh-CN"/>
                     </w:rPr>
-                    <w:t>{{</w:t>
+                    <w:t>{{education.study}}</w:t>
                   </w:r>
-                  <w:proofErr w:type="spellStart"/>
-                  <w:r>
+                </w:p>
+                <w:p>
+                  <w:pPr>
                     <w:rPr>
                       <w:rFonts w:ascii="Arial" w:eastAsia="SimSun" w:hAnsi="Arial" w:cs="Arial"/>
                       <w:sz w:val="18"/>
                       <w:szCs w:val="18"/>
+                      <w:u w:val="single"/>
                       <w:lang w:val="es-PE" w:eastAsia="zh-CN"/>
                     </w:rPr>
-                    <w:t>education.study</w:t>
-                  </w:r>
-                  <w:proofErr w:type="spellEnd"/>
-                  <w:r>
-                    <w:rPr>
-                      <w:rFonts w:ascii="Arial" w:eastAsia="SimSun" w:hAnsi="Arial" w:cs="Arial"/>
-                      <w:sz w:val="18"/>
-                      <w:szCs w:val="18"/>
-                      <w:lang w:val="es-PE" w:eastAsia="zh-CN"/>
-                    </w:rPr>
-                    <w:t>}}</w:t>
-                  </w:r>
+                  </w:pPr>
                 </w:p>
               </w:tc>
             </w:tr>
@@ -1661,7 +1105,6 @@
               </w:rPr>
               <w:t>{{&gt;</w:t>
             </w:r>
-            <w:proofErr w:type="spellStart"/>
             <w:r>
               <w:rPr>
                 <w:rFonts w:ascii="Arial" w:eastAsia="SimSun" w:hAnsi="Arial" w:cs="Arial"/>
@@ -1671,7 +1114,6 @@
               </w:rPr>
               <w:t>experience</w:t>
             </w:r>
-            <w:proofErr w:type="spellEnd"/>
             <w:r>
               <w:rPr>
                 <w:rFonts w:ascii="Arial" w:eastAsia="SimSun" w:hAnsi="Arial" w:cs="Arial"/>
@@ -1711,13 +1153,14 @@
               <w:tblLook w:val="04A0" w:firstRow="1" w:lastRow="0" w:firstColumn="1" w:lastColumn="0" w:noHBand="0" w:noVBand="1"/>
             </w:tblPr>
             <w:tblGrid>
-              <w:gridCol w:w="2125"/>
-              <w:gridCol w:w="7089"/>
+              <w:gridCol w:w="1561"/>
+              <w:gridCol w:w="5668"/>
+              <w:gridCol w:w="1985"/>
             </w:tblGrid>
             <w:tr>
               <w:tc>
                 <w:tcPr>
-                  <w:tcW w:w="1153" w:type="pct"/>
+                  <w:tcW w:w="847" w:type="pct"/>
                 </w:tcPr>
                 <w:p>
                   <w:pPr>
@@ -1728,11 +1171,20 @@
                       <w:lang w:val="es-PE" w:eastAsia="zh-CN"/>
                     </w:rPr>
                   </w:pPr>
+                  <w:r>
+                    <w:rPr>
+                      <w:rFonts w:ascii="Arial" w:eastAsia="SimSun" w:hAnsi="Arial" w:cs="Arial"/>
+                      <w:sz w:val="18"/>
+                      <w:szCs w:val="18"/>
+                      <w:lang w:val="es-PE" w:eastAsia="zh-CN"/>
+                    </w:rPr>
+                    <w:t>{{experience.enterpriseTimeOfExperience}}</w:t>
+                  </w:r>
                 </w:p>
               </w:tc>
               <w:tc>
                 <w:tcPr>
-                  <w:tcW w:w="3847" w:type="pct"/>
+                  <w:tcW w:w="3076" w:type="pct"/>
                 </w:tcPr>
                 <w:p>
                   <w:pPr>
@@ -1751,29 +1203,7 @@
                       <w:szCs w:val="18"/>
                       <w:lang w:val="en-US" w:eastAsia="zh-CN"/>
                     </w:rPr>
-                    <w:t>{{</w:t>
-                  </w:r>
-                  <w:proofErr w:type="spellStart"/>
-                  <w:r>
-                    <w:rPr>
-                      <w:rFonts w:ascii="Arial" w:eastAsia="SimSun" w:hAnsi="Arial" w:cs="Arial"/>
-                      <w:b/>
-                      <w:sz w:val="18"/>
-                      <w:szCs w:val="18"/>
-                      <w:lang w:val="en-US" w:eastAsia="zh-CN"/>
-                    </w:rPr>
-                    <w:t>experience.enterprise</w:t>
-                  </w:r>
-                  <w:proofErr w:type="spellEnd"/>
-                  <w:r>
-                    <w:rPr>
-                      <w:rFonts w:ascii="Arial" w:eastAsia="SimSun" w:hAnsi="Arial" w:cs="Arial"/>
-                      <w:b/>
-                      <w:sz w:val="18"/>
-                      <w:szCs w:val="18"/>
-                      <w:lang w:val="en-US" w:eastAsia="zh-CN"/>
-                    </w:rPr>
-                    <w:t>}}</w:t>
+                    <w:t>{{experience.enterprise}}</w:t>
                   </w:r>
                   <w:r>
                     <w:rPr>
@@ -1782,9 +1212,8 @@
                       <w:szCs w:val="18"/>
                       <w:lang w:val="en-US" w:eastAsia="zh-CN"/>
                     </w:rPr>
-                    <w:t>{{</w:t>
+                    <w:t>{{experience.</w:t>
                   </w:r>
-                  <w:proofErr w:type="spellStart"/>
                   <w:r>
                     <w:rPr>
                       <w:rFonts w:ascii="Arial" w:eastAsia="SimSun" w:hAnsi="Arial" w:cs="Arial"/>
@@ -1792,9 +1221,8 @@
                       <w:szCs w:val="18"/>
                       <w:lang w:val="en-US" w:eastAsia="zh-CN"/>
                     </w:rPr>
-                    <w:t>experience.enterpriseDescription</w:t>
+                    <w:t>enterpriseDescription</w:t>
                   </w:r>
-                  <w:proofErr w:type="spellEnd"/>
                   <w:r>
                     <w:rPr>
                       <w:rFonts w:ascii="Arial" w:hAnsi="Arial" w:cs="Arial"/>
@@ -1850,12 +1278,161 @@
                   </w:r>
                 </w:p>
               </w:tc>
+              <w:tc>
+                <w:tcPr>
+                  <w:tcW w:w="1077" w:type="pct"/>
+                </w:tcPr>
+                <w:p>
+                  <w:pPr>
+                    <w:jc w:val="right"/>
+                    <w:rPr>
+                      <w:rFonts w:ascii="Arial" w:eastAsia="SimSun" w:hAnsi="Arial" w:cs="Arial"/>
+                      <w:b/>
+                      <w:sz w:val="18"/>
+                      <w:szCs w:val="18"/>
+                      <w:lang w:val="en-US" w:eastAsia="zh-CN"/>
+                    </w:rPr>
+                  </w:pPr>
+                  <w:r>
+                    <w:rPr>
+                      <w:rFonts w:ascii="Arial" w:eastAsia="SimSun" w:hAnsi="Arial" w:cs="Arial"/>
+                      <w:b/>
+                      <w:sz w:val="18"/>
+                      <w:szCs w:val="18"/>
+                      <w:lang w:val="en-US" w:eastAsia="zh-CN"/>
+                    </w:rPr>
+                    <w:t>(</w:t>
+                  </w:r>
+                  <w:r>
+                    <w:rPr>
+                      <w:rFonts w:ascii="Arial" w:eastAsia="SimSun" w:hAnsi="Arial" w:cs="Arial"/>
+                      <w:b/>
+                      <w:sz w:val="18"/>
+                      <w:szCs w:val="18"/>
+                      <w:lang w:val="en-US" w:eastAsia="zh-CN"/>
+                    </w:rPr>
+                    <w:t>{{experience.enterpriseCity}}</w:t>
+                  </w:r>
+                  <w:r>
+                    <w:rPr>
+                      <w:rFonts w:ascii="Arial" w:eastAsia="SimSun" w:hAnsi="Arial" w:cs="Arial"/>
+                      <w:b/>
+                      <w:sz w:val="18"/>
+                      <w:szCs w:val="18"/>
+                      <w:lang w:val="en-US" w:eastAsia="zh-CN"/>
+                    </w:rPr>
+                    <w:t>{</w:t>
+                  </w:r>
+                  <w:r>
+                    <w:rPr>
+                      <w:rFonts w:ascii="Arial" w:eastAsia="SimSun" w:hAnsi="Arial" w:cs="Arial"/>
+                      <w:b/>
+                      <w:sz w:val="18"/>
+                      <w:szCs w:val="18"/>
+                      <w:lang w:val="en-US" w:eastAsia="zh-CN"/>
+                    </w:rPr>
+                    <w:t>{</w:t>
+                  </w:r>
+                  <w:r>
+                    <w:rPr>
+                      <w:rFonts w:ascii="Arial" w:eastAsia="SimSun" w:hAnsi="Arial" w:cs="Arial"/>
+                      <w:b/>
+                      <w:sz w:val="18"/>
+                      <w:szCs w:val="18"/>
+                      <w:lang w:val="en-US" w:eastAsia="zh-CN"/>
+                    </w:rPr>
+                    <w:t>experience.</w:t>
+                  </w:r>
+                  <w:r>
+                    <w:rPr>
+                      <w:rFonts w:ascii="Arial" w:eastAsia="SimSun" w:hAnsi="Arial" w:cs="Arial"/>
+                      <w:b/>
+                      <w:sz w:val="18"/>
+                      <w:szCs w:val="18"/>
+                      <w:lang w:val="en-US" w:eastAsia="zh-CN"/>
+                    </w:rPr>
+                    <w:t>enterpriseC</w:t>
+                  </w:r>
+                  <w:r>
+                    <w:rPr>
+                      <w:rFonts w:ascii="Arial" w:eastAsia="SimSun" w:hAnsi="Arial" w:cs="Arial"/>
+                      <w:b/>
+                      <w:sz w:val="18"/>
+                      <w:szCs w:val="18"/>
+                      <w:lang w:val="en-US" w:eastAsia="zh-CN"/>
+                    </w:rPr>
+                    <w:t>ountry</w:t>
+                  </w:r>
+                  <w:r>
+                    <w:rPr>
+                      <w:rFonts w:ascii="Arial" w:eastAsia="SimSun" w:hAnsi="Arial" w:cs="Arial"/>
+                      <w:b/>
+                      <w:sz w:val="18"/>
+                      <w:szCs w:val="18"/>
+                      <w:lang w:val="en-US" w:eastAsia="zh-CN"/>
+                    </w:rPr>
+                    <w:t>|</w:t>
+                  </w:r>
+                  <w:r>
+                    <w:rPr>
+                      <w:rFonts w:ascii="Arial" w:eastAsia="SimSun" w:hAnsi="Arial" w:cs="Arial"/>
+                      <w:b/>
+                      <w:sz w:val="18"/>
+                      <w:szCs w:val="18"/>
+                      <w:lang w:val="en-US" w:eastAsia="zh-CN"/>
+                    </w:rPr>
+                    <w:t>|</w:t>
+                  </w:r>
+                  <w:bookmarkStart w:id="0" w:name="_GoBack"/>
+                  <w:bookmarkEnd w:id="0"/>
+                  <w:r>
+                    <w:rPr>
+                      <w:rFonts w:ascii="Arial" w:eastAsia="SimSun" w:hAnsi="Arial" w:cs="Arial"/>
+                      <w:b/>
+                      <w:sz w:val="18"/>
+                      <w:szCs w:val="18"/>
+                      <w:lang w:val="en-US" w:eastAsia="zh-CN"/>
+                    </w:rPr>
+                    <w:t xml:space="preserve">prefix:, </w:t>
+                  </w:r>
+                  <w:r>
+                    <w:rPr>
+                      <w:rFonts w:ascii="Arial" w:eastAsia="SimSun" w:hAnsi="Arial" w:cs="Arial"/>
+                      <w:b/>
+                      <w:sz w:val="18"/>
+                      <w:szCs w:val="18"/>
+                      <w:lang w:val="en-US" w:eastAsia="zh-CN"/>
+                    </w:rPr>
+                    <w:t>}</w:t>
+                  </w:r>
+                  <w:r>
+                    <w:rPr>
+                      <w:rFonts w:ascii="Arial" w:eastAsia="SimSun" w:hAnsi="Arial" w:cs="Arial"/>
+                      <w:b/>
+                      <w:sz w:val="18"/>
+                      <w:szCs w:val="18"/>
+                      <w:lang w:val="en-US" w:eastAsia="zh-CN"/>
+                    </w:rPr>
+                    <w:t>}</w:t>
+                  </w:r>
+                  <w:r>
+                    <w:rPr>
+                      <w:rFonts w:ascii="Arial" w:eastAsia="SimSun" w:hAnsi="Arial" w:cs="Arial"/>
+                      <w:b/>
+                      <w:sz w:val="18"/>
+                      <w:szCs w:val="18"/>
+                      <w:lang w:val="en-US" w:eastAsia="zh-CN"/>
+                    </w:rPr>
+                    <w:t>)</w:t>
+                  </w:r>
+                </w:p>
+              </w:tc>
             </w:tr>
             <w:tr>
               <w:tc>
                 <w:tcPr>
                   <w:tcW w:w="5000" w:type="pct"/>
-                  <w:gridSpan w:val="2"/>
+                  <w:gridSpan w:val="3"/>
                 </w:tcPr>
                 <w:tbl>
                   <w:tblPr>
@@ -1873,14 +1450,13 @@
                     <w:tblLook w:val="04A0" w:firstRow="1" w:lastRow="0" w:firstColumn="1" w:lastColumn="0" w:noHBand="0" w:noVBand="1"/>
                   </w:tblPr>
                   <w:tblGrid>
-                    <w:gridCol w:w="2020"/>
-                    <w:gridCol w:w="5249"/>
-                    <w:gridCol w:w="1729"/>
+                    <w:gridCol w:w="1452"/>
+                    <w:gridCol w:w="7546"/>
                   </w:tblGrid>
                   <w:tr>
                     <w:tc>
                       <w:tcPr>
-                        <w:tcW w:w="1122" w:type="pct"/>
+                        <w:tcW w:w="807" w:type="pct"/>
                       </w:tcPr>
                       <w:p>
                         <w:pPr>
@@ -1888,7 +1464,7 @@
                             <w:rFonts w:ascii="Arial" w:eastAsia="SimSun" w:hAnsi="Arial" w:cs="Arial"/>
                             <w:sz w:val="18"/>
                             <w:szCs w:val="18"/>
-                            <w:lang w:val="es-PE" w:eastAsia="zh-CN"/>
+                            <w:lang w:val="en-US" w:eastAsia="zh-CN"/>
                           </w:rPr>
                         </w:pPr>
                         <w:r>
@@ -1896,44 +1472,15 @@
                             <w:rFonts w:ascii="Arial" w:eastAsia="SimSun" w:hAnsi="Arial" w:cs="Arial"/>
                             <w:sz w:val="18"/>
                             <w:szCs w:val="18"/>
-                            <w:lang w:val="es-PE" w:eastAsia="zh-CN"/>
+                            <w:lang w:val="en-US" w:eastAsia="zh-CN"/>
                           </w:rPr>
-                          <w:t>{{</w:t>
-                        </w:r>
-                        <w:proofErr w:type="spellStart"/>
-                        <w:r>
-                          <w:rPr>
-                            <w:rFonts w:ascii="Arial" w:eastAsia="SimSun" w:hAnsi="Arial" w:cs="Arial"/>
-                            <w:sz w:val="18"/>
-                            <w:szCs w:val="18"/>
-                            <w:lang w:val="es-PE" w:eastAsia="zh-CN"/>
-                          </w:rPr>
-                          <w:t>experience</w:t>
-                        </w:r>
-                        <w:r>
-                          <w:rPr>
-                            <w:rFonts w:ascii="Arial" w:eastAsia="SimSun" w:hAnsi="Arial" w:cs="Arial"/>
-                            <w:sz w:val="18"/>
-                            <w:szCs w:val="18"/>
-                            <w:lang w:val="es-PE" w:eastAsia="zh-CN"/>
-                          </w:rPr>
-                          <w:t>.period</w:t>
-                        </w:r>
-                        <w:proofErr w:type="spellEnd"/>
-                        <w:r>
-                          <w:rPr>
-                            <w:rFonts w:ascii="Arial" w:eastAsia="SimSun" w:hAnsi="Arial" w:cs="Arial"/>
-                            <w:sz w:val="18"/>
-                            <w:szCs w:val="18"/>
-                            <w:lang w:val="es-PE" w:eastAsia="zh-CN"/>
-                          </w:rPr>
-                          <w:t>}}</w:t>
+                          <w:t>{{experience.period}}</w:t>
                         </w:r>
                       </w:p>
                     </w:tc>
                     <w:tc>
                       <w:tcPr>
-                        <w:tcW w:w="2917" w:type="pct"/>
+                        <w:tcW w:w="4193" w:type="pct"/>
                       </w:tcPr>
                       <w:p>
                         <w:pPr>
@@ -1952,29 +1499,7 @@
                             <w:szCs w:val="18"/>
                             <w:lang w:val="en-US" w:eastAsia="zh-CN"/>
                           </w:rPr>
-                          <w:t>{{</w:t>
-                        </w:r>
-                        <w:proofErr w:type="spellStart"/>
-                        <w:r>
-                          <w:rPr>
-                            <w:rFonts w:ascii="Arial" w:eastAsia="SimSun" w:hAnsi="Arial" w:cs="Arial"/>
-                            <w:i/>
-                            <w:sz w:val="18"/>
-                            <w:szCs w:val="18"/>
-                            <w:lang w:val="en-US" w:eastAsia="zh-CN"/>
-                          </w:rPr>
-                          <w:t>experience.office</w:t>
-                        </w:r>
-                        <w:proofErr w:type="spellEnd"/>
-                        <w:r>
-                          <w:rPr>
-                            <w:rFonts w:ascii="Arial" w:eastAsia="SimSun" w:hAnsi="Arial" w:cs="Arial"/>
-                            <w:i/>
-                            <w:sz w:val="18"/>
-                            <w:szCs w:val="18"/>
-                            <w:lang w:val="en-US" w:eastAsia="zh-CN"/>
-                          </w:rPr>
-                          <w:t>}}</w:t>
+                          <w:t>{{experience.office}}</w:t>
                         </w:r>
                         <w:r>
                           <w:rPr>
@@ -1992,19 +1517,8 @@
                             <w:szCs w:val="18"/>
                             <w:lang w:val="en-US" w:eastAsia="zh-CN"/>
                           </w:rPr>
-                          <w:t>{{</w:t>
+                          <w:t>{{experience.officeDescription</w:t>
                         </w:r>
-                        <w:proofErr w:type="spellStart"/>
-                        <w:r>
-                          <w:rPr>
-                            <w:rFonts w:ascii="Arial" w:eastAsia="SimSun" w:hAnsi="Arial" w:cs="Arial"/>
-                            <w:sz w:val="18"/>
-                            <w:szCs w:val="18"/>
-                            <w:lang w:val="en-US" w:eastAsia="zh-CN"/>
-                          </w:rPr>
-                          <w:t>experience.officeDescription</w:t>
-                        </w:r>
-                        <w:proofErr w:type="spellEnd"/>
                         <w:r>
                           <w:rPr>
                             <w:rFonts w:ascii="Arial" w:hAnsi="Arial" w:cs="Arial"/>
@@ -2045,91 +1559,12 @@
                         <w:pPr>
                           <w:rPr>
                             <w:rFonts w:ascii="Arial" w:eastAsia="SimSun" w:hAnsi="Arial" w:cs="Arial"/>
-                            <w:sz w:val="18"/>
-                            <w:szCs w:val="18"/>
-                            <w:lang w:val="en-US" w:eastAsia="zh-CN"/>
-                          </w:rPr>
-                        </w:pPr>
-                      </w:p>
-                    </w:tc>
-                    <w:tc>
-                      <w:tcPr>
-                        <w:tcW w:w="961" w:type="pct"/>
-                      </w:tcPr>
-                      <w:p>
-                        <w:pPr>
-                          <w:rPr>
-                            <w:rFonts w:ascii="Arial" w:eastAsia="SimSun" w:hAnsi="Arial" w:cs="Arial"/>
                             <w:b/>
                             <w:sz w:val="18"/>
                             <w:szCs w:val="18"/>
                             <w:lang w:val="en-US" w:eastAsia="zh-CN"/>
                           </w:rPr>
                         </w:pPr>
-                        <w:r>
-                          <w:rPr>
-                            <w:rFonts w:ascii="Arial" w:eastAsia="SimSun" w:hAnsi="Arial" w:cs="Arial"/>
-                            <w:b/>
-                            <w:sz w:val="18"/>
-                            <w:szCs w:val="18"/>
-                            <w:lang w:val="en-US" w:eastAsia="zh-CN"/>
-                          </w:rPr>
-                          <w:t>{{</w:t>
-                        </w:r>
-                        <w:proofErr w:type="spellStart"/>
-                        <w:r>
-                          <w:rPr>
-                            <w:rFonts w:ascii="Arial" w:eastAsia="SimSun" w:hAnsi="Arial" w:cs="Arial"/>
-                            <w:b/>
-                            <w:sz w:val="18"/>
-                            <w:szCs w:val="18"/>
-                            <w:lang w:val="en-US" w:eastAsia="zh-CN"/>
-                          </w:rPr>
-                          <w:t>experience.city</w:t>
-                        </w:r>
-                        <w:proofErr w:type="spellEnd"/>
-                        <w:r>
-                          <w:rPr>
-                            <w:rFonts w:ascii="Arial" w:eastAsia="SimSun" w:hAnsi="Arial" w:cs="Arial"/>
-                            <w:b/>
-                            <w:sz w:val="18"/>
-                            <w:szCs w:val="18"/>
-                            <w:lang w:val="en-US" w:eastAsia="zh-CN"/>
-                          </w:rPr>
-                          <w:t>}}</w:t>
-                        </w:r>
-                        <w:r>
-                          <w:rPr>
-                            <w:rFonts w:ascii="Arial" w:eastAsia="SimSun" w:hAnsi="Arial" w:cs="Arial"/>
-                            <w:b/>
-                            <w:sz w:val="18"/>
-                            <w:szCs w:val="18"/>
-                            <w:lang w:val="en-US" w:eastAsia="zh-CN"/>
-                          </w:rPr>
-                          <w:t>{{</w:t>
-                        </w:r>
-                        <w:proofErr w:type="spellStart"/>
-                        <w:r>
-                          <w:rPr>
-                            <w:rFonts w:ascii="Arial" w:eastAsia="SimSun" w:hAnsi="Arial" w:cs="Arial"/>
-                            <w:b/>
-                            <w:sz w:val="18"/>
-                            <w:szCs w:val="18"/>
-                            <w:lang w:val="en-US" w:eastAsia="zh-CN"/>
-                          </w:rPr>
-                          <w:t>experience.country</w:t>
-                        </w:r>
-                        <w:proofErr w:type="spellEnd"/>
-                        <w:r>
-                          <w:rPr>
-                            <w:rFonts w:ascii="Arial" w:eastAsia="SimSun" w:hAnsi="Arial" w:cs="Arial"/>
-                            <w:b/>
-                            <w:sz w:val="18"/>
-                            <w:szCs w:val="18"/>
-                            <w:lang w:val="en-US" w:eastAsia="zh-CN"/>
-                          </w:rPr>
-                          <w:t>||prefix:, }}</w:t>
-                        </w:r>
                       </w:p>
                     </w:tc>
                   </w:tr>
@@ -2228,9 +1663,20 @@
           <w:color w:val="595959" w:themeColor="text1" w:themeTint="A6"/>
           <w:sz w:val="24"/>
           <w:szCs w:val="18"/>
+          <w:lang w:val="en-US" w:eastAsia="it-IT"/>
+        </w:rPr>
+        <w:t>INFORMACIÓN ADICIONA</w:t>
+      </w:r>
+      <w:r>
+        <w:rPr>
+          <w:b/>
+          <w:bCs/>
+          <w:color w:val="595959" w:themeColor="text1" w:themeTint="A6"/>
+          <w:sz w:val="24"/>
+          <w:szCs w:val="18"/>
           <w:lang w:val="es-PE" w:eastAsia="it-IT"/>
         </w:rPr>
-        <w:t>INFORMACIÓN ADICIONAL</w:t>
+        <w:t>L</w:t>
       </w:r>
     </w:p>
     <w:tbl>
@@ -2268,7 +1714,6 @@
               </w:rPr>
               <w:t>{{&gt;</w:t>
             </w:r>
-            <w:proofErr w:type="spellStart"/>
             <w:r>
               <w:rPr>
                 <w:rFonts w:ascii="Arial" w:eastAsia="SimSun" w:hAnsi="Arial" w:cs="Arial"/>
@@ -2278,7 +1723,6 @@
               </w:rPr>
               <w:t>aditionalInformation</w:t>
             </w:r>
-            <w:proofErr w:type="spellEnd"/>
             <w:r>
               <w:rPr>
                 <w:rFonts w:ascii="Arial" w:eastAsia="SimSun" w:hAnsi="Arial" w:cs="Arial"/>
@@ -2347,7 +1791,6 @@
                     </w:rPr>
                     <w:t>{{</w:t>
                   </w:r>
-                  <w:proofErr w:type="spellStart"/>
                   <w:r>
                     <w:rPr>
                       <w:rFonts w:ascii="Arial" w:eastAsia="SimSun" w:hAnsi="Arial" w:cs="Arial"/>
@@ -2375,7 +1818,6 @@
                     </w:rPr>
                     <w:t>knowledge</w:t>
                   </w:r>
-                  <w:proofErr w:type="spellEnd"/>
                   <w:r>
                     <w:rPr>
                       <w:rFonts w:ascii="Arial" w:eastAsia="SimSun" w:hAnsi="Arial" w:cs="Arial"/>
@@ -2392,27 +1834,7 @@
                       <w:szCs w:val="18"/>
                       <w:lang w:eastAsia="zh-CN"/>
                     </w:rPr>
-                    <w:t xml:space="preserve"> {{</w:t>
-                  </w:r>
-                  <w:proofErr w:type="spellStart"/>
-                  <w:r>
-                    <w:rPr>
-                      <w:rFonts w:ascii="Arial" w:eastAsia="SimSun" w:hAnsi="Arial" w:cs="Arial"/>
-                      <w:sz w:val="18"/>
-                      <w:szCs w:val="18"/>
-                      <w:lang w:eastAsia="zh-CN"/>
-                    </w:rPr>
-                    <w:t>aditionalInformation.level</w:t>
-                  </w:r>
-                  <w:proofErr w:type="spellEnd"/>
-                  <w:r>
-                    <w:rPr>
-                      <w:rFonts w:ascii="Arial" w:eastAsia="SimSun" w:hAnsi="Arial" w:cs="Arial"/>
-                      <w:sz w:val="18"/>
-                      <w:szCs w:val="18"/>
-                      <w:lang w:eastAsia="zh-CN"/>
-                    </w:rPr>
-                    <w:t xml:space="preserve">}} </w:t>
+                    <w:t xml:space="preserve"> {{aditionalInformation.level}} </w:t>
                   </w:r>
                   <w:r>
                     <w:rPr>
@@ -2421,19 +1843,8 @@
                       <w:szCs w:val="18"/>
                       <w:lang w:eastAsia="zh-CN"/>
                     </w:rPr>
-                    <w:t>{{</w:t>
+                    <w:t>{{aditionalInformation.institute</w:t>
                   </w:r>
-                  <w:proofErr w:type="spellStart"/>
-                  <w:r>
-                    <w:rPr>
-                      <w:rFonts w:ascii="Arial" w:eastAsia="SimSun" w:hAnsi="Arial" w:cs="Arial"/>
-                      <w:sz w:val="18"/>
-                      <w:szCs w:val="18"/>
-                      <w:lang w:eastAsia="zh-CN"/>
-                    </w:rPr>
-                    <w:t>aditionalInformation.institute</w:t>
-                  </w:r>
-                  <w:proofErr w:type="spellEnd"/>
                   <w:r>
                     <w:rPr>
                       <w:rFonts w:ascii="Arial" w:hAnsi="Arial" w:cs="Arial"/>
@@ -2466,19 +1877,8 @@
                       <w:szCs w:val="18"/>
                       <w:lang w:eastAsia="zh-CN"/>
                     </w:rPr>
-                    <w:t xml:space="preserve"> {{</w:t>
+                    <w:t xml:space="preserve"> {{aditionalInformation.date</w:t>
                   </w:r>
-                  <w:proofErr w:type="spellStart"/>
-                  <w:r>
-                    <w:rPr>
-                      <w:rFonts w:ascii="Arial" w:eastAsia="SimSun" w:hAnsi="Arial" w:cs="Arial"/>
-                      <w:sz w:val="18"/>
-                      <w:szCs w:val="18"/>
-                      <w:lang w:eastAsia="zh-CN"/>
-                    </w:rPr>
-                    <w:t>aditionalInformation.date</w:t>
-                  </w:r>
-                  <w:proofErr w:type="spellEnd"/>
                   <w:r>
                     <w:rPr>
                       <w:rFonts w:ascii="Arial" w:hAnsi="Arial" w:cs="Arial"/>
@@ -5415,7 +4815,7 @@
 </file>
 
 <file path=customXml/itemProps1.xml><?xml version="1.0" encoding="utf-8"?>
-<ds:datastoreItem xmlns:ds="http://schemas.openxmlformats.org/officeDocument/2006/customXml" ds:itemID="{EA7E53AA-3621-48C8-B50E-E538300ED14E}">
+<ds:datastoreItem xmlns:ds="http://schemas.openxmlformats.org/officeDocument/2006/customXml" ds:itemID="{00FE0EFF-0F13-4844-87DA-E0FDD9243401}">
   <ds:schemaRefs>
     <ds:schemaRef ds:uri="http://schemas.openxmlformats.org/officeDocument/2006/bibliography"/>
   </ds:schemaRefs>

</xml_diff>

<commit_message>
Ultimas mejoras Empleabilidad UTP
Mejoras varias a convenios y reportes.
</commit_message>
<xml_diff>
--- a/UTPPrototipo/Plantillas/template.docx
+++ b/UTPPrototipo/Plantillas/template.docx
@@ -495,82 +495,8 @@
             </w14:solidFill>
           </w14:textFill>
         </w:rPr>
-        <w:t>:|</w:t>
-      </w:r>
-      <w:r>
-        <w:rPr>
-          <w:rFonts w:ascii="Arial" w:hAnsi="Arial" w:cs="Arial"/>
-          <w:color w:val="595959" w:themeColor="text1" w:themeTint="A6"/>
-          <w:sz w:val="20"/>
-          <w:szCs w:val="20"/>
-          <w:lang w:val="es-PE"/>
-        </w:rPr>
-        <w:t>}}</w:t>
-      </w:r>
-      <w:r>
-        <w:rPr>
-          <w:rFonts w:ascii="Arial" w:hAnsi="Arial" w:cs="Arial"/>
-          <w:color w:val="595959" w:themeColor="text1" w:themeTint="A6"/>
-          <w:sz w:val="20"/>
-          <w:szCs w:val="20"/>
-          <w:lang w:val="es-PE"/>
-        </w:rPr>
-        <w:t xml:space="preserve"> </w:t>
-      </w:r>
-      <w:r>
-        <w:rPr>
-          <w:rFonts w:ascii="Arial" w:hAnsi="Arial" w:cs="Arial"/>
-          <w:color w:val="595959" w:themeColor="text1" w:themeTint="A6"/>
-          <w:sz w:val="20"/>
-          <w:szCs w:val="20"/>
-          <w:lang w:val="es-PE"/>
-        </w:rPr>
-        <w:t>{{</w:t>
-      </w:r>
-      <w:proofErr w:type="spellStart"/>
-      <w:r>
-        <w:rPr>
-          <w:rFonts w:ascii="Arial" w:hAnsi="Arial" w:cs="Arial"/>
-          <w:color w:val="595959" w:themeColor="text1" w:themeTint="A6"/>
-          <w:sz w:val="20"/>
-          <w:szCs w:val="20"/>
-          <w:lang w:val="es-PE"/>
-        </w:rPr>
-        <w:t>person.a</w:t>
-      </w:r>
-      <w:r>
-        <w:rPr>
-          <w:rFonts w:ascii="Arial" w:hAnsi="Arial" w:cs="Arial"/>
-          <w:color w:val="595959" w:themeColor="text1" w:themeTint="A6"/>
-          <w:sz w:val="20"/>
-          <w:szCs w:val="20"/>
-          <w:lang w:val="es-PE"/>
-        </w:rPr>
-        <w:t>ddress</w:t>
-      </w:r>
-      <w:proofErr w:type="spellEnd"/>
-      <w:r>
-        <w:rPr>
-          <w:rFonts w:ascii="Arial" w:hAnsi="Arial" w:cs="Arial"/>
-          <w:color w:val="595959" w:themeColor="text1" w:themeTint="A6"/>
-          <w:sz w:val="20"/>
-          <w:szCs w:val="20"/>
-          <w:lang w:val="es-PE"/>
-        </w:rPr>
-        <w:t>}}{{</w:t>
-      </w:r>
-      <w:proofErr w:type="spellStart"/>
-      <w:r>
-        <w:rPr>
-          <w:rFonts w:ascii="Arial" w:hAnsi="Arial" w:cs="Arial"/>
-          <w:color w:val="595959" w:themeColor="text1" w:themeTint="A6"/>
-          <w:sz w:val="20"/>
-          <w:szCs w:val="20"/>
-          <w:lang w:val="es-PE"/>
-        </w:rPr>
-        <w:t>person.district</w:t>
-      </w:r>
-      <w:proofErr w:type="spellEnd"/>
+        <w:t>:</w:t>
+      </w:r>
       <w:r>
         <w:rPr>
           <w:rFonts w:ascii="Arial" w:hAnsi="Arial" w:cs="Arial"/>
@@ -587,62 +513,8 @@
             </w14:solidFill>
           </w14:textFill>
         </w:rPr>
-        <w:t>||</w:t>
-      </w:r>
-      <w:proofErr w:type="spellStart"/>
-      <w:r>
-        <w:rPr>
-          <w:rFonts w:ascii="Arial" w:hAnsi="Arial" w:cs="Arial"/>
-          <w:color w:val="595959" w:themeColor="text1" w:themeTint="A6"/>
-          <w:sz w:val="20"/>
-          <w:szCs w:val="20"/>
-          <w:lang w:val="es-PE"/>
-        </w:rPr>
-        <w:t>prefix</w:t>
-      </w:r>
-      <w:proofErr w:type="spellEnd"/>
-      <w:r>
-        <w:rPr>
-          <w:rFonts w:ascii="Arial" w:hAnsi="Arial" w:cs="Arial"/>
-          <w:color w:val="595959" w:themeColor="text1" w:themeTint="A6"/>
-          <w:sz w:val="20"/>
-          <w:szCs w:val="20"/>
-          <w:lang w:val="es-PE"/>
-        </w:rPr>
-        <w:t>:</w:t>
-      </w:r>
-      <w:r>
-        <w:rPr>
-          <w:rFonts w:ascii="Arial" w:hAnsi="Arial" w:cs="Arial"/>
-          <w:color w:val="595959" w:themeColor="text1" w:themeTint="A6"/>
-          <w:sz w:val="20"/>
-          <w:szCs w:val="20"/>
-          <w:lang w:val="es-PE"/>
-        </w:rPr>
-        <w:t xml:space="preserve">, </w:t>
-      </w:r>
-      <w:r>
-        <w:rPr>
-          <w:rFonts w:ascii="Arial" w:hAnsi="Arial" w:cs="Arial"/>
-          <w:color w:val="595959" w:themeColor="text1" w:themeTint="A6"/>
-          <w:sz w:val="20"/>
-          <w:szCs w:val="20"/>
-          <w:lang w:val="es-PE"/>
-        </w:rPr>
-        <w:t>}}{{</w:t>
-      </w:r>
-      <w:proofErr w:type="spellStart"/>
-      <w:r>
-        <w:rPr>
-          <w:rFonts w:ascii="Arial" w:hAnsi="Arial" w:cs="Arial"/>
-          <w:color w:val="595959" w:themeColor="text1" w:themeTint="A6"/>
-          <w:sz w:val="20"/>
-          <w:szCs w:val="20"/>
-          <w:lang w:val="es-PE"/>
-        </w:rPr>
-        <w:t>person.celphone</w:t>
-      </w:r>
-      <w:proofErr w:type="spellEnd"/>
+        <w:t xml:space="preserve"> </w:t>
+      </w:r>
       <w:r>
         <w:rPr>
           <w:rFonts w:ascii="Arial" w:hAnsi="Arial" w:cs="Arial"/>
@@ -659,79 +531,7 @@
             </w14:solidFill>
           </w14:textFill>
         </w:rPr>
-        <w:t>||</w:t>
-      </w:r>
-      <w:proofErr w:type="spellStart"/>
-      <w:r>
-        <w:rPr>
-          <w:rFonts w:ascii="Arial" w:hAnsi="Arial" w:cs="Arial"/>
-          <w:color w:val="595959" w:themeColor="text1" w:themeTint="A6"/>
-          <w:sz w:val="20"/>
-          <w:szCs w:val="20"/>
-          <w:lang w:val="es-PE"/>
-        </w:rPr>
-        <w:t>prefix</w:t>
-      </w:r>
-      <w:proofErr w:type="spellEnd"/>
-      <w:r>
-        <w:rPr>
-          <w:rFonts w:ascii="Arial" w:hAnsi="Arial" w:cs="Arial"/>
-          <w:color w:val="595959" w:themeColor="text1" w:themeTint="A6"/>
-          <w:sz w:val="20"/>
-          <w:szCs w:val="20"/>
-          <w:lang w:val="es-PE"/>
-        </w:rPr>
-        <w:t>:</w:t>
-      </w:r>
-      <w:r>
-        <w:rPr>
-          <w:rFonts w:ascii="Arial" w:hAnsi="Arial" w:cs="Arial"/>
-          <w:color w:val="595959" w:themeColor="text1" w:themeTint="A6"/>
-          <w:sz w:val="20"/>
-          <w:szCs w:val="20"/>
-          <w:lang w:val="es-PE"/>
-        </w:rPr>
-        <w:t xml:space="preserve"> </w:t>
-      </w:r>
-      <w:r>
-        <w:rPr>
-          <w:rFonts w:ascii="Arial" w:hAnsi="Arial" w:cs="Arial"/>
-          <w:color w:val="595959" w:themeColor="text1" w:themeTint="A6"/>
-          <w:sz w:val="20"/>
-          <w:szCs w:val="20"/>
-          <w:lang w:val="es-PE"/>
-        </w:rPr>
         <w:t>|</w:t>
-      </w:r>
-      <w:r>
-        <w:rPr>
-          <w:rFonts w:ascii="Arial" w:hAnsi="Arial" w:cs="Arial"/>
-          <w:color w:val="595959" w:themeColor="text1" w:themeTint="A6"/>
-          <w:sz w:val="20"/>
-          <w:szCs w:val="20"/>
-          <w:lang w:val="es-PE"/>
-        </w:rPr>
-        <w:t xml:space="preserve"> </w:t>
-      </w:r>
-      <w:r>
-        <w:rPr>
-          <w:rFonts w:ascii="Arial" w:hAnsi="Arial" w:cs="Arial"/>
-          <w:color w:val="595959" w:themeColor="text1" w:themeTint="A6"/>
-          <w:sz w:val="20"/>
-          <w:szCs w:val="20"/>
-          <w:lang w:val="es-PE"/>
-        </w:rPr>
-        <w:t>}}</w:t>
-      </w:r>
-      <w:r>
-        <w:rPr>
-          <w:rFonts w:ascii="Arial" w:hAnsi="Arial" w:cs="Arial"/>
-          <w:color w:val="595959" w:themeColor="text1" w:themeTint="A6"/>
-          <w:sz w:val="20"/>
-          <w:szCs w:val="20"/>
-          <w:lang w:val="es-PE"/>
-        </w:rPr>
-        <w:t xml:space="preserve"> </w:t>
       </w:r>
       <w:r>
         <w:rPr>
@@ -749,9 +549,82 @@
             </w14:solidFill>
           </w14:textFill>
         </w:rPr>
+        <w:t xml:space="preserve"> </w:t>
+      </w:r>
+      <w:r>
+        <w:rPr>
+          <w:rFonts w:ascii="Arial" w:hAnsi="Arial" w:cs="Arial"/>
+          <w:color w:val="595959" w:themeColor="text1" w:themeTint="A6"/>
+          <w:sz w:val="20"/>
+          <w:szCs w:val="20"/>
+          <w:lang w:val="es-PE"/>
+        </w:rPr>
+        <w:t>}}</w:t>
+      </w:r>
+      <w:r>
+        <w:rPr>
+          <w:rFonts w:ascii="Arial" w:hAnsi="Arial" w:cs="Arial"/>
+          <w:color w:val="595959" w:themeColor="text1" w:themeTint="A6"/>
+          <w:sz w:val="20"/>
+          <w:szCs w:val="20"/>
+          <w:lang w:val="es-PE"/>
+        </w:rPr>
+        <w:t xml:space="preserve"> </w:t>
+      </w:r>
+      <w:r>
+        <w:rPr>
+          <w:rFonts w:ascii="Arial" w:hAnsi="Arial" w:cs="Arial"/>
+          <w:color w:val="595959" w:themeColor="text1" w:themeTint="A6"/>
+          <w:sz w:val="20"/>
+          <w:szCs w:val="20"/>
+          <w:lang w:val="es-PE"/>
+        </w:rPr>
         <w:t>{{</w:t>
       </w:r>
       <w:proofErr w:type="spellStart"/>
+      <w:r>
+        <w:rPr>
+          <w:rFonts w:ascii="Arial" w:hAnsi="Arial" w:cs="Arial"/>
+          <w:color w:val="595959" w:themeColor="text1" w:themeTint="A6"/>
+          <w:sz w:val="20"/>
+          <w:szCs w:val="20"/>
+          <w:lang w:val="es-PE"/>
+        </w:rPr>
+        <w:t>person.a</w:t>
+      </w:r>
+      <w:r>
+        <w:rPr>
+          <w:rFonts w:ascii="Arial" w:hAnsi="Arial" w:cs="Arial"/>
+          <w:color w:val="595959" w:themeColor="text1" w:themeTint="A6"/>
+          <w:sz w:val="20"/>
+          <w:szCs w:val="20"/>
+          <w:lang w:val="es-PE"/>
+        </w:rPr>
+        <w:t>ddress</w:t>
+      </w:r>
+      <w:proofErr w:type="spellEnd"/>
+      <w:r>
+        <w:rPr>
+          <w:rFonts w:ascii="Arial" w:hAnsi="Arial" w:cs="Arial"/>
+          <w:color w:val="595959" w:themeColor="text1" w:themeTint="A6"/>
+          <w:sz w:val="20"/>
+          <w:szCs w:val="20"/>
+          <w:lang w:val="es-PE"/>
+        </w:rPr>
+        <w:t>}}{{</w:t>
+      </w:r>
+      <w:proofErr w:type="spellStart"/>
+      <w:r>
+        <w:rPr>
+          <w:rFonts w:ascii="Arial" w:hAnsi="Arial" w:cs="Arial"/>
+          <w:color w:val="595959" w:themeColor="text1" w:themeTint="A6"/>
+          <w:sz w:val="20"/>
+          <w:szCs w:val="20"/>
+          <w:lang w:val="es-PE"/>
+        </w:rPr>
+        <w:t>person.district</w:t>
+      </w:r>
+      <w:proofErr w:type="spellEnd"/>
       <w:r>
         <w:rPr>
           <w:rFonts w:ascii="Arial" w:hAnsi="Arial" w:cs="Arial"/>
@@ -768,7 +641,60 @@
             </w14:solidFill>
           </w14:textFill>
         </w:rPr>
-        <w:t>person.email</w:t>
+        <w:t>||</w:t>
+      </w:r>
+      <w:proofErr w:type="spellStart"/>
+      <w:r>
+        <w:rPr>
+          <w:rFonts w:ascii="Arial" w:hAnsi="Arial" w:cs="Arial"/>
+          <w:color w:val="595959" w:themeColor="text1" w:themeTint="A6"/>
+          <w:sz w:val="20"/>
+          <w:szCs w:val="20"/>
+          <w:lang w:val="es-PE"/>
+        </w:rPr>
+        <w:t>prefix</w:t>
+      </w:r>
+      <w:proofErr w:type="spellEnd"/>
+      <w:r>
+        <w:rPr>
+          <w:rFonts w:ascii="Arial" w:hAnsi="Arial" w:cs="Arial"/>
+          <w:color w:val="595959" w:themeColor="text1" w:themeTint="A6"/>
+          <w:sz w:val="20"/>
+          <w:szCs w:val="20"/>
+          <w:lang w:val="es-PE"/>
+        </w:rPr>
+        <w:t>:</w:t>
+      </w:r>
+      <w:r>
+        <w:rPr>
+          <w:rFonts w:ascii="Arial" w:hAnsi="Arial" w:cs="Arial"/>
+          <w:color w:val="595959" w:themeColor="text1" w:themeTint="A6"/>
+          <w:sz w:val="20"/>
+          <w:szCs w:val="20"/>
+          <w:lang w:val="es-PE"/>
+        </w:rPr>
+        <w:t xml:space="preserve">, </w:t>
+      </w:r>
+      <w:r>
+        <w:rPr>
+          <w:rFonts w:ascii="Arial" w:hAnsi="Arial" w:cs="Arial"/>
+          <w:color w:val="595959" w:themeColor="text1" w:themeTint="A6"/>
+          <w:sz w:val="20"/>
+          <w:szCs w:val="20"/>
+          <w:lang w:val="es-PE"/>
+        </w:rPr>
+        <w:t>}}{{</w:t>
+      </w:r>
+      <w:proofErr w:type="spellStart"/>
+      <w:r>
+        <w:rPr>
+          <w:rFonts w:ascii="Arial" w:hAnsi="Arial" w:cs="Arial"/>
+          <w:color w:val="595959" w:themeColor="text1" w:themeTint="A6"/>
+          <w:sz w:val="20"/>
+          <w:szCs w:val="20"/>
+          <w:lang w:val="es-PE"/>
+        </w:rPr>
+        <w:t>person.celphone</w:t>
       </w:r>
       <w:proofErr w:type="spellEnd"/>
       <w:r>
@@ -809,7 +735,7 @@
           <w:szCs w:val="20"/>
           <w:lang w:val="es-PE"/>
         </w:rPr>
-        <w:t xml:space="preserve">: </w:t>
+        <w:t>:</w:t>
       </w:r>
       <w:r>
         <w:rPr>
@@ -819,7 +745,47 @@
           <w:szCs w:val="20"/>
           <w:lang w:val="es-PE"/>
         </w:rPr>
-        <w:t xml:space="preserve">| </w:t>
+        <w:t xml:space="preserve"> </w:t>
+      </w:r>
+      <w:r>
+        <w:rPr>
+          <w:rFonts w:ascii="Arial" w:hAnsi="Arial" w:cs="Arial"/>
+          <w:color w:val="595959" w:themeColor="text1" w:themeTint="A6"/>
+          <w:sz w:val="20"/>
+          <w:szCs w:val="20"/>
+          <w:lang w:val="es-PE"/>
+        </w:rPr>
+        <w:t>|</w:t>
+      </w:r>
+      <w:r>
+        <w:rPr>
+          <w:rFonts w:ascii="Arial" w:hAnsi="Arial" w:cs="Arial"/>
+          <w:color w:val="595959" w:themeColor="text1" w:themeTint="A6"/>
+          <w:sz w:val="20"/>
+          <w:szCs w:val="20"/>
+          <w:lang w:val="es-PE"/>
+        </w:rPr>
+        <w:t xml:space="preserve"> </w:t>
+      </w:r>
+      <w:r>
+        <w:rPr>
+          <w:rFonts w:ascii="Arial" w:hAnsi="Arial" w:cs="Arial"/>
+          <w:color w:val="595959" w:themeColor="text1" w:themeTint="A6"/>
+          <w:sz w:val="20"/>
+          <w:szCs w:val="20"/>
+          <w:lang w:val="es-PE"/>
+        </w:rPr>
+        <w:t>}}</w:t>
+      </w:r>
+      <w:r>
+        <w:rPr>
+          <w:rFonts w:ascii="Arial" w:hAnsi="Arial" w:cs="Arial"/>
+          <w:color w:val="595959" w:themeColor="text1" w:themeTint="A6"/>
+          <w:sz w:val="20"/>
+          <w:szCs w:val="20"/>
+          <w:lang w:val="es-PE"/>
+        </w:rPr>
+        <w:t xml:space="preserve"> </w:t>
       </w:r>
       <w:r>
         <w:rPr>
@@ -837,8 +803,9 @@
             </w14:solidFill>
           </w14:textFill>
         </w:rPr>
-        <w:t>}}</w:t>
-      </w:r>
+        <w:t>{{</w:t>
+      </w:r>
+      <w:proofErr w:type="spellStart"/>
       <w:r>
         <w:rPr>
           <w:rFonts w:ascii="Arial" w:hAnsi="Arial" w:cs="Arial"/>
@@ -855,8 +822,9 @@
             </w14:solidFill>
           </w14:textFill>
         </w:rPr>
-        <w:t>{{</w:t>
-      </w:r>
+        <w:t>person.email</w:t>
+      </w:r>
+      <w:proofErr w:type="spellEnd"/>
       <w:r>
         <w:rPr>
           <w:rFonts w:ascii="Arial" w:hAnsi="Arial" w:cs="Arial"/>
@@ -873,7 +841,39 @@
             </w14:solidFill>
           </w14:textFill>
         </w:rPr>
-        <w:t>person.emailAlternative</w:t>
+        <w:t>||</w:t>
+      </w:r>
+      <w:proofErr w:type="spellStart"/>
+      <w:r>
+        <w:rPr>
+          <w:rFonts w:ascii="Arial" w:hAnsi="Arial" w:cs="Arial"/>
+          <w:color w:val="595959" w:themeColor="text1" w:themeTint="A6"/>
+          <w:sz w:val="20"/>
+          <w:szCs w:val="20"/>
+          <w:lang w:val="es-PE"/>
+        </w:rPr>
+        <w:t>prefix</w:t>
+      </w:r>
+      <w:proofErr w:type="spellEnd"/>
+      <w:r>
+        <w:rPr>
+          <w:rFonts w:ascii="Arial" w:hAnsi="Arial" w:cs="Arial"/>
+          <w:color w:val="595959" w:themeColor="text1" w:themeTint="A6"/>
+          <w:sz w:val="20"/>
+          <w:szCs w:val="20"/>
+          <w:lang w:val="es-PE"/>
+        </w:rPr>
+        <w:t xml:space="preserve">: </w:t>
+      </w:r>
+      <w:r>
+        <w:rPr>
+          <w:rFonts w:ascii="Arial" w:hAnsi="Arial" w:cs="Arial"/>
+          <w:color w:val="595959" w:themeColor="text1" w:themeTint="A6"/>
+          <w:sz w:val="20"/>
+          <w:szCs w:val="20"/>
+          <w:lang w:val="es-PE"/>
+        </w:rPr>
+        <w:t xml:space="preserve">| </w:t>
       </w:r>
       <w:r>
         <w:rPr>
@@ -891,7 +891,7 @@
             </w14:solidFill>
           </w14:textFill>
         </w:rPr>
-        <w:t>||non-empty:|}}</w:t>
+        <w:t>}}</w:t>
       </w:r>
       <w:r>
         <w:rPr>
@@ -911,6 +911,7 @@
         </w:rPr>
         <w:t>{{</w:t>
       </w:r>
+      <w:proofErr w:type="spellStart"/>
       <w:r>
         <w:rPr>
           <w:rFonts w:ascii="Arial" w:hAnsi="Arial" w:cs="Arial"/>
@@ -929,6 +930,173 @@
         </w:rPr>
         <w:t>person.emailAlternative</w:t>
       </w:r>
+      <w:proofErr w:type="spellEnd"/>
+      <w:r>
+        <w:rPr>
+          <w:rFonts w:ascii="Arial" w:hAnsi="Arial" w:cs="Arial"/>
+          <w:color w:val="000000"/>
+          <w:sz w:val="20"/>
+          <w:szCs w:val="20"/>
+          <w:lang w:val="es-PE"/>
+          <w14:textFill>
+            <w14:solidFill>
+              <w14:srgbClr w14:val="000000">
+                <w14:lumMod w14:val="65000"/>
+                <w14:lumOff w14:val="35000"/>
+              </w14:srgbClr>
+            </w14:solidFill>
+          </w14:textFill>
+        </w:rPr>
+        <w:t>||non-</w:t>
+      </w:r>
+      <w:proofErr w:type="spellStart"/>
+      <w:r>
+        <w:rPr>
+          <w:rFonts w:ascii="Arial" w:hAnsi="Arial" w:cs="Arial"/>
+          <w:color w:val="000000"/>
+          <w:sz w:val="20"/>
+          <w:szCs w:val="20"/>
+          <w:lang w:val="es-PE"/>
+          <w14:textFill>
+            <w14:solidFill>
+              <w14:srgbClr w14:val="000000">
+                <w14:lumMod w14:val="65000"/>
+                <w14:lumOff w14:val="35000"/>
+              </w14:srgbClr>
+            </w14:solidFill>
+          </w14:textFill>
+        </w:rPr>
+        <w:t>empty</w:t>
+      </w:r>
+      <w:proofErr w:type="spellEnd"/>
+      <w:r>
+        <w:rPr>
+          <w:rFonts w:ascii="Arial" w:hAnsi="Arial" w:cs="Arial"/>
+          <w:color w:val="000000"/>
+          <w:sz w:val="20"/>
+          <w:szCs w:val="20"/>
+          <w:lang w:val="es-PE"/>
+          <w14:textFill>
+            <w14:solidFill>
+              <w14:srgbClr w14:val="000000">
+                <w14:lumMod w14:val="65000"/>
+                <w14:lumOff w14:val="35000"/>
+              </w14:srgbClr>
+            </w14:solidFill>
+          </w14:textFill>
+        </w:rPr>
+        <w:t>:</w:t>
+      </w:r>
+      <w:r>
+        <w:rPr>
+          <w:rFonts w:ascii="Arial" w:hAnsi="Arial" w:cs="Arial"/>
+          <w:color w:val="000000"/>
+          <w:sz w:val="20"/>
+          <w:szCs w:val="20"/>
+          <w:lang w:val="es-PE"/>
+          <w14:textFill>
+            <w14:solidFill>
+              <w14:srgbClr w14:val="000000">
+                <w14:lumMod w14:val="65000"/>
+                <w14:lumOff w14:val="35000"/>
+              </w14:srgbClr>
+            </w14:solidFill>
+          </w14:textFill>
+        </w:rPr>
+        <w:t xml:space="preserve"> </w:t>
+      </w:r>
+      <w:r>
+        <w:rPr>
+          <w:rFonts w:ascii="Arial" w:hAnsi="Arial" w:cs="Arial"/>
+          <w:color w:val="000000"/>
+          <w:sz w:val="20"/>
+          <w:szCs w:val="20"/>
+          <w:lang w:val="es-PE"/>
+          <w14:textFill>
+            <w14:solidFill>
+              <w14:srgbClr w14:val="000000">
+                <w14:lumMod w14:val="65000"/>
+                <w14:lumOff w14:val="35000"/>
+              </w14:srgbClr>
+            </w14:solidFill>
+          </w14:textFill>
+        </w:rPr>
+        <w:t>|</w:t>
+      </w:r>
+      <w:r>
+        <w:rPr>
+          <w:rFonts w:ascii="Arial" w:hAnsi="Arial" w:cs="Arial"/>
+          <w:color w:val="000000"/>
+          <w:sz w:val="20"/>
+          <w:szCs w:val="20"/>
+          <w:lang w:val="es-PE"/>
+          <w14:textFill>
+            <w14:solidFill>
+              <w14:srgbClr w14:val="000000">
+                <w14:lumMod w14:val="65000"/>
+                <w14:lumOff w14:val="35000"/>
+              </w14:srgbClr>
+            </w14:solidFill>
+          </w14:textFill>
+        </w:rPr>
+        <w:t xml:space="preserve"> </w:t>
+      </w:r>
+      <w:r>
+        <w:rPr>
+          <w:rFonts w:ascii="Arial" w:hAnsi="Arial" w:cs="Arial"/>
+          <w:color w:val="000000"/>
+          <w:sz w:val="20"/>
+          <w:szCs w:val="20"/>
+          <w:lang w:val="es-PE"/>
+          <w14:textFill>
+            <w14:solidFill>
+              <w14:srgbClr w14:val="000000">
+                <w14:lumMod w14:val="65000"/>
+                <w14:lumOff w14:val="35000"/>
+              </w14:srgbClr>
+            </w14:solidFill>
+          </w14:textFill>
+        </w:rPr>
+        <w:t>}}</w:t>
+      </w:r>
+      <w:r>
+        <w:rPr>
+          <w:rFonts w:ascii="Arial" w:hAnsi="Arial" w:cs="Arial"/>
+          <w:color w:val="000000"/>
+          <w:sz w:val="20"/>
+          <w:szCs w:val="20"/>
+          <w:lang w:val="es-PE"/>
+          <w14:textFill>
+            <w14:solidFill>
+              <w14:srgbClr w14:val="000000">
+                <w14:lumMod w14:val="65000"/>
+                <w14:lumOff w14:val="35000"/>
+              </w14:srgbClr>
+            </w14:solidFill>
+          </w14:textFill>
+        </w:rPr>
+        <w:t>{{</w:t>
+      </w:r>
+      <w:proofErr w:type="spellStart"/>
+      <w:r>
+        <w:rPr>
+          <w:rFonts w:ascii="Arial" w:hAnsi="Arial" w:cs="Arial"/>
+          <w:color w:val="000000"/>
+          <w:sz w:val="20"/>
+          <w:szCs w:val="20"/>
+          <w:lang w:val="es-PE"/>
+          <w14:textFill>
+            <w14:solidFill>
+              <w14:srgbClr w14:val="000000">
+                <w14:lumMod w14:val="65000"/>
+                <w14:lumOff w14:val="35000"/>
+              </w14:srgbClr>
+            </w14:solidFill>
+          </w14:textFill>
+        </w:rPr>
+        <w:t>person.emailAlternative</w:t>
+      </w:r>
+      <w:proofErr w:type="spellEnd"/>
       <w:r>
         <w:rPr>
           <w:rFonts w:ascii="Arial" w:hAnsi="Arial" w:cs="Arial"/>
@@ -1687,35 +1855,6 @@
                       <w:lang w:val="es-PE" w:eastAsia="zh-CN"/>
                     </w:rPr>
                   </w:pPr>
-                  <w:r>
-                    <w:rPr>
-                      <w:rFonts w:ascii="Arial" w:eastAsia="SimSun" w:hAnsi="Arial" w:cs="Arial"/>
-                      <w:sz w:val="18"/>
-                      <w:szCs w:val="18"/>
-                      <w:lang w:val="es-PE" w:eastAsia="zh-CN"/>
-                    </w:rPr>
-                    <w:t>{{</w:t>
-                  </w:r>
-                  <w:proofErr w:type="spellStart"/>
-                  <w:r>
-                    <w:rPr>
-                      <w:rFonts w:ascii="Arial" w:eastAsia="SimSun" w:hAnsi="Arial" w:cs="Arial"/>
-                      <w:sz w:val="18"/>
-                      <w:szCs w:val="18"/>
-                      <w:lang w:val="es-PE" w:eastAsia="zh-CN"/>
-                    </w:rPr>
-                    <w:t>experience.enterpriseTimeOfExperience</w:t>
-                  </w:r>
-                  <w:proofErr w:type="spellEnd"/>
-                  <w:r>
-                    <w:rPr>
-                      <w:rFonts w:ascii="Arial" w:eastAsia="SimSun" w:hAnsi="Arial" w:cs="Arial"/>
-                      <w:sz w:val="18"/>
-                      <w:szCs w:val="18"/>
-                      <w:lang w:val="es-PE" w:eastAsia="zh-CN"/>
-                    </w:rPr>
-                    <w:t>}}</w:t>
-                  </w:r>
                 </w:p>
               </w:tc>
               <w:tc>
@@ -1775,7 +1914,19 @@
                             <w:szCs w:val="18"/>
                             <w:lang w:val="en-US" w:eastAsia="zh-CN"/>
                           </w:rPr>
-                          <w:t>experience.enterprise</w:t>
+                          <w:t>experience.ente</w:t>
+                        </w:r>
+                        <w:bookmarkStart w:id="0" w:name="_GoBack"/>
+                        <w:bookmarkEnd w:id="0"/>
+                        <w:r>
+                          <w:rPr>
+                            <w:rFonts w:ascii="Arial" w:eastAsia="SimSun" w:hAnsi="Arial" w:cs="Arial"/>
+                            <w:b/>
+                            <w:sz w:val="18"/>
+                            <w:szCs w:val="18"/>
+                            <w:lang w:val="en-US" w:eastAsia="zh-CN"/>
+                          </w:rPr>
+                          <w:t>rprise</w:t>
                         </w:r>
                         <w:proofErr w:type="spellEnd"/>
                         <w:r>
@@ -2374,18 +2525,7 @@
                                   <w:szCs w:val="18"/>
                                   <w:lang w:val="en-US" w:eastAsia="zh-CN"/>
                                 </w:rPr>
-                                <w:t>experie</w:t>
-                              </w:r>
-                              <w:bookmarkStart w:id="0" w:name="_GoBack"/>
-                              <w:bookmarkEnd w:id="0"/>
-                              <w:r>
-                                <w:rPr>
-                                  <w:rFonts w:ascii="Arial" w:eastAsia="SimSun" w:hAnsi="Arial" w:cs="Arial"/>
-                                  <w:sz w:val="18"/>
-                                  <w:szCs w:val="18"/>
-                                  <w:lang w:val="en-US" w:eastAsia="zh-CN"/>
-                                </w:rPr>
-                                <w:t>nce.officeDescription</w:t>
+                                <w:t>experience.officeDescription</w:t>
                               </w:r>
                               <w:proofErr w:type="spellEnd"/>
                               <w:r>
@@ -5881,7 +6021,7 @@
 </file>
 
 <file path=customXml/itemProps1.xml><?xml version="1.0" encoding="utf-8"?>
-<ds:datastoreItem xmlns:ds="http://schemas.openxmlformats.org/officeDocument/2006/customXml" ds:itemID="{C3F8F197-EC32-4C7B-8D29-61662B8C9AF8}">
+<ds:datastoreItem xmlns:ds="http://schemas.openxmlformats.org/officeDocument/2006/customXml" ds:itemID="{60892B89-F442-46C3-95B0-6F88F5275B8A}">
   <ds:schemaRefs>
     <ds:schemaRef ds:uri="http://schemas.openxmlformats.org/officeDocument/2006/bibliography"/>
   </ds:schemaRefs>

</xml_diff>